<commit_message>
Make resume.docx read only
</commit_message>
<xml_diff>
--- a/resume.docx
+++ b/resume.docx
@@ -27,7 +27,19 @@
           <w:szCs w:val="56"/>
           <w:lang w:val="en-US"/>
         </w:rPr>
-        <w:t xml:space="preserve">DAniel </w:t>
+        <w:t>D</w:t>
+      </w:r>
+      <w:r>
+        <w:rPr>
+          <w:rFonts w:ascii="Georgia" w:eastAsia="MS Gothic" w:hAnsi="Georgia" w:cs="Times New Roman"/>
+          <w:caps/>
+          <w:color w:val="595959"/>
+          <w:kern w:val="28"/>
+          <w:sz w:val="72"/>
+          <w:szCs w:val="56"/>
+          <w:lang w:val="en-US"/>
+        </w:rPr>
+        <w:t xml:space="preserve">Aniel </w:t>
       </w:r>
       <w:r>
         <w:rPr>
@@ -355,17 +367,8 @@
           <w:rFonts w:cstheme="minorHAnsi"/>
           <w:color w:val="595959" w:themeColor="text1" w:themeTint="A6"/>
         </w:rPr>
-        <w:t xml:space="preserve">nowledgeable in HTML/CSS, Java, Swift, Android Studio, </w:t>
-      </w:r>
-      <w:proofErr w:type="spellStart"/>
-      <w:r>
-        <w:rPr>
-          <w:rFonts w:cstheme="minorHAnsi"/>
-          <w:color w:val="595959" w:themeColor="text1" w:themeTint="A6"/>
-        </w:rPr>
-        <w:t>Xcode</w:t>
-      </w:r>
-      <w:proofErr w:type="spellEnd"/>
+        <w:t>nowledgeable in HTML/CSS, Java, Swift, Android Studio, Xcode</w:t>
+      </w:r>
       <w:r>
         <w:rPr>
           <w:rFonts w:cstheme="minorHAnsi"/>
@@ -1493,7 +1496,6 @@
           <w:color w:val="595959" w:themeColor="text1" w:themeTint="A6"/>
         </w:rPr>
       </w:pPr>
-      <w:proofErr w:type="gramStart"/>
       <w:r>
         <w:rPr>
           <w:color w:val="595959" w:themeColor="text1" w:themeTint="A6"/>
@@ -1516,14 +1518,7 @@
         <w:rPr>
           <w:color w:val="595959" w:themeColor="text1" w:themeTint="A6"/>
         </w:rPr>
-        <w:t>to</w:t>
-      </w:r>
-      <w:proofErr w:type="gramEnd"/>
-      <w:r>
-        <w:rPr>
-          <w:color w:val="595959" w:themeColor="text1" w:themeTint="A6"/>
-        </w:rPr>
-        <w:t xml:space="preserve"> </w:t>
+        <w:t xml:space="preserve">to </w:t>
       </w:r>
       <w:r>
         <w:rPr>
@@ -1585,8 +1580,16 @@
         <w:rPr>
           <w:color w:val="595959" w:themeColor="text1" w:themeTint="A6"/>
         </w:rPr>
-        <w:t>Ensured that the three computer labs remained in proper working order</w:t>
-      </w:r>
+        <w:t xml:space="preserve">Ensured that the three computer labs remained in proper working </w:t>
+      </w:r>
+      <w:proofErr w:type="gramStart"/>
+      <w:r>
+        <w:rPr>
+          <w:color w:val="595959" w:themeColor="text1" w:themeTint="A6"/>
+        </w:rPr>
+        <w:t>order</w:t>
+      </w:r>
+      <w:proofErr w:type="gramEnd"/>
     </w:p>
     <w:p>
       <w:pPr>
@@ -1611,7 +1614,6 @@
           <w:szCs w:val="24"/>
         </w:rPr>
       </w:pPr>
-      <w:proofErr w:type="spellStart"/>
       <w:r>
         <w:rPr>
           <w:rFonts w:cstheme="minorHAnsi"/>
@@ -1621,19 +1623,7 @@
           <w:sz w:val="28"/>
           <w:szCs w:val="28"/>
         </w:rPr>
-        <w:t>Eastside</w:t>
-      </w:r>
-      <w:proofErr w:type="spellEnd"/>
-      <w:r>
-        <w:rPr>
-          <w:rFonts w:cstheme="minorHAnsi"/>
-          <w:b/>
-          <w:bCs/>
-          <w:color w:val="1D824C"/>
-          <w:sz w:val="28"/>
-          <w:szCs w:val="28"/>
-        </w:rPr>
-        <w:t xml:space="preserve"> Mario’s</w:t>
+        <w:t>Eastside Mario’s</w:t>
       </w:r>
       <w:r>
         <w:rPr>

</xml_diff>

<commit_message>
Fix issue with name of index file *changed portfolio_index.html to be named index.html *changed all files to also no longer have the 'portfolio' prefix *made changes to all file references to reflect these changes *made the text size of the description in previous_work.html so that text going off the screen gets cut off in the middle of the letters, this is so that it is more obvious that there is more content to scroll through
</commit_message>
<xml_diff>
--- a/resume.docx
+++ b/resume.docx
@@ -1,6 +1,6 @@
 
 <file path=word/document.xml><?xml version="1.0" encoding="utf-8"?>
-<w:document xmlns:wpc="http://schemas.microsoft.com/office/word/2010/wordprocessingCanvas" xmlns:cx="http://schemas.microsoft.com/office/drawing/2014/chartex" xmlns:cx1="http://schemas.microsoft.com/office/drawing/2015/9/8/chartex" xmlns:cx2="http://schemas.microsoft.com/office/drawing/2015/10/21/chartex" xmlns:cx3="http://schemas.microsoft.com/office/drawing/2016/5/9/chartex" xmlns:cx4="http://schemas.microsoft.com/office/drawing/2016/5/10/chartex" xmlns:cx5="http://schemas.microsoft.com/office/drawing/2016/5/11/chartex" xmlns:cx6="http://schemas.microsoft.com/office/drawing/2016/5/12/chartex" xmlns:cx7="http://schemas.microsoft.com/office/drawing/2016/5/13/chartex" xmlns:cx8="http://schemas.microsoft.com/office/drawing/2016/5/14/chartex" xmlns:mc="http://schemas.openxmlformats.org/markup-compatibility/2006" xmlns:aink="http://schemas.microsoft.com/office/drawing/2016/ink" xmlns:am3d="http://schemas.microsoft.com/office/drawing/2017/model3d" xmlns:o="urn:schemas-microsoft-com:office:office" xmlns:r="http://schemas.openxmlformats.org/officeDocument/2006/relationships" xmlns:m="http://schemas.openxmlformats.org/officeDocument/2006/math" xmlns:v="urn:schemas-microsoft-com:vml" xmlns:wp14="http://schemas.microsoft.com/office/word/2010/wordprocessingDrawing" xmlns:wp="http://schemas.openxmlformats.org/drawingml/2006/wordprocessingDrawing" xmlns:w10="urn:schemas-microsoft-com:office:word" xmlns:w="http://schemas.openxmlformats.org/wordprocessingml/2006/main" xmlns:w14="http://schemas.microsoft.com/office/word/2010/wordml" xmlns:w15="http://schemas.microsoft.com/office/word/2012/wordml" xmlns:w16cex="http://schemas.microsoft.com/office/word/2018/wordml/cex" xmlns:w16cid="http://schemas.microsoft.com/office/word/2016/wordml/cid" xmlns:w16="http://schemas.microsoft.com/office/word/2018/wordml" xmlns:w16se="http://schemas.microsoft.com/office/word/2015/wordml/symex" xmlns:wpg="http://schemas.microsoft.com/office/word/2010/wordprocessingGroup" xmlns:wpi="http://schemas.microsoft.com/office/word/2010/wordprocessingInk" xmlns:wne="http://schemas.microsoft.com/office/word/2006/wordml" xmlns:wps="http://schemas.microsoft.com/office/word/2010/wordprocessingShape" mc:Ignorable="w14 w15 w16se w16cid w16 w16cex wp14">
+<w:document xmlns:wpc="http://schemas.microsoft.com/office/word/2010/wordprocessingCanvas" xmlns:cx="http://schemas.microsoft.com/office/drawing/2014/chartex" xmlns:cx1="http://schemas.microsoft.com/office/drawing/2015/9/8/chartex" xmlns:cx2="http://schemas.microsoft.com/office/drawing/2015/10/21/chartex" xmlns:cx3="http://schemas.microsoft.com/office/drawing/2016/5/9/chartex" xmlns:cx4="http://schemas.microsoft.com/office/drawing/2016/5/10/chartex" xmlns:cx5="http://schemas.microsoft.com/office/drawing/2016/5/11/chartex" xmlns:cx6="http://schemas.microsoft.com/office/drawing/2016/5/12/chartex" xmlns:cx7="http://schemas.microsoft.com/office/drawing/2016/5/13/chartex" xmlns:cx8="http://schemas.microsoft.com/office/drawing/2016/5/14/chartex" xmlns:mc="http://schemas.openxmlformats.org/markup-compatibility/2006" xmlns:aink="http://schemas.microsoft.com/office/drawing/2016/ink" xmlns:am3d="http://schemas.microsoft.com/office/drawing/2017/model3d" xmlns:o="urn:schemas-microsoft-com:office:office" xmlns:r="http://schemas.openxmlformats.org/officeDocument/2006/relationships" xmlns:m="http://schemas.openxmlformats.org/officeDocument/2006/math" xmlns:v="urn:schemas-microsoft-com:vml" xmlns:wp14="http://schemas.microsoft.com/office/word/2010/wordprocessingDrawing" xmlns:wp="http://schemas.openxmlformats.org/drawingml/2006/wordprocessingDrawing" xmlns:w10="urn:schemas-microsoft-com:office:word" xmlns:w="http://schemas.openxmlformats.org/wordprocessingml/2006/main" xmlns:w14="http://schemas.microsoft.com/office/word/2010/wordml" xmlns:w15="http://schemas.microsoft.com/office/word/2012/wordml" xmlns:w16cex="http://schemas.microsoft.com/office/word/2018/wordml/cex" xmlns:w16cid="http://schemas.microsoft.com/office/word/2016/wordml/cid" xmlns:w16="http://schemas.microsoft.com/office/word/2018/wordml" xmlns:w16sdtdh="http://schemas.microsoft.com/office/word/2020/wordml/sdtdatahash" xmlns:w16se="http://schemas.microsoft.com/office/word/2015/wordml/symex" xmlns:wpg="http://schemas.microsoft.com/office/word/2010/wordprocessingGroup" xmlns:wpi="http://schemas.microsoft.com/office/word/2010/wordprocessingInk" xmlns:wne="http://schemas.microsoft.com/office/word/2006/wordml" xmlns:wps="http://schemas.microsoft.com/office/word/2010/wordprocessingShape" mc:Ignorable="w14 w15 w16se w16cid w16 w16cex w16sdtdh wp14">
   <w:body>
     <w:p>
       <w:pPr>
@@ -27,19 +27,7 @@
           <w:szCs w:val="56"/>
           <w:lang w:val="en-US"/>
         </w:rPr>
-        <w:t>D</w:t>
-      </w:r>
-      <w:r>
-        <w:rPr>
-          <w:rFonts w:ascii="Georgia" w:eastAsia="MS Gothic" w:hAnsi="Georgia" w:cs="Times New Roman"/>
-          <w:caps/>
-          <w:color w:val="595959"/>
-          <w:kern w:val="28"/>
-          <w:sz w:val="72"/>
-          <w:szCs w:val="56"/>
-          <w:lang w:val="en-US"/>
-        </w:rPr>
-        <w:t xml:space="preserve">Aniel </w:t>
+        <w:t xml:space="preserve">DAniel </w:t>
       </w:r>
       <w:r>
         <w:rPr>
@@ -106,6 +94,7 @@
         <w:spacing w:line="240" w:lineRule="auto"/>
         <w:jc w:val="center"/>
         <w:rPr>
+          <w:rStyle w:val="Hyperlink"/>
           <w:rFonts w:ascii="Calibri" w:eastAsia="Calibri" w:hAnsi="Calibri" w:cs="Times New Roman"/>
           <w:b/>
           <w:bCs/>
@@ -135,6 +124,27 @@
           <w:rFonts w:ascii="Calibri" w:eastAsia="Calibri" w:hAnsi="Calibri" w:cs="Times New Roman"/>
           <w:b/>
           <w:bCs/>
+          <w:color w:val="148C7E"/>
+          <w:lang w:val="en-US"/>
+        </w:rPr>
+      </w:pPr>
+      <w:hyperlink r:id="rId7" w:history="1">
+        <w:r>
+          <w:rPr>
+            <w:rStyle w:val="Hyperlink"/>
+          </w:rPr>
+          <w:t>Page not found · GitHub Pages (danielrepko.github.io)</w:t>
+        </w:r>
+      </w:hyperlink>
+    </w:p>
+    <w:p>
+      <w:pPr>
+        <w:spacing w:line="240" w:lineRule="auto"/>
+        <w:jc w:val="center"/>
+        <w:rPr>
+          <w:rFonts w:ascii="Calibri" w:eastAsia="Calibri" w:hAnsi="Calibri" w:cs="Times New Roman"/>
+          <w:b/>
+          <w:bCs/>
           <w:color w:val="1D824C"/>
           <w:lang w:val="en-US"/>
         </w:rPr>
@@ -228,6 +238,19 @@
     </w:p>
     <w:p>
       <w:pPr>
+        <w:spacing w:after="0" w:line="240" w:lineRule="auto"/>
+        <w:rPr>
+          <w:rFonts w:cstheme="minorHAnsi"/>
+          <w:b/>
+          <w:bCs/>
+          <w:color w:val="1D824C"/>
+          <w:sz w:val="32"/>
+          <w:szCs w:val="32"/>
+        </w:rPr>
+      </w:pPr>
+    </w:p>
+    <w:p>
+      <w:pPr>
         <w:spacing w:line="240" w:lineRule="auto"/>
         <w:rPr>
           <w:rFonts w:cstheme="minorHAnsi"/>
@@ -269,7 +292,7 @@
           <w:sz w:val="28"/>
           <w:szCs w:val="28"/>
         </w:rPr>
-        <w:t xml:space="preserve"> C# Programmer</w:t>
+        <w:t xml:space="preserve"> C#/C++ Programmer</w:t>
       </w:r>
     </w:p>
     <w:p>
@@ -332,14 +355,7 @@
           <w:rFonts w:cstheme="minorHAnsi"/>
           <w:color w:val="595959" w:themeColor="text1" w:themeTint="A6"/>
         </w:rPr>
-        <w:t xml:space="preserve">Specialty is </w:t>
-      </w:r>
-      <w:r>
-        <w:rPr>
-          <w:rFonts w:cstheme="minorHAnsi"/>
-          <w:color w:val="595959" w:themeColor="text1" w:themeTint="A6"/>
-        </w:rPr>
-        <w:t>Unity and C# programming</w:t>
+        <w:t>Specialty is Unity, C#, and C++ programming</w:t>
       </w:r>
     </w:p>
     <w:p>
@@ -360,22 +376,17 @@
           <w:rFonts w:cstheme="minorHAnsi"/>
           <w:color w:val="595959" w:themeColor="text1" w:themeTint="A6"/>
         </w:rPr>
-        <w:t>K</w:t>
-      </w:r>
-      <w:r>
-        <w:rPr>
-          <w:rFonts w:cstheme="minorHAnsi"/>
-          <w:color w:val="595959" w:themeColor="text1" w:themeTint="A6"/>
-        </w:rPr>
-        <w:t>nowledgeable in HTML/CSS, Java, Swift, Android Studio, Xcode</w:t>
-      </w:r>
-      <w:r>
-        <w:rPr>
-          <w:rFonts w:cstheme="minorHAnsi"/>
-          <w:color w:val="595959" w:themeColor="text1" w:themeTint="A6"/>
-        </w:rPr>
-        <w:t>, and C++</w:t>
-      </w:r>
+        <w:t xml:space="preserve">Knowledgeable in HTML/CSS, Java, Swift, Android Studio, </w:t>
+      </w:r>
+      <w:proofErr w:type="spellStart"/>
+      <w:r>
+        <w:rPr>
+          <w:rFonts w:cstheme="minorHAnsi"/>
+          <w:color w:val="595959" w:themeColor="text1" w:themeTint="A6"/>
+        </w:rPr>
+        <w:t>Xcode</w:t>
+      </w:r>
+      <w:proofErr w:type="spellEnd"/>
     </w:p>
     <w:p>
       <w:pPr>
@@ -587,7 +598,7 @@
           <w:sz w:val="28"/>
           <w:szCs w:val="28"/>
         </w:rPr>
-        <w:t xml:space="preserve">   </w:t>
+        <w:t xml:space="preserve"> </w:t>
       </w:r>
       <w:r>
         <w:rPr>
@@ -598,16 +609,18 @@
           <w:sz w:val="24"/>
           <w:szCs w:val="24"/>
         </w:rPr>
-        <w:t xml:space="preserve"> September 2019 – Presen</w:t>
-      </w:r>
-      <w:r>
-        <w:rPr>
-          <w:rFonts w:cstheme="minorHAnsi"/>
+        <w:t xml:space="preserve">September 2019 – </w:t>
+      </w:r>
+      <w:r>
+        <w:rPr>
+          <w:rFonts w:cstheme="minorHAnsi"/>
+          <w:i/>
+          <w:iCs/>
           <w:color w:val="595959" w:themeColor="text1" w:themeTint="A6"/>
           <w:sz w:val="24"/>
           <w:szCs w:val="24"/>
         </w:rPr>
-        <w:t>t</w:t>
+        <w:t>April 2021</w:t>
       </w:r>
     </w:p>
     <w:p>
@@ -616,18 +629,45 @@
         <w:rPr>
           <w:rFonts w:cstheme="minorHAnsi"/>
           <w:color w:val="595959" w:themeColor="text1" w:themeTint="A6"/>
-          <w:sz w:val="28"/>
-          <w:szCs w:val="28"/>
-        </w:rPr>
-      </w:pPr>
-      <w:r>
-        <w:rPr>
-          <w:rFonts w:cstheme="minorHAnsi"/>
-          <w:color w:val="595959" w:themeColor="text1" w:themeTint="A6"/>
-          <w:sz w:val="28"/>
-          <w:szCs w:val="28"/>
+          <w:sz w:val="26"/>
+          <w:szCs w:val="26"/>
+        </w:rPr>
+      </w:pPr>
+      <w:r>
+        <w:rPr>
+          <w:rFonts w:cstheme="minorHAnsi"/>
+          <w:color w:val="595959" w:themeColor="text1" w:themeTint="A6"/>
+          <w:sz w:val="26"/>
+          <w:szCs w:val="26"/>
         </w:rPr>
         <w:t>St. Lawrence College</w:t>
+      </w:r>
+    </w:p>
+    <w:p>
+      <w:pPr>
+        <w:pStyle w:val="ListParagraph"/>
+        <w:numPr>
+          <w:ilvl w:val="0"/>
+          <w:numId w:val="1"/>
+        </w:numPr>
+        <w:rPr>
+          <w:rFonts w:cstheme="minorHAnsi"/>
+          <w:color w:val="595959" w:themeColor="text1" w:themeTint="A6"/>
+        </w:rPr>
+      </w:pPr>
+      <w:r>
+        <w:rPr>
+          <w:rFonts w:cstheme="minorHAnsi"/>
+          <w:color w:val="595959" w:themeColor="text1" w:themeTint="A6"/>
+        </w:rPr>
+        <w:t xml:space="preserve">Learn how to create games using a </w:t>
+      </w:r>
+      <w:r>
+        <w:rPr>
+          <w:rFonts w:cstheme="minorHAnsi"/>
+          <w:color w:val="595959" w:themeColor="text1" w:themeTint="A6"/>
+        </w:rPr>
+        <w:t>Unity Game Engine and C++</w:t>
       </w:r>
     </w:p>
     <w:p>
@@ -857,16 +897,16 @@
         <w:rPr>
           <w:rFonts w:cstheme="minorHAnsi"/>
           <w:color w:val="595959" w:themeColor="text1" w:themeTint="A6"/>
-          <w:sz w:val="28"/>
-          <w:szCs w:val="28"/>
-        </w:rPr>
-      </w:pPr>
-      <w:r>
-        <w:rPr>
-          <w:rFonts w:cstheme="minorHAnsi"/>
-          <w:color w:val="595959" w:themeColor="text1" w:themeTint="A6"/>
-          <w:sz w:val="28"/>
-          <w:szCs w:val="28"/>
+          <w:sz w:val="26"/>
+          <w:szCs w:val="26"/>
+        </w:rPr>
+      </w:pPr>
+      <w:r>
+        <w:rPr>
+          <w:rFonts w:cstheme="minorHAnsi"/>
+          <w:color w:val="595959" w:themeColor="text1" w:themeTint="A6"/>
+          <w:sz w:val="26"/>
+          <w:szCs w:val="26"/>
         </w:rPr>
         <w:t xml:space="preserve">St. </w:t>
       </w:r>
@@ -874,8 +914,8 @@
         <w:rPr>
           <w:rFonts w:cstheme="minorHAnsi"/>
           <w:color w:val="595959" w:themeColor="text1" w:themeTint="A6"/>
-          <w:sz w:val="28"/>
-          <w:szCs w:val="28"/>
+          <w:sz w:val="26"/>
+          <w:szCs w:val="26"/>
         </w:rPr>
         <w:t>Clair</w:t>
       </w:r>
@@ -883,8 +923,8 @@
         <w:rPr>
           <w:rFonts w:cstheme="minorHAnsi"/>
           <w:color w:val="595959" w:themeColor="text1" w:themeTint="A6"/>
-          <w:sz w:val="28"/>
-          <w:szCs w:val="28"/>
+          <w:sz w:val="26"/>
+          <w:szCs w:val="26"/>
         </w:rPr>
         <w:t xml:space="preserve"> College</w:t>
       </w:r>
@@ -1012,7 +1052,21 @@
           <w:rFonts w:cstheme="minorHAnsi"/>
           <w:color w:val="595959" w:themeColor="text1" w:themeTint="A6"/>
         </w:rPr>
-        <w:t>Compiled a GDD (Game Design Document) for the entire project</w:t>
+        <w:t xml:space="preserve">Compiled a GDD (Game Design Document) for the entire </w:t>
+      </w:r>
+      <w:r>
+        <w:rPr>
+          <w:rFonts w:cstheme="minorHAnsi"/>
+          <w:color w:val="595959" w:themeColor="text1" w:themeTint="A6"/>
+        </w:rPr>
+        <w:t xml:space="preserve">final </w:t>
+      </w:r>
+      <w:r>
+        <w:rPr>
+          <w:rFonts w:cstheme="minorHAnsi"/>
+          <w:color w:val="595959" w:themeColor="text1" w:themeTint="A6"/>
+        </w:rPr>
+        <w:t>project</w:t>
       </w:r>
     </w:p>
     <w:p>
@@ -1180,15 +1234,6 @@
       <w:r>
         <w:rPr>
           <w:rFonts w:cstheme="minorHAnsi"/>
-          <w:color w:val="595959" w:themeColor="text1" w:themeTint="A6"/>
-          <w:sz w:val="28"/>
-          <w:szCs w:val="28"/>
-        </w:rPr>
-        <w:t xml:space="preserve">   </w:t>
-      </w:r>
-      <w:r>
-        <w:rPr>
-          <w:rFonts w:cstheme="minorHAnsi"/>
           <w:i/>
           <w:iCs/>
           <w:color w:val="595959" w:themeColor="text1" w:themeTint="A6"/>
@@ -1217,7 +1262,7 @@
           <w:sz w:val="24"/>
           <w:szCs w:val="24"/>
         </w:rPr>
-        <w:t>Present</w:t>
+        <w:t>April 2021</w:t>
       </w:r>
     </w:p>
     <w:p>
@@ -1262,6 +1307,7 @@
           <w:rFonts w:cstheme="minorHAnsi"/>
           <w:color w:val="595959" w:themeColor="text1" w:themeTint="A6"/>
         </w:rPr>
+        <w:lastRenderedPageBreak/>
         <w:t>Spoke with and consoled students dealing with stress from classes and living situation</w:t>
       </w:r>
     </w:p>
@@ -1496,6 +1542,7 @@
           <w:color w:val="595959" w:themeColor="text1" w:themeTint="A6"/>
         </w:rPr>
       </w:pPr>
+      <w:proofErr w:type="gramStart"/>
       <w:r>
         <w:rPr>
           <w:color w:val="595959" w:themeColor="text1" w:themeTint="A6"/>
@@ -1518,7 +1565,14 @@
         <w:rPr>
           <w:color w:val="595959" w:themeColor="text1" w:themeTint="A6"/>
         </w:rPr>
-        <w:t xml:space="preserve">to </w:t>
+        <w:t>to</w:t>
+      </w:r>
+      <w:proofErr w:type="gramEnd"/>
+      <w:r>
+        <w:rPr>
+          <w:color w:val="595959" w:themeColor="text1" w:themeTint="A6"/>
+        </w:rPr>
+        <w:t xml:space="preserve"> </w:t>
       </w:r>
       <w:r>
         <w:rPr>
@@ -1580,16 +1634,8 @@
         <w:rPr>
           <w:color w:val="595959" w:themeColor="text1" w:themeTint="A6"/>
         </w:rPr>
-        <w:t xml:space="preserve">Ensured that the three computer labs remained in proper working </w:t>
-      </w:r>
-      <w:proofErr w:type="gramStart"/>
-      <w:r>
-        <w:rPr>
-          <w:color w:val="595959" w:themeColor="text1" w:themeTint="A6"/>
-        </w:rPr>
-        <w:t>order</w:t>
-      </w:r>
-      <w:proofErr w:type="gramEnd"/>
+        <w:t>Ensured that the three computer labs remained in proper working order</w:t>
+      </w:r>
     </w:p>
     <w:p>
       <w:pPr>
@@ -1614,6 +1660,7 @@
           <w:szCs w:val="24"/>
         </w:rPr>
       </w:pPr>
+      <w:proofErr w:type="spellStart"/>
       <w:r>
         <w:rPr>
           <w:rFonts w:cstheme="minorHAnsi"/>
@@ -1623,7 +1670,19 @@
           <w:sz w:val="28"/>
           <w:szCs w:val="28"/>
         </w:rPr>
-        <w:t>Eastside Mario’s</w:t>
+        <w:t>Eastside</w:t>
+      </w:r>
+      <w:proofErr w:type="spellEnd"/>
+      <w:r>
+        <w:rPr>
+          <w:rFonts w:cstheme="minorHAnsi"/>
+          <w:b/>
+          <w:bCs/>
+          <w:color w:val="1D824C"/>
+          <w:sz w:val="28"/>
+          <w:szCs w:val="28"/>
+        </w:rPr>
+        <w:t xml:space="preserve"> Mario’s</w:t>
       </w:r>
       <w:r>
         <w:rPr>
@@ -1905,7 +1964,7 @@
 </file>
 
 <file path=word/numbering.xml><?xml version="1.0" encoding="utf-8"?>
-<w:numbering xmlns:wpc="http://schemas.microsoft.com/office/word/2010/wordprocessingCanvas" xmlns:cx="http://schemas.microsoft.com/office/drawing/2014/chartex" xmlns:cx1="http://schemas.microsoft.com/office/drawing/2015/9/8/chartex" xmlns:cx2="http://schemas.microsoft.com/office/drawing/2015/10/21/chartex" xmlns:cx3="http://schemas.microsoft.com/office/drawing/2016/5/9/chartex" xmlns:cx4="http://schemas.microsoft.com/office/drawing/2016/5/10/chartex" xmlns:cx5="http://schemas.microsoft.com/office/drawing/2016/5/11/chartex" xmlns:cx6="http://schemas.microsoft.com/office/drawing/2016/5/12/chartex" xmlns:cx7="http://schemas.microsoft.com/office/drawing/2016/5/13/chartex" xmlns:cx8="http://schemas.microsoft.com/office/drawing/2016/5/14/chartex" xmlns:mc="http://schemas.openxmlformats.org/markup-compatibility/2006" xmlns:aink="http://schemas.microsoft.com/office/drawing/2016/ink" xmlns:am3d="http://schemas.microsoft.com/office/drawing/2017/model3d" xmlns:o="urn:schemas-microsoft-com:office:office" xmlns:r="http://schemas.openxmlformats.org/officeDocument/2006/relationships" xmlns:m="http://schemas.openxmlformats.org/officeDocument/2006/math" xmlns:v="urn:schemas-microsoft-com:vml" xmlns:wp14="http://schemas.microsoft.com/office/word/2010/wordprocessingDrawing" xmlns:wp="http://schemas.openxmlformats.org/drawingml/2006/wordprocessingDrawing" xmlns:w10="urn:schemas-microsoft-com:office:word" xmlns:w="http://schemas.openxmlformats.org/wordprocessingml/2006/main" xmlns:w14="http://schemas.microsoft.com/office/word/2010/wordml" xmlns:w15="http://schemas.microsoft.com/office/word/2012/wordml" xmlns:w16cex="http://schemas.microsoft.com/office/word/2018/wordml/cex" xmlns:w16cid="http://schemas.microsoft.com/office/word/2016/wordml/cid" xmlns:w16="http://schemas.microsoft.com/office/word/2018/wordml" xmlns:w16se="http://schemas.microsoft.com/office/word/2015/wordml/symex" xmlns:wpg="http://schemas.microsoft.com/office/word/2010/wordprocessingGroup" xmlns:wpi="http://schemas.microsoft.com/office/word/2010/wordprocessingInk" xmlns:wne="http://schemas.microsoft.com/office/word/2006/wordml" xmlns:wps="http://schemas.microsoft.com/office/word/2010/wordprocessingShape" mc:Ignorable="w14 w15 w16se w16cid w16 w16cex wp14">
+<w:numbering xmlns:wpc="http://schemas.microsoft.com/office/word/2010/wordprocessingCanvas" xmlns:cx="http://schemas.microsoft.com/office/drawing/2014/chartex" xmlns:cx1="http://schemas.microsoft.com/office/drawing/2015/9/8/chartex" xmlns:cx2="http://schemas.microsoft.com/office/drawing/2015/10/21/chartex" xmlns:cx3="http://schemas.microsoft.com/office/drawing/2016/5/9/chartex" xmlns:cx4="http://schemas.microsoft.com/office/drawing/2016/5/10/chartex" xmlns:cx5="http://schemas.microsoft.com/office/drawing/2016/5/11/chartex" xmlns:cx6="http://schemas.microsoft.com/office/drawing/2016/5/12/chartex" xmlns:cx7="http://schemas.microsoft.com/office/drawing/2016/5/13/chartex" xmlns:cx8="http://schemas.microsoft.com/office/drawing/2016/5/14/chartex" xmlns:mc="http://schemas.openxmlformats.org/markup-compatibility/2006" xmlns:aink="http://schemas.microsoft.com/office/drawing/2016/ink" xmlns:am3d="http://schemas.microsoft.com/office/drawing/2017/model3d" xmlns:o="urn:schemas-microsoft-com:office:office" xmlns:r="http://schemas.openxmlformats.org/officeDocument/2006/relationships" xmlns:m="http://schemas.openxmlformats.org/officeDocument/2006/math" xmlns:v="urn:schemas-microsoft-com:vml" xmlns:wp14="http://schemas.microsoft.com/office/word/2010/wordprocessingDrawing" xmlns:wp="http://schemas.openxmlformats.org/drawingml/2006/wordprocessingDrawing" xmlns:w10="urn:schemas-microsoft-com:office:word" xmlns:w="http://schemas.openxmlformats.org/wordprocessingml/2006/main" xmlns:w14="http://schemas.microsoft.com/office/word/2010/wordml" xmlns:w15="http://schemas.microsoft.com/office/word/2012/wordml" xmlns:w16cex="http://schemas.microsoft.com/office/word/2018/wordml/cex" xmlns:w16cid="http://schemas.microsoft.com/office/word/2016/wordml/cid" xmlns:w16="http://schemas.microsoft.com/office/word/2018/wordml" xmlns:w16sdtdh="http://schemas.microsoft.com/office/word/2020/wordml/sdtdatahash" xmlns:w16se="http://schemas.microsoft.com/office/word/2015/wordml/symex" xmlns:wpg="http://schemas.microsoft.com/office/word/2010/wordprocessingGroup" xmlns:wpi="http://schemas.microsoft.com/office/word/2010/wordprocessingInk" xmlns:wne="http://schemas.microsoft.com/office/word/2006/wordml" xmlns:wps="http://schemas.microsoft.com/office/word/2010/wordprocessingShape" mc:Ignorable="w14 w15 w16se w16cid w16 w16cex w16sdtdh wp14">
   <w:abstractNum w:abstractNumId="0" w15:restartNumberingAfterBreak="0">
     <w:nsid w:val="0FCF23C1"/>
     <w:multiLevelType w:val="hybridMultilevel"/>
@@ -3538,7 +3597,7 @@
 </file>
 
 <file path=word/styles.xml><?xml version="1.0" encoding="utf-8"?>
-<w:styles xmlns:mc="http://schemas.openxmlformats.org/markup-compatibility/2006" xmlns:r="http://schemas.openxmlformats.org/officeDocument/2006/relationships" xmlns:w="http://schemas.openxmlformats.org/wordprocessingml/2006/main" xmlns:w14="http://schemas.microsoft.com/office/word/2010/wordml" xmlns:w15="http://schemas.microsoft.com/office/word/2012/wordml" xmlns:w16cex="http://schemas.microsoft.com/office/word/2018/wordml/cex" xmlns:w16cid="http://schemas.microsoft.com/office/word/2016/wordml/cid" xmlns:w16="http://schemas.microsoft.com/office/word/2018/wordml" xmlns:w16se="http://schemas.microsoft.com/office/word/2015/wordml/symex" mc:Ignorable="w14 w15 w16se w16cid w16 w16cex">
+<w:styles xmlns:mc="http://schemas.openxmlformats.org/markup-compatibility/2006" xmlns:r="http://schemas.openxmlformats.org/officeDocument/2006/relationships" xmlns:w="http://schemas.openxmlformats.org/wordprocessingml/2006/main" xmlns:w14="http://schemas.microsoft.com/office/word/2010/wordml" xmlns:w15="http://schemas.microsoft.com/office/word/2012/wordml" xmlns:w16cex="http://schemas.microsoft.com/office/word/2018/wordml/cex" xmlns:w16cid="http://schemas.microsoft.com/office/word/2016/wordml/cid" xmlns:w16="http://schemas.microsoft.com/office/word/2018/wordml" xmlns:w16sdtdh="http://schemas.microsoft.com/office/word/2020/wordml/sdtdatahash" xmlns:w16se="http://schemas.microsoft.com/office/word/2015/wordml/symex" mc:Ignorable="w14 w15 w16se w16cid w16 w16cex w16sdtdh">
   <w:docDefaults>
     <w:rPrDefault>
       <w:rPr>

</xml_diff>

<commit_message>
Added a new Previous Work figure * changed the inline script that resizes the previous work figures based on screen size to iterate through all of the figures instead of just accessing them individually by index * updated resume files * changed the order of tools and skills to have unity higher up on the list
</commit_message>
<xml_diff>
--- a/resume.docx
+++ b/resume.docx
@@ -46,112 +46,658 @@
     </w:p>
     <w:p>
       <w:pPr>
-        <w:spacing w:after="0" w:line="240" w:lineRule="auto"/>
-        <w:jc w:val="center"/>
-        <w:rPr>
-          <w:rFonts w:ascii="Calibri" w:eastAsia="Calibri" w:hAnsi="Calibri" w:cs="Times New Roman"/>
-          <w:color w:val="595959"/>
-          <w:lang w:val="en-US"/>
-        </w:rPr>
-      </w:pPr>
-      <w:r>
-        <w:rPr>
-          <w:rFonts w:ascii="Calibri" w:eastAsia="Calibri" w:hAnsi="Calibri" w:cs="Times New Roman"/>
-          <w:color w:val="595959"/>
-          <w:lang w:val="en-US"/>
-        </w:rPr>
-        <w:t>519-567-2308</w:t>
-      </w:r>
-    </w:p>
-    <w:p>
-      <w:pPr>
-        <w:spacing w:after="0" w:line="240" w:lineRule="auto"/>
-        <w:jc w:val="center"/>
-        <w:rPr>
-          <w:rStyle w:val="Hyperlink"/>
-          <w:rFonts w:ascii="Calibri" w:eastAsia="Calibri" w:hAnsi="Calibri" w:cs="Times New Roman"/>
-          <w:b/>
-          <w:bCs/>
-          <w:color w:val="148C7E"/>
-          <w:lang w:val="en-US"/>
-        </w:rPr>
-      </w:pPr>
-      <w:hyperlink r:id="rId5" w:history="1">
-        <w:r>
-          <w:rPr>
-            <w:rStyle w:val="Hyperlink"/>
-            <w:rFonts w:ascii="Calibri" w:eastAsia="Calibri" w:hAnsi="Calibri" w:cs="Times New Roman"/>
-            <w:b/>
-            <w:bCs/>
-            <w:color w:val="148C7E"/>
-            <w:lang w:val="en-US"/>
-          </w:rPr>
-          <w:t>danielrepko07@gmail.com</w:t>
-        </w:r>
-      </w:hyperlink>
-    </w:p>
-    <w:p>
-      <w:pPr>
-        <w:spacing w:after="0" w:line="240" w:lineRule="auto"/>
-        <w:jc w:val="center"/>
-        <w:rPr>
-          <w:rFonts w:ascii="Calibri" w:eastAsia="Calibri" w:hAnsi="Calibri" w:cs="Times New Roman"/>
-          <w:b/>
-          <w:bCs/>
-          <w:color w:val="148C7E"/>
-          <w:lang w:val="en-US"/>
-        </w:rPr>
-      </w:pPr>
-      <w:hyperlink r:id="rId6" w:history="1">
-        <w:r>
-          <w:rPr>
-            <w:rStyle w:val="Hyperlink"/>
-            <w:rFonts w:ascii="Calibri" w:eastAsia="Calibri" w:hAnsi="Calibri" w:cs="Times New Roman"/>
-            <w:b/>
-            <w:bCs/>
-            <w:color w:val="148C7E"/>
-            <w:lang w:val="en-US"/>
-          </w:rPr>
-          <w:t>https://danielrepko.github.io/</w:t>
-        </w:r>
-      </w:hyperlink>
-    </w:p>
-    <w:p>
-      <w:pPr>
-        <w:spacing w:after="0" w:line="240" w:lineRule="auto"/>
-        <w:jc w:val="center"/>
-        <w:rPr>
-          <w:rStyle w:val="Hyperlink"/>
-          <w:rFonts w:ascii="Calibri" w:eastAsia="Calibri" w:hAnsi="Calibri" w:cs="Times New Roman"/>
-          <w:b/>
-          <w:bCs/>
-          <w:color w:val="148C7E"/>
-          <w:lang w:val="en-US"/>
-        </w:rPr>
-      </w:pPr>
-      <w:hyperlink r:id="rId7" w:history="1">
-        <w:r>
-          <w:rPr>
-            <w:rStyle w:val="Hyperlink"/>
-            <w:rFonts w:ascii="Calibri" w:eastAsia="Calibri" w:hAnsi="Calibri" w:cs="Times New Roman"/>
-            <w:b/>
-            <w:bCs/>
-            <w:color w:val="148C7E"/>
-            <w:lang w:val="en-US"/>
-          </w:rPr>
-          <w:t>https://www.linkedin.com/in/daniel-repko/</w:t>
-        </w:r>
-      </w:hyperlink>
-    </w:p>
-    <w:p>
-      <w:pPr>
-        <w:spacing w:after="0" w:line="240" w:lineRule="auto"/>
+        <w:spacing w:line="240" w:lineRule="auto"/>
         <w:jc w:val="center"/>
         <w:rPr>
           <w:rFonts w:ascii="Calibri" w:eastAsia="Calibri" w:hAnsi="Calibri" w:cs="Times New Roman"/>
           <w:b/>
           <w:bCs/>
           <w:color w:val="1D824C"/>
+          <w:lang w:val="en-US"/>
+        </w:rPr>
+      </w:pPr>
+      <w:r>
+        <w:rPr>
+          <w:rFonts w:ascii="Calibri" w:eastAsia="Calibri" w:hAnsi="Calibri" w:cs="Times New Roman"/>
+          <w:b/>
+          <w:bCs/>
+          <w:noProof/>
+          <w:color w:val="1D824C"/>
+          <w:lang w:val="en-US"/>
+        </w:rPr>
+        <mc:AlternateContent>
+          <mc:Choice Requires="wps">
+            <w:drawing>
+              <wp:inline distT="0" distB="0" distL="0" distR="0" wp14:anchorId="25920287" wp14:editId="7DF8F8C0">
+                <wp:extent cx="746760" cy="784860"/>
+                <wp:effectExtent l="0" t="0" r="0" b="0"/>
+                <wp:docPr id="217" name="Text Box 2"/>
+                <wp:cNvGraphicFramePr>
+                  <a:graphicFrameLocks xmlns:a="http://schemas.openxmlformats.org/drawingml/2006/main"/>
+                </wp:cNvGraphicFramePr>
+                <a:graphic xmlns:a="http://schemas.openxmlformats.org/drawingml/2006/main">
+                  <a:graphicData uri="http://schemas.microsoft.com/office/word/2010/wordprocessingShape">
+                    <wps:wsp>
+                      <wps:cNvSpPr txBox="1">
+                        <a:spLocks noChangeArrowheads="1"/>
+                      </wps:cNvSpPr>
+                      <wps:spPr bwMode="auto">
+                        <a:xfrm>
+                          <a:off x="0" y="0"/>
+                          <a:ext cx="746760" cy="784860"/>
+                        </a:xfrm>
+                        <a:prstGeom prst="rect">
+                          <a:avLst/>
+                        </a:prstGeom>
+                        <a:solidFill>
+                          <a:srgbClr val="FFFFFF"/>
+                        </a:solidFill>
+                        <a:ln w="9525">
+                          <a:noFill/>
+                          <a:miter lim="800000"/>
+                          <a:headEnd/>
+                          <a:tailEnd/>
+                        </a:ln>
+                      </wps:spPr>
+                      <wps:txbx>
+                        <w:txbxContent>
+                          <w:p>
+                            <w:pPr>
+                              <w:spacing w:after="0" w:line="240" w:lineRule="auto"/>
+                              <w:rPr>
+                                <w:rFonts w:ascii="Calibri" w:eastAsia="Calibri" w:hAnsi="Calibri" w:cs="Times New Roman"/>
+                                <w:color w:val="595959"/>
+                                <w:lang w:val="en-US"/>
+                              </w:rPr>
+                            </w:pPr>
+                            <w:r>
+                              <w:rPr>
+                                <w:rFonts w:ascii="Calibri" w:eastAsia="Calibri" w:hAnsi="Calibri" w:cs="Times New Roman"/>
+                                <w:b/>
+                                <w:bCs/>
+                                <w:color w:val="595959"/>
+                                <w:lang w:val="en-US"/>
+                              </w:rPr>
+                              <w:t>Phone:</w:t>
+                            </w:r>
+                            <w:r>
+                              <w:rPr>
+                                <w:rFonts w:ascii="Calibri" w:eastAsia="Calibri" w:hAnsi="Calibri" w:cs="Times New Roman"/>
+                                <w:color w:val="595959"/>
+                                <w:lang w:val="en-US"/>
+                              </w:rPr>
+                              <w:t xml:space="preserve"> </w:t>
+                            </w:r>
+                            <w:r>
+                              <w:rPr>
+                                <w:rFonts w:ascii="Calibri" w:eastAsia="Calibri" w:hAnsi="Calibri" w:cs="Times New Roman"/>
+                                <w:color w:val="595959"/>
+                                <w:lang w:val="en-US"/>
+                              </w:rPr>
+                              <w:tab/>
+                            </w:r>
+                          </w:p>
+                          <w:p>
+                            <w:pPr>
+                              <w:spacing w:after="0" w:line="240" w:lineRule="auto"/>
+                              <w:rPr>
+                                <w:rStyle w:val="Hyperlink"/>
+                                <w:rFonts w:ascii="Calibri" w:eastAsia="Calibri" w:hAnsi="Calibri" w:cs="Times New Roman"/>
+                                <w:b/>
+                                <w:bCs/>
+                                <w:color w:val="148C7E"/>
+                                <w:lang w:val="en-US"/>
+                              </w:rPr>
+                            </w:pPr>
+                            <w:r>
+                              <w:rPr>
+                                <w:rFonts w:ascii="Calibri" w:eastAsia="Calibri" w:hAnsi="Calibri" w:cs="Times New Roman"/>
+                                <w:b/>
+                                <w:bCs/>
+                                <w:color w:val="595959"/>
+                                <w:lang w:val="en-US"/>
+                              </w:rPr>
+                              <w:t>Email:</w:t>
+                            </w:r>
+                            <w:r>
+                              <w:rPr>
+                                <w:rFonts w:ascii="Calibri" w:eastAsia="Calibri" w:hAnsi="Calibri" w:cs="Times New Roman"/>
+                                <w:color w:val="595959"/>
+                                <w:lang w:val="en-US"/>
+                              </w:rPr>
+                              <w:t xml:space="preserve"> </w:t>
+                            </w:r>
+                            <w:r>
+                              <w:rPr>
+                                <w:rFonts w:ascii="Calibri" w:eastAsia="Calibri" w:hAnsi="Calibri" w:cs="Times New Roman"/>
+                                <w:color w:val="595959"/>
+                                <w:lang w:val="en-US"/>
+                              </w:rPr>
+                              <w:tab/>
+                            </w:r>
+                          </w:p>
+                          <w:p>
+                            <w:pPr>
+                              <w:spacing w:after="0" w:line="240" w:lineRule="auto"/>
+                              <w:rPr>
+                                <w:rFonts w:ascii="Calibri" w:eastAsia="Calibri" w:hAnsi="Calibri" w:cs="Times New Roman"/>
+                                <w:b/>
+                                <w:bCs/>
+                                <w:color w:val="148C7E"/>
+                                <w:lang w:val="en-US"/>
+                              </w:rPr>
+                            </w:pPr>
+                            <w:r>
+                              <w:rPr>
+                                <w:rFonts w:ascii="Calibri" w:eastAsia="Calibri" w:hAnsi="Calibri" w:cs="Times New Roman"/>
+                                <w:b/>
+                                <w:bCs/>
+                                <w:color w:val="595959"/>
+                                <w:lang w:val="en-US"/>
+                              </w:rPr>
+                              <w:t>Portfolio:</w:t>
+                            </w:r>
+                            <w:r>
+                              <w:rPr>
+                                <w:rFonts w:ascii="Calibri" w:eastAsia="Calibri" w:hAnsi="Calibri" w:cs="Times New Roman"/>
+                                <w:color w:val="595959"/>
+                                <w:lang w:val="en-US"/>
+                              </w:rPr>
+                              <w:t xml:space="preserve"> </w:t>
+                            </w:r>
+                            <w:hyperlink r:id="rId5" w:history="1"/>
+                          </w:p>
+                          <w:p>
+                            <w:pPr>
+                              <w:spacing w:after="0" w:line="240" w:lineRule="auto"/>
+                              <w:rPr>
+                                <w:rStyle w:val="Hyperlink"/>
+                                <w:rFonts w:ascii="Calibri" w:eastAsia="Calibri" w:hAnsi="Calibri" w:cs="Times New Roman"/>
+                                <w:b/>
+                                <w:bCs/>
+                                <w:color w:val="148C7E"/>
+                                <w:lang w:val="en-US"/>
+                              </w:rPr>
+                            </w:pPr>
+                            <w:r>
+                              <w:rPr>
+                                <w:rFonts w:ascii="Calibri" w:eastAsia="Calibri" w:hAnsi="Calibri" w:cs="Times New Roman"/>
+                                <w:b/>
+                                <w:bCs/>
+                                <w:color w:val="595959"/>
+                                <w:lang w:val="en-US"/>
+                              </w:rPr>
+                              <w:t>LinkedIn:</w:t>
+                            </w:r>
+                            <w:r>
+                              <w:rPr>
+                                <w:rFonts w:ascii="Calibri" w:eastAsia="Calibri" w:hAnsi="Calibri" w:cs="Times New Roman"/>
+                                <w:color w:val="595959"/>
+                                <w:lang w:val="en-US"/>
+                              </w:rPr>
+                              <w:t xml:space="preserve"> </w:t>
+                            </w:r>
+                          </w:p>
+                          <w:p/>
+                        </w:txbxContent>
+                      </wps:txbx>
+                      <wps:bodyPr rot="0" vert="horz" wrap="square" lIns="91440" tIns="45720" rIns="91440" bIns="45720" anchor="t" anchorCtr="0">
+                        <a:noAutofit/>
+                      </wps:bodyPr>
+                    </wps:wsp>
+                  </a:graphicData>
+                </a:graphic>
+              </wp:inline>
+            </w:drawing>
+          </mc:Choice>
+          <mc:Fallback>
+            <w:pict>
+              <v:shapetype w14:anchorId="25920287" id="_x0000_t202" coordsize="21600,21600" o:spt="202" path="m,l,21600r21600,l21600,xe">
+                <v:stroke joinstyle="miter"/>
+                <v:path gradientshapeok="t" o:connecttype="rect"/>
+              </v:shapetype>
+              <v:shape id="Text Box 2" o:spid="_x0000_s1026" type="#_x0000_t202" style="width:58.8pt;height:61.8pt;visibility:visible;mso-wrap-style:square;mso-left-percent:-10001;mso-top-percent:-10001;mso-position-horizontal:absolute;mso-position-horizontal-relative:char;mso-position-vertical:absolute;mso-position-vertical-relative:line;mso-left-percent:-10001;mso-top-percent:-10001;v-text-anchor:top" o:gfxdata="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" stroked="f">
+                <v:textbox>
+                  <w:txbxContent>
+                    <w:p>
+                      <w:pPr>
+                        <w:spacing w:after="0" w:line="240" w:lineRule="auto"/>
+                        <w:rPr>
+                          <w:rFonts w:ascii="Calibri" w:eastAsia="Calibri" w:hAnsi="Calibri" w:cs="Times New Roman"/>
+                          <w:color w:val="595959"/>
+                          <w:lang w:val="en-US"/>
+                        </w:rPr>
+                      </w:pPr>
+                      <w:r>
+                        <w:rPr>
+                          <w:rFonts w:ascii="Calibri" w:eastAsia="Calibri" w:hAnsi="Calibri" w:cs="Times New Roman"/>
+                          <w:b/>
+                          <w:bCs/>
+                          <w:color w:val="595959"/>
+                          <w:lang w:val="en-US"/>
+                        </w:rPr>
+                        <w:t>Phone:</w:t>
+                      </w:r>
+                      <w:r>
+                        <w:rPr>
+                          <w:rFonts w:ascii="Calibri" w:eastAsia="Calibri" w:hAnsi="Calibri" w:cs="Times New Roman"/>
+                          <w:color w:val="595959"/>
+                          <w:lang w:val="en-US"/>
+                        </w:rPr>
+                        <w:t xml:space="preserve"> </w:t>
+                      </w:r>
+                      <w:r>
+                        <w:rPr>
+                          <w:rFonts w:ascii="Calibri" w:eastAsia="Calibri" w:hAnsi="Calibri" w:cs="Times New Roman"/>
+                          <w:color w:val="595959"/>
+                          <w:lang w:val="en-US"/>
+                        </w:rPr>
+                        <w:tab/>
+                      </w:r>
+                    </w:p>
+                    <w:p>
+                      <w:pPr>
+                        <w:spacing w:after="0" w:line="240" w:lineRule="auto"/>
+                        <w:rPr>
+                          <w:rStyle w:val="Hyperlink"/>
+                          <w:rFonts w:ascii="Calibri" w:eastAsia="Calibri" w:hAnsi="Calibri" w:cs="Times New Roman"/>
+                          <w:b/>
+                          <w:bCs/>
+                          <w:color w:val="148C7E"/>
+                          <w:lang w:val="en-US"/>
+                        </w:rPr>
+                      </w:pPr>
+                      <w:r>
+                        <w:rPr>
+                          <w:rFonts w:ascii="Calibri" w:eastAsia="Calibri" w:hAnsi="Calibri" w:cs="Times New Roman"/>
+                          <w:b/>
+                          <w:bCs/>
+                          <w:color w:val="595959"/>
+                          <w:lang w:val="en-US"/>
+                        </w:rPr>
+                        <w:t>Email:</w:t>
+                      </w:r>
+                      <w:r>
+                        <w:rPr>
+                          <w:rFonts w:ascii="Calibri" w:eastAsia="Calibri" w:hAnsi="Calibri" w:cs="Times New Roman"/>
+                          <w:color w:val="595959"/>
+                          <w:lang w:val="en-US"/>
+                        </w:rPr>
+                        <w:t xml:space="preserve"> </w:t>
+                      </w:r>
+                      <w:r>
+                        <w:rPr>
+                          <w:rFonts w:ascii="Calibri" w:eastAsia="Calibri" w:hAnsi="Calibri" w:cs="Times New Roman"/>
+                          <w:color w:val="595959"/>
+                          <w:lang w:val="en-US"/>
+                        </w:rPr>
+                        <w:tab/>
+                      </w:r>
+                    </w:p>
+                    <w:p>
+                      <w:pPr>
+                        <w:spacing w:after="0" w:line="240" w:lineRule="auto"/>
+                        <w:rPr>
+                          <w:rFonts w:ascii="Calibri" w:eastAsia="Calibri" w:hAnsi="Calibri" w:cs="Times New Roman"/>
+                          <w:b/>
+                          <w:bCs/>
+                          <w:color w:val="148C7E"/>
+                          <w:lang w:val="en-US"/>
+                        </w:rPr>
+                      </w:pPr>
+                      <w:r>
+                        <w:rPr>
+                          <w:rFonts w:ascii="Calibri" w:eastAsia="Calibri" w:hAnsi="Calibri" w:cs="Times New Roman"/>
+                          <w:b/>
+                          <w:bCs/>
+                          <w:color w:val="595959"/>
+                          <w:lang w:val="en-US"/>
+                        </w:rPr>
+                        <w:t>Portfolio:</w:t>
+                      </w:r>
+                      <w:r>
+                        <w:rPr>
+                          <w:rFonts w:ascii="Calibri" w:eastAsia="Calibri" w:hAnsi="Calibri" w:cs="Times New Roman"/>
+                          <w:color w:val="595959"/>
+                          <w:lang w:val="en-US"/>
+                        </w:rPr>
+                        <w:t xml:space="preserve"> </w:t>
+                      </w:r>
+                      <w:hyperlink r:id="rId6" w:history="1"/>
+                    </w:p>
+                    <w:p>
+                      <w:pPr>
+                        <w:spacing w:after="0" w:line="240" w:lineRule="auto"/>
+                        <w:rPr>
+                          <w:rStyle w:val="Hyperlink"/>
+                          <w:rFonts w:ascii="Calibri" w:eastAsia="Calibri" w:hAnsi="Calibri" w:cs="Times New Roman"/>
+                          <w:b/>
+                          <w:bCs/>
+                          <w:color w:val="148C7E"/>
+                          <w:lang w:val="en-US"/>
+                        </w:rPr>
+                      </w:pPr>
+                      <w:r>
+                        <w:rPr>
+                          <w:rFonts w:ascii="Calibri" w:eastAsia="Calibri" w:hAnsi="Calibri" w:cs="Times New Roman"/>
+                          <w:b/>
+                          <w:bCs/>
+                          <w:color w:val="595959"/>
+                          <w:lang w:val="en-US"/>
+                        </w:rPr>
+                        <w:t>LinkedIn:</w:t>
+                      </w:r>
+                      <w:r>
+                        <w:rPr>
+                          <w:rFonts w:ascii="Calibri" w:eastAsia="Calibri" w:hAnsi="Calibri" w:cs="Times New Roman"/>
+                          <w:color w:val="595959"/>
+                          <w:lang w:val="en-US"/>
+                        </w:rPr>
+                        <w:t xml:space="preserve"> </w:t>
+                      </w:r>
+                    </w:p>
+                    <w:p/>
+                  </w:txbxContent>
+                </v:textbox>
+                <w10:anchorlock/>
+              </v:shape>
+            </w:pict>
+          </mc:Fallback>
+        </mc:AlternateContent>
+      </w:r>
+      <w:r>
+        <w:rPr>
+          <w:rFonts w:ascii="Calibri" w:eastAsia="Calibri" w:hAnsi="Calibri" w:cs="Times New Roman"/>
+          <w:b/>
+          <w:bCs/>
+          <w:noProof/>
+          <w:color w:val="1D824C"/>
+          <w:lang w:val="en-US"/>
+        </w:rPr>
+        <mc:AlternateContent>
+          <mc:Choice Requires="wps">
+            <w:drawing>
+              <wp:inline distT="0" distB="0" distL="0" distR="0" wp14:anchorId="06AA2128" wp14:editId="0FE2A15E">
+                <wp:extent cx="2781300" cy="777240"/>
+                <wp:effectExtent l="0" t="0" r="0" b="3810"/>
+                <wp:docPr id="1" name="Text Box 2"/>
+                <wp:cNvGraphicFramePr>
+                  <a:graphicFrameLocks xmlns:a="http://schemas.openxmlformats.org/drawingml/2006/main"/>
+                </wp:cNvGraphicFramePr>
+                <a:graphic xmlns:a="http://schemas.openxmlformats.org/drawingml/2006/main">
+                  <a:graphicData uri="http://schemas.microsoft.com/office/word/2010/wordprocessingShape">
+                    <wps:wsp>
+                      <wps:cNvSpPr txBox="1">
+                        <a:spLocks noChangeArrowheads="1"/>
+                      </wps:cNvSpPr>
+                      <wps:spPr bwMode="auto">
+                        <a:xfrm>
+                          <a:off x="0" y="0"/>
+                          <a:ext cx="2781300" cy="777240"/>
+                        </a:xfrm>
+                        <a:prstGeom prst="rect">
+                          <a:avLst/>
+                        </a:prstGeom>
+                        <a:solidFill>
+                          <a:srgbClr val="FFFFFF"/>
+                        </a:solidFill>
+                        <a:ln w="9525">
+                          <a:noFill/>
+                          <a:miter lim="800000"/>
+                          <a:headEnd/>
+                          <a:tailEnd/>
+                        </a:ln>
+                      </wps:spPr>
+                      <wps:txbx>
+                        <w:txbxContent>
+                          <w:p>
+                            <w:pPr>
+                              <w:spacing w:after="0" w:line="240" w:lineRule="auto"/>
+                              <w:jc w:val="center"/>
+                              <w:rPr>
+                                <w:rFonts w:ascii="Calibri" w:eastAsia="Calibri" w:hAnsi="Calibri" w:cs="Times New Roman"/>
+                                <w:color w:val="595959"/>
+                                <w:lang w:val="en-US"/>
+                              </w:rPr>
+                            </w:pPr>
+                            <w:r>
+                              <w:rPr>
+                                <w:rFonts w:ascii="Calibri" w:eastAsia="Calibri" w:hAnsi="Calibri" w:cs="Times New Roman"/>
+                                <w:color w:val="595959"/>
+                                <w:lang w:val="en-US"/>
+                              </w:rPr>
+                              <w:t>519-567-2308</w:t>
+                            </w:r>
+                          </w:p>
+                          <w:p>
+                            <w:pPr>
+                              <w:spacing w:after="0" w:line="240" w:lineRule="auto"/>
+                              <w:jc w:val="center"/>
+                              <w:rPr>
+                                <w:rStyle w:val="Hyperlink"/>
+                                <w:rFonts w:ascii="Calibri" w:eastAsia="Calibri" w:hAnsi="Calibri" w:cs="Times New Roman"/>
+                                <w:b/>
+                                <w:bCs/>
+                                <w:color w:val="148C7E"/>
+                                <w:lang w:val="en-US"/>
+                              </w:rPr>
+                            </w:pPr>
+                            <w:hyperlink r:id="rId7" w:history="1">
+                              <w:r>
+                                <w:rPr>
+                                  <w:rStyle w:val="Hyperlink"/>
+                                  <w:rFonts w:ascii="Calibri" w:eastAsia="Calibri" w:hAnsi="Calibri" w:cs="Times New Roman"/>
+                                  <w:b/>
+                                  <w:bCs/>
+                                  <w:color w:val="148C7E"/>
+                                  <w:lang w:val="en-US"/>
+                                </w:rPr>
+                                <w:t>danielrepko07@gmail.com</w:t>
+                              </w:r>
+                            </w:hyperlink>
+                          </w:p>
+                          <w:p>
+                            <w:pPr>
+                              <w:spacing w:after="0" w:line="240" w:lineRule="auto"/>
+                              <w:jc w:val="center"/>
+                              <w:rPr>
+                                <w:rFonts w:ascii="Calibri" w:eastAsia="Calibri" w:hAnsi="Calibri" w:cs="Times New Roman"/>
+                                <w:b/>
+                                <w:bCs/>
+                                <w:color w:val="148C7E"/>
+                                <w:u w:val="single"/>
+                                <w:lang w:val="en-US"/>
+                              </w:rPr>
+                            </w:pPr>
+                            <w:hyperlink r:id="rId8" w:history="1">
+                              <w:r>
+                                <w:rPr>
+                                  <w:rStyle w:val="Hyperlink"/>
+                                  <w:rFonts w:ascii="Calibri" w:eastAsia="Calibri" w:hAnsi="Calibri" w:cs="Times New Roman"/>
+                                  <w:b/>
+                                  <w:bCs/>
+                                  <w:color w:val="148C7E"/>
+                                  <w:lang w:val="en-US"/>
+                                </w:rPr>
+                                <w:t>https://danielrepko.github.io/</w:t>
+                              </w:r>
+                            </w:hyperlink>
+                          </w:p>
+                          <w:p>
+                            <w:pPr>
+                              <w:spacing w:after="0" w:line="240" w:lineRule="auto"/>
+                              <w:jc w:val="center"/>
+                              <w:rPr>
+                                <w:rStyle w:val="Hyperlink"/>
+                                <w:rFonts w:ascii="Calibri" w:eastAsia="Calibri" w:hAnsi="Calibri" w:cs="Times New Roman"/>
+                                <w:b/>
+                                <w:bCs/>
+                                <w:color w:val="148C7E"/>
+                                <w:u w:val="none"/>
+                                <w:lang w:val="en-US"/>
+                              </w:rPr>
+                            </w:pPr>
+                            <w:hyperlink r:id="rId9" w:history="1">
+                              <w:r>
+                                <w:rPr>
+                                  <w:rStyle w:val="Hyperlink"/>
+                                  <w:rFonts w:ascii="Calibri" w:eastAsia="Calibri" w:hAnsi="Calibri" w:cs="Times New Roman"/>
+                                  <w:b/>
+                                  <w:bCs/>
+                                  <w:color w:val="148C7E"/>
+                                  <w:lang w:val="en-US"/>
+                                </w:rPr>
+                                <w:t>https://www.linkedin.com/in/daniel-repko/</w:t>
+                              </w:r>
+                            </w:hyperlink>
+                          </w:p>
+                          <w:p>
+                            <w:pPr>
+                              <w:jc w:val="center"/>
+                            </w:pPr>
+                          </w:p>
+                        </w:txbxContent>
+                      </wps:txbx>
+                      <wps:bodyPr rot="0" vert="horz" wrap="square" lIns="91440" tIns="45720" rIns="91440" bIns="45720" anchor="t" anchorCtr="0">
+                        <a:noAutofit/>
+                      </wps:bodyPr>
+                    </wps:wsp>
+                  </a:graphicData>
+                </a:graphic>
+              </wp:inline>
+            </w:drawing>
+          </mc:Choice>
+          <mc:Fallback>
+            <w:pict>
+              <v:shape w14:anchorId="06AA2128" id="_x0000_s1027" type="#_x0000_t202" style="width:219pt;height:61.2pt;visibility:visible;mso-wrap-style:square;mso-left-percent:-10001;mso-top-percent:-10001;mso-position-horizontal:absolute;mso-position-horizontal-relative:char;mso-position-vertical:absolute;mso-position-vertical-relative:line;mso-left-percent:-10001;mso-top-percent:-10001;v-text-anchor:top" o:gfxdata="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" stroked="f">
+                <v:textbox>
+                  <w:txbxContent>
+                    <w:p>
+                      <w:pPr>
+                        <w:spacing w:after="0" w:line="240" w:lineRule="auto"/>
+                        <w:jc w:val="center"/>
+                        <w:rPr>
+                          <w:rFonts w:ascii="Calibri" w:eastAsia="Calibri" w:hAnsi="Calibri" w:cs="Times New Roman"/>
+                          <w:color w:val="595959"/>
+                          <w:lang w:val="en-US"/>
+                        </w:rPr>
+                      </w:pPr>
+                      <w:r>
+                        <w:rPr>
+                          <w:rFonts w:ascii="Calibri" w:eastAsia="Calibri" w:hAnsi="Calibri" w:cs="Times New Roman"/>
+                          <w:color w:val="595959"/>
+                          <w:lang w:val="en-US"/>
+                        </w:rPr>
+                        <w:t>519-567-2308</w:t>
+                      </w:r>
+                    </w:p>
+                    <w:p>
+                      <w:pPr>
+                        <w:spacing w:after="0" w:line="240" w:lineRule="auto"/>
+                        <w:jc w:val="center"/>
+                        <w:rPr>
+                          <w:rStyle w:val="Hyperlink"/>
+                          <w:rFonts w:ascii="Calibri" w:eastAsia="Calibri" w:hAnsi="Calibri" w:cs="Times New Roman"/>
+                          <w:b/>
+                          <w:bCs/>
+                          <w:color w:val="148C7E"/>
+                          <w:lang w:val="en-US"/>
+                        </w:rPr>
+                      </w:pPr>
+                      <w:hyperlink r:id="rId10" w:history="1">
+                        <w:r>
+                          <w:rPr>
+                            <w:rStyle w:val="Hyperlink"/>
+                            <w:rFonts w:ascii="Calibri" w:eastAsia="Calibri" w:hAnsi="Calibri" w:cs="Times New Roman"/>
+                            <w:b/>
+                            <w:bCs/>
+                            <w:color w:val="148C7E"/>
+                            <w:lang w:val="en-US"/>
+                          </w:rPr>
+                          <w:t>danielrepko07@gmail.com</w:t>
+                        </w:r>
+                      </w:hyperlink>
+                    </w:p>
+                    <w:p>
+                      <w:pPr>
+                        <w:spacing w:after="0" w:line="240" w:lineRule="auto"/>
+                        <w:jc w:val="center"/>
+                        <w:rPr>
+                          <w:rFonts w:ascii="Calibri" w:eastAsia="Calibri" w:hAnsi="Calibri" w:cs="Times New Roman"/>
+                          <w:b/>
+                          <w:bCs/>
+                          <w:color w:val="148C7E"/>
+                          <w:u w:val="single"/>
+                          <w:lang w:val="en-US"/>
+                        </w:rPr>
+                      </w:pPr>
+                      <w:hyperlink r:id="rId11" w:history="1">
+                        <w:r>
+                          <w:rPr>
+                            <w:rStyle w:val="Hyperlink"/>
+                            <w:rFonts w:ascii="Calibri" w:eastAsia="Calibri" w:hAnsi="Calibri" w:cs="Times New Roman"/>
+                            <w:b/>
+                            <w:bCs/>
+                            <w:color w:val="148C7E"/>
+                            <w:lang w:val="en-US"/>
+                          </w:rPr>
+                          <w:t>https://danielrepko.github.io/</w:t>
+                        </w:r>
+                      </w:hyperlink>
+                    </w:p>
+                    <w:p>
+                      <w:pPr>
+                        <w:spacing w:after="0" w:line="240" w:lineRule="auto"/>
+                        <w:jc w:val="center"/>
+                        <w:rPr>
+                          <w:rStyle w:val="Hyperlink"/>
+                          <w:rFonts w:ascii="Calibri" w:eastAsia="Calibri" w:hAnsi="Calibri" w:cs="Times New Roman"/>
+                          <w:b/>
+                          <w:bCs/>
+                          <w:color w:val="148C7E"/>
+                          <w:u w:val="none"/>
+                          <w:lang w:val="en-US"/>
+                        </w:rPr>
+                      </w:pPr>
+                      <w:hyperlink r:id="rId12" w:history="1">
+                        <w:r>
+                          <w:rPr>
+                            <w:rStyle w:val="Hyperlink"/>
+                            <w:rFonts w:ascii="Calibri" w:eastAsia="Calibri" w:hAnsi="Calibri" w:cs="Times New Roman"/>
+                            <w:b/>
+                            <w:bCs/>
+                            <w:color w:val="148C7E"/>
+                            <w:lang w:val="en-US"/>
+                          </w:rPr>
+                          <w:t>https://www.linkedin.com/in/daniel-repko/</w:t>
+                        </w:r>
+                      </w:hyperlink>
+                    </w:p>
+                    <w:p>
+                      <w:pPr>
+                        <w:jc w:val="center"/>
+                      </w:pPr>
+                    </w:p>
+                  </w:txbxContent>
+                </v:textbox>
+                <w10:anchorlock/>
+              </v:shape>
+            </w:pict>
+          </mc:Fallback>
+        </mc:AlternateContent>
+      </w:r>
+    </w:p>
+    <w:p>
+      <w:pPr>
+        <w:spacing w:after="0" w:line="240" w:lineRule="auto"/>
+        <w:jc w:val="center"/>
+        <w:rPr>
+          <w:rFonts w:ascii="Calibri" w:eastAsia="Calibri" w:hAnsi="Calibri" w:cs="Times New Roman"/>
+          <w:b/>
+          <w:bCs/>
+          <w:color w:val="1D824C"/>
+          <w:sz w:val="10"/>
+          <w:szCs w:val="10"/>
           <w:lang w:val="en-US"/>
         </w:rPr>
       </w:pPr>
@@ -762,6 +1308,27 @@
     </w:p>
     <w:p>
       <w:pPr>
+        <w:pStyle w:val="ListParagraph"/>
+        <w:numPr>
+          <w:ilvl w:val="0"/>
+          <w:numId w:val="1"/>
+        </w:numPr>
+        <w:spacing w:after="0" w:line="276" w:lineRule="auto"/>
+        <w:rPr>
+          <w:rFonts w:cstheme="minorHAnsi"/>
+          <w:color w:val="595959" w:themeColor="text1" w:themeTint="A6"/>
+        </w:rPr>
+      </w:pPr>
+      <w:r>
+        <w:rPr>
+          <w:rFonts w:cstheme="minorHAnsi"/>
+          <w:color w:val="595959" w:themeColor="text1" w:themeTint="A6"/>
+        </w:rPr>
+        <w:t>For the final project, the entire class worked with South Dundas Tourism to create a tourism app called “South Dundas Tourism Pursuit” (which is currently available on the Apple and Google Play stores) that allows users to scan QR codes at select tourist spots, upon which they will unlock a badge that allows them to see more information about the spot, and depending on the location, even play a minigame themed around the attraction</w:t>
+      </w:r>
+    </w:p>
+    <w:p>
+      <w:pPr>
         <w:spacing w:after="0" w:line="240" w:lineRule="auto"/>
         <w:rPr>
           <w:rFonts w:cstheme="minorHAnsi"/>
@@ -1105,6 +1672,7 @@
           <w:szCs w:val="32"/>
           <w:u w:val="single"/>
         </w:rPr>
+        <w:lastRenderedPageBreak/>
         <w:t>Work Experience</w:t>
       </w:r>
       <w:r>
@@ -1334,7 +1902,6 @@
           <w:rFonts w:cstheme="minorHAnsi"/>
           <w:color w:val="595959" w:themeColor="text1" w:themeTint="A6"/>
         </w:rPr>
-        <w:lastRenderedPageBreak/>
         <w:t>Assisted in holding monthly residence meetings</w:t>
       </w:r>
     </w:p>
@@ -1944,7 +2511,21 @@
         <w:rPr>
           <w:color w:val="595959" w:themeColor="text1" w:themeTint="A6"/>
         </w:rPr>
-        <w:t xml:space="preserve"> fully supplied with their needed items (i.e. pots and pans, cutlery,</w:t>
+        <w:t xml:space="preserve"> fully supplied with their needed items (</w:t>
+      </w:r>
+      <w:proofErr w:type="gramStart"/>
+      <w:r>
+        <w:rPr>
+          <w:color w:val="595959" w:themeColor="text1" w:themeTint="A6"/>
+        </w:rPr>
+        <w:t>i.e.</w:t>
+      </w:r>
+      <w:proofErr w:type="gramEnd"/>
+      <w:r>
+        <w:rPr>
+          <w:color w:val="595959" w:themeColor="text1" w:themeTint="A6"/>
+        </w:rPr>
+        <w:t xml:space="preserve"> pots and pans, cutlery,</w:t>
       </w:r>
       <w:r>
         <w:rPr>

</xml_diff>

<commit_message>
Update Work Experience * add best buy and south dundas tourism pursuit to work experience * update images for monster island previous work page * update photos and description for pood pood previous work page * tweaked image scaling for previous work pages
</commit_message>
<xml_diff>
--- a/resume.docx
+++ b/resume.docx
@@ -1,6 +1,6 @@
 
 <file path=word/document.xml><?xml version="1.0" encoding="utf-8"?>
-<w:document xmlns:wpc="http://schemas.microsoft.com/office/word/2010/wordprocessingCanvas" xmlns:cx="http://schemas.microsoft.com/office/drawing/2014/chartex" xmlns:cx1="http://schemas.microsoft.com/office/drawing/2015/9/8/chartex" xmlns:cx2="http://schemas.microsoft.com/office/drawing/2015/10/21/chartex" xmlns:cx3="http://schemas.microsoft.com/office/drawing/2016/5/9/chartex" xmlns:cx4="http://schemas.microsoft.com/office/drawing/2016/5/10/chartex" xmlns:cx5="http://schemas.microsoft.com/office/drawing/2016/5/11/chartex" xmlns:cx6="http://schemas.microsoft.com/office/drawing/2016/5/12/chartex" xmlns:cx7="http://schemas.microsoft.com/office/drawing/2016/5/13/chartex" xmlns:cx8="http://schemas.microsoft.com/office/drawing/2016/5/14/chartex" xmlns:mc="http://schemas.openxmlformats.org/markup-compatibility/2006" xmlns:aink="http://schemas.microsoft.com/office/drawing/2016/ink" xmlns:am3d="http://schemas.microsoft.com/office/drawing/2017/model3d" xmlns:o="urn:schemas-microsoft-com:office:office" xmlns:r="http://schemas.openxmlformats.org/officeDocument/2006/relationships" xmlns:m="http://schemas.openxmlformats.org/officeDocument/2006/math" xmlns:v="urn:schemas-microsoft-com:vml" xmlns:wp14="http://schemas.microsoft.com/office/word/2010/wordprocessingDrawing" xmlns:wp="http://schemas.openxmlformats.org/drawingml/2006/wordprocessingDrawing" xmlns:w10="urn:schemas-microsoft-com:office:word" xmlns:w="http://schemas.openxmlformats.org/wordprocessingml/2006/main" xmlns:w14="http://schemas.microsoft.com/office/word/2010/wordml" xmlns:w15="http://schemas.microsoft.com/office/word/2012/wordml" xmlns:w16cex="http://schemas.microsoft.com/office/word/2018/wordml/cex" xmlns:w16cid="http://schemas.microsoft.com/office/word/2016/wordml/cid" xmlns:w16="http://schemas.microsoft.com/office/word/2018/wordml" xmlns:w16sdtdh="http://schemas.microsoft.com/office/word/2020/wordml/sdtdatahash" xmlns:w16se="http://schemas.microsoft.com/office/word/2015/wordml/symex" xmlns:wpg="http://schemas.microsoft.com/office/word/2010/wordprocessingGroup" xmlns:wpi="http://schemas.microsoft.com/office/word/2010/wordprocessingInk" xmlns:wne="http://schemas.microsoft.com/office/word/2006/wordml" xmlns:wps="http://schemas.microsoft.com/office/word/2010/wordprocessingShape" mc:Ignorable="w14 w15 w16se w16cid w16 w16cex w16sdtdh wp14">
+<w:document xmlns:wpc="http://schemas.microsoft.com/office/word/2010/wordprocessingCanvas" xmlns:cx="http://schemas.microsoft.com/office/drawing/2014/chartex" xmlns:cx1="http://schemas.microsoft.com/office/drawing/2015/9/8/chartex" xmlns:cx2="http://schemas.microsoft.com/office/drawing/2015/10/21/chartex" xmlns:cx3="http://schemas.microsoft.com/office/drawing/2016/5/9/chartex" xmlns:cx4="http://schemas.microsoft.com/office/drawing/2016/5/10/chartex" xmlns:cx5="http://schemas.microsoft.com/office/drawing/2016/5/11/chartex" xmlns:cx6="http://schemas.microsoft.com/office/drawing/2016/5/12/chartex" xmlns:cx7="http://schemas.microsoft.com/office/drawing/2016/5/13/chartex" xmlns:cx8="http://schemas.microsoft.com/office/drawing/2016/5/14/chartex" xmlns:mc="http://schemas.openxmlformats.org/markup-compatibility/2006" xmlns:aink="http://schemas.microsoft.com/office/drawing/2016/ink" xmlns:am3d="http://schemas.microsoft.com/office/drawing/2017/model3d" xmlns:o="urn:schemas-microsoft-com:office:office" xmlns:oel="http://schemas.microsoft.com/office/2019/extlst" xmlns:r="http://schemas.openxmlformats.org/officeDocument/2006/relationships" xmlns:m="http://schemas.openxmlformats.org/officeDocument/2006/math" xmlns:v="urn:schemas-microsoft-com:vml" xmlns:wp14="http://schemas.microsoft.com/office/word/2010/wordprocessingDrawing" xmlns:wp="http://schemas.openxmlformats.org/drawingml/2006/wordprocessingDrawing" xmlns:w10="urn:schemas-microsoft-com:office:word" xmlns:w="http://schemas.openxmlformats.org/wordprocessingml/2006/main" xmlns:w14="http://schemas.microsoft.com/office/word/2010/wordml" xmlns:w15="http://schemas.microsoft.com/office/word/2012/wordml" xmlns:w16cex="http://schemas.microsoft.com/office/word/2018/wordml/cex" xmlns:w16cid="http://schemas.microsoft.com/office/word/2016/wordml/cid" xmlns:w16="http://schemas.microsoft.com/office/word/2018/wordml" xmlns:w16sdtdh="http://schemas.microsoft.com/office/word/2020/wordml/sdtdatahash" xmlns:w16se="http://schemas.microsoft.com/office/word/2015/wordml/symex" xmlns:wpg="http://schemas.microsoft.com/office/word/2010/wordprocessingGroup" xmlns:wpi="http://schemas.microsoft.com/office/word/2010/wordprocessingInk" xmlns:wne="http://schemas.microsoft.com/office/word/2006/wordml" xmlns:wps="http://schemas.microsoft.com/office/word/2010/wordprocessingShape" mc:Ignorable="w14 w15 w16se w16cid w16 w16cex w16sdtdh wp14">
   <w:body>
     <w:p>
       <w:pPr>
@@ -68,9 +68,9 @@
         <mc:AlternateContent>
           <mc:Choice Requires="wps">
             <w:drawing>
-              <wp:inline distT="0" distB="0" distL="0" distR="0" wp14:anchorId="25920287" wp14:editId="7DF8F8C0">
-                <wp:extent cx="746760" cy="784860"/>
-                <wp:effectExtent l="0" t="0" r="0" b="0"/>
+              <wp:inline distT="0" distB="0" distL="0" distR="0" wp14:anchorId="25920287" wp14:editId="21B385B6">
+                <wp:extent cx="746760" cy="601980"/>
+                <wp:effectExtent l="0" t="0" r="0" b="7620"/>
                 <wp:docPr id="217" name="Text Box 2"/>
                 <wp:cNvGraphicFramePr>
                   <a:graphicFrameLocks xmlns:a="http://schemas.openxmlformats.org/drawingml/2006/main"/>
@@ -84,7 +84,7 @@
                       <wps:spPr bwMode="auto">
                         <a:xfrm>
                           <a:off x="0" y="0"/>
-                          <a:ext cx="746760" cy="784860"/>
+                          <a:ext cx="746760" cy="601980"/>
                         </a:xfrm>
                         <a:prstGeom prst="rect">
                           <a:avLst/>
@@ -106,6 +106,8 @@
                               <w:spacing w:after="0" w:line="240" w:lineRule="auto"/>
                               <w:rPr>
                                 <w:rFonts w:ascii="Calibri" w:eastAsia="Calibri" w:hAnsi="Calibri" w:cs="Times New Roman"/>
+                                <w:b/>
+                                <w:bCs/>
                                 <w:color w:val="595959"/>
                                 <w:lang w:val="en-US"/>
                               </w:rPr>
@@ -118,23 +120,29 @@
                                 <w:color w:val="595959"/>
                                 <w:lang w:val="en-US"/>
                               </w:rPr>
-                              <w:t>Phone:</w:t>
+                              <w:t>Portfolio:</w:t>
                             </w:r>
+                          </w:p>
+                          <w:p>
+                            <w:pPr>
+                              <w:spacing w:after="0" w:line="240" w:lineRule="auto"/>
+                              <w:rPr>
+                                <w:rFonts w:ascii="Calibri" w:eastAsia="Calibri" w:hAnsi="Calibri" w:cs="Times New Roman"/>
+                                <w:b/>
+                                <w:bCs/>
+                                <w:color w:val="595959"/>
+                                <w:lang w:val="en-US"/>
+                              </w:rPr>
+                            </w:pPr>
                             <w:r>
                               <w:rPr>
                                 <w:rFonts w:ascii="Calibri" w:eastAsia="Calibri" w:hAnsi="Calibri" w:cs="Times New Roman"/>
+                                <w:b/>
+                                <w:bCs/>
                                 <w:color w:val="595959"/>
                                 <w:lang w:val="en-US"/>
                               </w:rPr>
-                              <w:t xml:space="preserve"> </w:t>
-                            </w:r>
-                            <w:r>
-                              <w:rPr>
-                                <w:rFonts w:ascii="Calibri" w:eastAsia="Calibri" w:hAnsi="Calibri" w:cs="Times New Roman"/>
-                                <w:color w:val="595959"/>
-                                <w:lang w:val="en-US"/>
-                              </w:rPr>
-                              <w:tab/>
+                              <w:t>Email:</w:t>
                             </w:r>
                           </w:p>
                           <w:p>
@@ -157,7 +165,7 @@
                                 <w:color w:val="595959"/>
                                 <w:lang w:val="en-US"/>
                               </w:rPr>
-                              <w:t>Email:</w:t>
+                              <w:t>Phone:</w:t>
                             </w:r>
                             <w:r>
                               <w:rPr>
@@ -166,68 +174,6 @@
                                 <w:lang w:val="en-US"/>
                               </w:rPr>
                               <w:t xml:space="preserve"> </w:t>
-                            </w:r>
-                            <w:r>
-                              <w:rPr>
-                                <w:rFonts w:ascii="Calibri" w:eastAsia="Calibri" w:hAnsi="Calibri" w:cs="Times New Roman"/>
-                                <w:color w:val="595959"/>
-                                <w:lang w:val="en-US"/>
-                              </w:rPr>
-                              <w:tab/>
-                            </w:r>
-                          </w:p>
-                          <w:p>
-                            <w:pPr>
-                              <w:spacing w:after="0" w:line="240" w:lineRule="auto"/>
-                              <w:rPr>
-                                <w:rFonts w:ascii="Calibri" w:eastAsia="Calibri" w:hAnsi="Calibri" w:cs="Times New Roman"/>
-                                <w:b/>
-                                <w:bCs/>
-                                <w:color w:val="148C7E"/>
-                                <w:lang w:val="en-US"/>
-                              </w:rPr>
-                            </w:pPr>
-                            <w:r>
-                              <w:rPr>
-                                <w:rFonts w:ascii="Calibri" w:eastAsia="Calibri" w:hAnsi="Calibri" w:cs="Times New Roman"/>
-                                <w:b/>
-                                <w:bCs/>
-                                <w:color w:val="595959"/>
-                                <w:lang w:val="en-US"/>
-                              </w:rPr>
-                              <w:t>Portfolio:</w:t>
-                            </w:r>
-                            <w:r>
-                              <w:rPr>
-                                <w:rFonts w:ascii="Calibri" w:eastAsia="Calibri" w:hAnsi="Calibri" w:cs="Times New Roman"/>
-                                <w:color w:val="595959"/>
-                                <w:lang w:val="en-US"/>
-                              </w:rPr>
-                              <w:t xml:space="preserve"> </w:t>
-                            </w:r>
-                            <w:hyperlink r:id="rId5" w:history="1"/>
-                          </w:p>
-                          <w:p>
-                            <w:pPr>
-                              <w:spacing w:after="0" w:line="240" w:lineRule="auto"/>
-                              <w:rPr>
-                                <w:rStyle w:val="Hyperlink"/>
-                                <w:rFonts w:ascii="Calibri" w:eastAsia="Calibri" w:hAnsi="Calibri" w:cs="Times New Roman"/>
-                                <w:b/>
-                                <w:bCs/>
-                                <w:color w:val="148C7E"/>
-                                <w:lang w:val="en-US"/>
-                              </w:rPr>
-                            </w:pPr>
-                            <w:r>
-                              <w:rPr>
-                                <w:rFonts w:ascii="Calibri" w:eastAsia="Calibri" w:hAnsi="Calibri" w:cs="Times New Roman"/>
-                                <w:b/>
-                                <w:bCs/>
-                                <w:color w:val="595959"/>
-                                <w:lang w:val="en-US"/>
-                              </w:rPr>
-                              <w:t>LinkedIn:</w:t>
                             </w:r>
                             <w:r>
                               <w:rPr>
@@ -256,7 +202,7 @@
                 <v:stroke joinstyle="miter"/>
                 <v:path gradientshapeok="t" o:connecttype="rect"/>
               </v:shapetype>
-              <v:shape id="Text Box 2" o:spid="_x0000_s1026" type="#_x0000_t202" style="width:58.8pt;height:61.8pt;visibility:visible;mso-wrap-style:square;mso-left-percent:-10001;mso-top-percent:-10001;mso-position-horizontal:absolute;mso-position-horizontal-relative:char;mso-position-vertical:absolute;mso-position-vertical-relative:line;mso-left-percent:-10001;mso-top-percent:-10001;v-text-anchor:top" o:gfxdata="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" stroked="f">
+              <v:shape id="Text Box 2" o:spid="_x0000_s1026" type="#_x0000_t202" style="width:58.8pt;height:47.4pt;visibility:visible;mso-wrap-style:square;mso-left-percent:-10001;mso-top-percent:-10001;mso-position-horizontal:absolute;mso-position-horizontal-relative:char;mso-position-vertical:absolute;mso-position-vertical-relative:line;mso-left-percent:-10001;mso-top-percent:-10001;v-text-anchor:top" o:gfxdata="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" stroked="f">
                 <v:textbox>
                   <w:txbxContent>
                     <w:p>
@@ -264,7 +210,54 @@
                         <w:spacing w:after="0" w:line="240" w:lineRule="auto"/>
                         <w:rPr>
                           <w:rFonts w:ascii="Calibri" w:eastAsia="Calibri" w:hAnsi="Calibri" w:cs="Times New Roman"/>
+                          <w:b/>
+                          <w:bCs/>
                           <w:color w:val="595959"/>
+                          <w:lang w:val="en-US"/>
+                        </w:rPr>
+                      </w:pPr>
+                      <w:r>
+                        <w:rPr>
+                          <w:rFonts w:ascii="Calibri" w:eastAsia="Calibri" w:hAnsi="Calibri" w:cs="Times New Roman"/>
+                          <w:b/>
+                          <w:bCs/>
+                          <w:color w:val="595959"/>
+                          <w:lang w:val="en-US"/>
+                        </w:rPr>
+                        <w:t>Portfolio:</w:t>
+                      </w:r>
+                    </w:p>
+                    <w:p>
+                      <w:pPr>
+                        <w:spacing w:after="0" w:line="240" w:lineRule="auto"/>
+                        <w:rPr>
+                          <w:rFonts w:ascii="Calibri" w:eastAsia="Calibri" w:hAnsi="Calibri" w:cs="Times New Roman"/>
+                          <w:b/>
+                          <w:bCs/>
+                          <w:color w:val="595959"/>
+                          <w:lang w:val="en-US"/>
+                        </w:rPr>
+                      </w:pPr>
+                      <w:r>
+                        <w:rPr>
+                          <w:rFonts w:ascii="Calibri" w:eastAsia="Calibri" w:hAnsi="Calibri" w:cs="Times New Roman"/>
+                          <w:b/>
+                          <w:bCs/>
+                          <w:color w:val="595959"/>
+                          <w:lang w:val="en-US"/>
+                        </w:rPr>
+                        <w:t>Email:</w:t>
+                      </w:r>
+                    </w:p>
+                    <w:p>
+                      <w:pPr>
+                        <w:spacing w:after="0" w:line="240" w:lineRule="auto"/>
+                        <w:rPr>
+                          <w:rStyle w:val="Hyperlink"/>
+                          <w:rFonts w:ascii="Calibri" w:eastAsia="Calibri" w:hAnsi="Calibri" w:cs="Times New Roman"/>
+                          <w:b/>
+                          <w:bCs/>
+                          <w:color w:val="148C7E"/>
                           <w:lang w:val="en-US"/>
                         </w:rPr>
                       </w:pPr>
@@ -292,107 +285,6 @@
                           <w:color w:val="595959"/>
                           <w:lang w:val="en-US"/>
                         </w:rPr>
-                        <w:tab/>
-                      </w:r>
-                    </w:p>
-                    <w:p>
-                      <w:pPr>
-                        <w:spacing w:after="0" w:line="240" w:lineRule="auto"/>
-                        <w:rPr>
-                          <w:rStyle w:val="Hyperlink"/>
-                          <w:rFonts w:ascii="Calibri" w:eastAsia="Calibri" w:hAnsi="Calibri" w:cs="Times New Roman"/>
-                          <w:b/>
-                          <w:bCs/>
-                          <w:color w:val="148C7E"/>
-                          <w:lang w:val="en-US"/>
-                        </w:rPr>
-                      </w:pPr>
-                      <w:r>
-                        <w:rPr>
-                          <w:rFonts w:ascii="Calibri" w:eastAsia="Calibri" w:hAnsi="Calibri" w:cs="Times New Roman"/>
-                          <w:b/>
-                          <w:bCs/>
-                          <w:color w:val="595959"/>
-                          <w:lang w:val="en-US"/>
-                        </w:rPr>
-                        <w:t>Email:</w:t>
-                      </w:r>
-                      <w:r>
-                        <w:rPr>
-                          <w:rFonts w:ascii="Calibri" w:eastAsia="Calibri" w:hAnsi="Calibri" w:cs="Times New Roman"/>
-                          <w:color w:val="595959"/>
-                          <w:lang w:val="en-US"/>
-                        </w:rPr>
-                        <w:t xml:space="preserve"> </w:t>
-                      </w:r>
-                      <w:r>
-                        <w:rPr>
-                          <w:rFonts w:ascii="Calibri" w:eastAsia="Calibri" w:hAnsi="Calibri" w:cs="Times New Roman"/>
-                          <w:color w:val="595959"/>
-                          <w:lang w:val="en-US"/>
-                        </w:rPr>
-                        <w:tab/>
-                      </w:r>
-                    </w:p>
-                    <w:p>
-                      <w:pPr>
-                        <w:spacing w:after="0" w:line="240" w:lineRule="auto"/>
-                        <w:rPr>
-                          <w:rFonts w:ascii="Calibri" w:eastAsia="Calibri" w:hAnsi="Calibri" w:cs="Times New Roman"/>
-                          <w:b/>
-                          <w:bCs/>
-                          <w:color w:val="148C7E"/>
-                          <w:lang w:val="en-US"/>
-                        </w:rPr>
-                      </w:pPr>
-                      <w:r>
-                        <w:rPr>
-                          <w:rFonts w:ascii="Calibri" w:eastAsia="Calibri" w:hAnsi="Calibri" w:cs="Times New Roman"/>
-                          <w:b/>
-                          <w:bCs/>
-                          <w:color w:val="595959"/>
-                          <w:lang w:val="en-US"/>
-                        </w:rPr>
-                        <w:t>Portfolio:</w:t>
-                      </w:r>
-                      <w:r>
-                        <w:rPr>
-                          <w:rFonts w:ascii="Calibri" w:eastAsia="Calibri" w:hAnsi="Calibri" w:cs="Times New Roman"/>
-                          <w:color w:val="595959"/>
-                          <w:lang w:val="en-US"/>
-                        </w:rPr>
-                        <w:t xml:space="preserve"> </w:t>
-                      </w:r>
-                      <w:hyperlink r:id="rId6" w:history="1"/>
-                    </w:p>
-                    <w:p>
-                      <w:pPr>
-                        <w:spacing w:after="0" w:line="240" w:lineRule="auto"/>
-                        <w:rPr>
-                          <w:rStyle w:val="Hyperlink"/>
-                          <w:rFonts w:ascii="Calibri" w:eastAsia="Calibri" w:hAnsi="Calibri" w:cs="Times New Roman"/>
-                          <w:b/>
-                          <w:bCs/>
-                          <w:color w:val="148C7E"/>
-                          <w:lang w:val="en-US"/>
-                        </w:rPr>
-                      </w:pPr>
-                      <w:r>
-                        <w:rPr>
-                          <w:rFonts w:ascii="Calibri" w:eastAsia="Calibri" w:hAnsi="Calibri" w:cs="Times New Roman"/>
-                          <w:b/>
-                          <w:bCs/>
-                          <w:color w:val="595959"/>
-                          <w:lang w:val="en-US"/>
-                        </w:rPr>
-                        <w:t>LinkedIn:</w:t>
-                      </w:r>
-                      <w:r>
-                        <w:rPr>
-                          <w:rFonts w:ascii="Calibri" w:eastAsia="Calibri" w:hAnsi="Calibri" w:cs="Times New Roman"/>
-                          <w:color w:val="595959"/>
-                          <w:lang w:val="en-US"/>
-                        </w:rPr>
                         <w:t xml:space="preserve"> </w:t>
                       </w:r>
                     </w:p>
@@ -417,9 +309,9 @@
         <mc:AlternateContent>
           <mc:Choice Requires="wps">
             <w:drawing>
-              <wp:inline distT="0" distB="0" distL="0" distR="0" wp14:anchorId="06AA2128" wp14:editId="0FE2A15E">
-                <wp:extent cx="2781300" cy="777240"/>
-                <wp:effectExtent l="0" t="0" r="0" b="3810"/>
+              <wp:inline distT="0" distB="0" distL="0" distR="0" wp14:anchorId="06AA2128" wp14:editId="17F7DBC0">
+                <wp:extent cx="2781300" cy="601980"/>
+                <wp:effectExtent l="0" t="0" r="0" b="7620"/>
                 <wp:docPr id="1" name="Text Box 2"/>
                 <wp:cNvGraphicFramePr>
                   <a:graphicFrameLocks xmlns:a="http://schemas.openxmlformats.org/drawingml/2006/main"/>
@@ -433,7 +325,7 @@
                       <wps:spPr bwMode="auto">
                         <a:xfrm>
                           <a:off x="0" y="0"/>
-                          <a:ext cx="2781300" cy="777240"/>
+                          <a:ext cx="2781300" cy="601980"/>
                         </a:xfrm>
                         <a:prstGeom prst="rect">
                           <a:avLst/>
@@ -450,6 +342,57 @@
                       </wps:spPr>
                       <wps:txbx>
                         <w:txbxContent>
+                          <w:p>
+                            <w:pPr>
+                              <w:spacing w:after="0" w:line="240" w:lineRule="auto"/>
+                              <w:jc w:val="center"/>
+                              <w:rPr>
+                                <w:rFonts w:ascii="Calibri" w:eastAsia="Calibri" w:hAnsi="Calibri" w:cs="Times New Roman"/>
+                                <w:color w:val="595959"/>
+                                <w:lang w:val="en-US"/>
+                              </w:rPr>
+                            </w:pPr>
+                            <w:hyperlink r:id="rId5" w:history="1">
+                              <w:r>
+                                <w:rPr>
+                                  <w:rStyle w:val="Hyperlink"/>
+                                  <w:rFonts w:ascii="Calibri" w:eastAsia="Calibri" w:hAnsi="Calibri" w:cs="Times New Roman"/>
+                                  <w:b/>
+                                  <w:bCs/>
+                                  <w:color w:val="148C7E"/>
+                                  <w:lang w:val="en-US"/>
+                                </w:rPr>
+                                <w:t>https://danielrepko.github.io/</w:t>
+                              </w:r>
+                            </w:hyperlink>
+                          </w:p>
+                          <w:p>
+                            <w:pPr>
+                              <w:spacing w:after="0" w:line="240" w:lineRule="auto"/>
+                              <w:jc w:val="center"/>
+                              <w:rPr>
+                                <w:rStyle w:val="Hyperlink"/>
+                                <w:rFonts w:ascii="Calibri" w:eastAsia="Calibri" w:hAnsi="Calibri" w:cs="Times New Roman"/>
+                                <w:b/>
+                                <w:bCs/>
+                                <w:color w:val="148C7E"/>
+                                <w:lang w:val="en-US"/>
+                              </w:rPr>
+                            </w:pPr>
+                            <w:hyperlink r:id="rId6" w:history="1">
+                              <w:r>
+                                <w:rPr>
+                                  <w:rStyle w:val="Hyperlink"/>
+                                  <w:rFonts w:ascii="Calibri" w:eastAsia="Calibri" w:hAnsi="Calibri" w:cs="Times New Roman"/>
+                                  <w:b/>
+                                  <w:bCs/>
+                                  <w:color w:val="148C7E"/>
+                                  <w:lang w:val="en-US"/>
+                                </w:rPr>
+                                <w:t>danielrepko07@gmail.com</w:t>
+                              </w:r>
+                            </w:hyperlink>
+                          </w:p>
                           <w:p>
                             <w:pPr>
                               <w:spacing w:after="0" w:line="240" w:lineRule="auto"/>
@@ -479,77 +422,10 @@
                                 <w:b/>
                                 <w:bCs/>
                                 <w:color w:val="148C7E"/>
-                                <w:lang w:val="en-US"/>
-                              </w:rPr>
-                            </w:pPr>
-                            <w:hyperlink r:id="rId7" w:history="1">
-                              <w:r>
-                                <w:rPr>
-                                  <w:rStyle w:val="Hyperlink"/>
-                                  <w:rFonts w:ascii="Calibri" w:eastAsia="Calibri" w:hAnsi="Calibri" w:cs="Times New Roman"/>
-                                  <w:b/>
-                                  <w:bCs/>
-                                  <w:color w:val="148C7E"/>
-                                  <w:lang w:val="en-US"/>
-                                </w:rPr>
-                                <w:t>danielrepko07@gmail.com</w:t>
-                              </w:r>
-                            </w:hyperlink>
-                          </w:p>
-                          <w:p>
-                            <w:pPr>
-                              <w:spacing w:after="0" w:line="240" w:lineRule="auto"/>
-                              <w:jc w:val="center"/>
-                              <w:rPr>
-                                <w:rFonts w:ascii="Calibri" w:eastAsia="Calibri" w:hAnsi="Calibri" w:cs="Times New Roman"/>
-                                <w:b/>
-                                <w:bCs/>
-                                <w:color w:val="148C7E"/>
-                                <w:u w:val="single"/>
-                                <w:lang w:val="en-US"/>
-                              </w:rPr>
-                            </w:pPr>
-                            <w:hyperlink r:id="rId8" w:history="1">
-                              <w:r>
-                                <w:rPr>
-                                  <w:rStyle w:val="Hyperlink"/>
-                                  <w:rFonts w:ascii="Calibri" w:eastAsia="Calibri" w:hAnsi="Calibri" w:cs="Times New Roman"/>
-                                  <w:b/>
-                                  <w:bCs/>
-                                  <w:color w:val="148C7E"/>
-                                  <w:lang w:val="en-US"/>
-                                </w:rPr>
-                                <w:t>https://danielrepko.github.io/</w:t>
-                              </w:r>
-                            </w:hyperlink>
-                          </w:p>
-                          <w:p>
-                            <w:pPr>
-                              <w:spacing w:after="0" w:line="240" w:lineRule="auto"/>
-                              <w:jc w:val="center"/>
-                              <w:rPr>
-                                <w:rStyle w:val="Hyperlink"/>
-                                <w:rFonts w:ascii="Calibri" w:eastAsia="Calibri" w:hAnsi="Calibri" w:cs="Times New Roman"/>
-                                <w:b/>
-                                <w:bCs/>
-                                <w:color w:val="148C7E"/>
                                 <w:u w:val="none"/>
                                 <w:lang w:val="en-US"/>
                               </w:rPr>
                             </w:pPr>
-                            <w:hyperlink r:id="rId9" w:history="1">
-                              <w:r>
-                                <w:rPr>
-                                  <w:rStyle w:val="Hyperlink"/>
-                                  <w:rFonts w:ascii="Calibri" w:eastAsia="Calibri" w:hAnsi="Calibri" w:cs="Times New Roman"/>
-                                  <w:b/>
-                                  <w:bCs/>
-                                  <w:color w:val="148C7E"/>
-                                  <w:lang w:val="en-US"/>
-                                </w:rPr>
-                                <w:t>https://www.linkedin.com/in/daniel-repko/</w:t>
-                              </w:r>
-                            </w:hyperlink>
                           </w:p>
                           <w:p>
                             <w:pPr>
@@ -569,9 +445,60 @@
           </mc:Choice>
           <mc:Fallback>
             <w:pict>
-              <v:shape w14:anchorId="06AA2128" id="_x0000_s1027" type="#_x0000_t202" style="width:219pt;height:61.2pt;visibility:visible;mso-wrap-style:square;mso-left-percent:-10001;mso-top-percent:-10001;mso-position-horizontal:absolute;mso-position-horizontal-relative:char;mso-position-vertical:absolute;mso-position-vertical-relative:line;mso-left-percent:-10001;mso-top-percent:-10001;v-text-anchor:top" o:gfxdata="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" stroked="f">
+              <v:shape w14:anchorId="06AA2128" id="_x0000_s1027" type="#_x0000_t202" style="width:219pt;height:47.4pt;visibility:visible;mso-wrap-style:square;mso-left-percent:-10001;mso-top-percent:-10001;mso-position-horizontal:absolute;mso-position-horizontal-relative:char;mso-position-vertical:absolute;mso-position-vertical-relative:line;mso-left-percent:-10001;mso-top-percent:-10001;v-text-anchor:top" o:gfxdata="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" stroked="f">
                 <v:textbox>
                   <w:txbxContent>
+                    <w:p>
+                      <w:pPr>
+                        <w:spacing w:after="0" w:line="240" w:lineRule="auto"/>
+                        <w:jc w:val="center"/>
+                        <w:rPr>
+                          <w:rFonts w:ascii="Calibri" w:eastAsia="Calibri" w:hAnsi="Calibri" w:cs="Times New Roman"/>
+                          <w:color w:val="595959"/>
+                          <w:lang w:val="en-US"/>
+                        </w:rPr>
+                      </w:pPr>
+                      <w:hyperlink r:id="rId7" w:history="1">
+                        <w:r>
+                          <w:rPr>
+                            <w:rStyle w:val="Hyperlink"/>
+                            <w:rFonts w:ascii="Calibri" w:eastAsia="Calibri" w:hAnsi="Calibri" w:cs="Times New Roman"/>
+                            <w:b/>
+                            <w:bCs/>
+                            <w:color w:val="148C7E"/>
+                            <w:lang w:val="en-US"/>
+                          </w:rPr>
+                          <w:t>https://danielrepko.github.io/</w:t>
+                        </w:r>
+                      </w:hyperlink>
+                    </w:p>
+                    <w:p>
+                      <w:pPr>
+                        <w:spacing w:after="0" w:line="240" w:lineRule="auto"/>
+                        <w:jc w:val="center"/>
+                        <w:rPr>
+                          <w:rStyle w:val="Hyperlink"/>
+                          <w:rFonts w:ascii="Calibri" w:eastAsia="Calibri" w:hAnsi="Calibri" w:cs="Times New Roman"/>
+                          <w:b/>
+                          <w:bCs/>
+                          <w:color w:val="148C7E"/>
+                          <w:lang w:val="en-US"/>
+                        </w:rPr>
+                      </w:pPr>
+                      <w:hyperlink r:id="rId8" w:history="1">
+                        <w:r>
+                          <w:rPr>
+                            <w:rStyle w:val="Hyperlink"/>
+                            <w:rFonts w:ascii="Calibri" w:eastAsia="Calibri" w:hAnsi="Calibri" w:cs="Times New Roman"/>
+                            <w:b/>
+                            <w:bCs/>
+                            <w:color w:val="148C7E"/>
+                            <w:lang w:val="en-US"/>
+                          </w:rPr>
+                          <w:t>danielrepko07@gmail.com</w:t>
+                        </w:r>
+                      </w:hyperlink>
+                    </w:p>
                     <w:p>
                       <w:pPr>
                         <w:spacing w:after="0" w:line="240" w:lineRule="auto"/>
@@ -601,77 +528,10 @@
                           <w:b/>
                           <w:bCs/>
                           <w:color w:val="148C7E"/>
-                          <w:lang w:val="en-US"/>
-                        </w:rPr>
-                      </w:pPr>
-                      <w:hyperlink r:id="rId10" w:history="1">
-                        <w:r>
-                          <w:rPr>
-                            <w:rStyle w:val="Hyperlink"/>
-                            <w:rFonts w:ascii="Calibri" w:eastAsia="Calibri" w:hAnsi="Calibri" w:cs="Times New Roman"/>
-                            <w:b/>
-                            <w:bCs/>
-                            <w:color w:val="148C7E"/>
-                            <w:lang w:val="en-US"/>
-                          </w:rPr>
-                          <w:t>danielrepko07@gmail.com</w:t>
-                        </w:r>
-                      </w:hyperlink>
-                    </w:p>
-                    <w:p>
-                      <w:pPr>
-                        <w:spacing w:after="0" w:line="240" w:lineRule="auto"/>
-                        <w:jc w:val="center"/>
-                        <w:rPr>
-                          <w:rFonts w:ascii="Calibri" w:eastAsia="Calibri" w:hAnsi="Calibri" w:cs="Times New Roman"/>
-                          <w:b/>
-                          <w:bCs/>
-                          <w:color w:val="148C7E"/>
-                          <w:u w:val="single"/>
-                          <w:lang w:val="en-US"/>
-                        </w:rPr>
-                      </w:pPr>
-                      <w:hyperlink r:id="rId11" w:history="1">
-                        <w:r>
-                          <w:rPr>
-                            <w:rStyle w:val="Hyperlink"/>
-                            <w:rFonts w:ascii="Calibri" w:eastAsia="Calibri" w:hAnsi="Calibri" w:cs="Times New Roman"/>
-                            <w:b/>
-                            <w:bCs/>
-                            <w:color w:val="148C7E"/>
-                            <w:lang w:val="en-US"/>
-                          </w:rPr>
-                          <w:t>https://danielrepko.github.io/</w:t>
-                        </w:r>
-                      </w:hyperlink>
-                    </w:p>
-                    <w:p>
-                      <w:pPr>
-                        <w:spacing w:after="0" w:line="240" w:lineRule="auto"/>
-                        <w:jc w:val="center"/>
-                        <w:rPr>
-                          <w:rStyle w:val="Hyperlink"/>
-                          <w:rFonts w:ascii="Calibri" w:eastAsia="Calibri" w:hAnsi="Calibri" w:cs="Times New Roman"/>
-                          <w:b/>
-                          <w:bCs/>
-                          <w:color w:val="148C7E"/>
                           <w:u w:val="none"/>
                           <w:lang w:val="en-US"/>
                         </w:rPr>
                       </w:pPr>
-                      <w:hyperlink r:id="rId12" w:history="1">
-                        <w:r>
-                          <w:rPr>
-                            <w:rStyle w:val="Hyperlink"/>
-                            <w:rFonts w:ascii="Calibri" w:eastAsia="Calibri" w:hAnsi="Calibri" w:cs="Times New Roman"/>
-                            <w:b/>
-                            <w:bCs/>
-                            <w:color w:val="148C7E"/>
-                            <w:lang w:val="en-US"/>
-                          </w:rPr>
-                          <w:t>https://www.linkedin.com/in/daniel-repko/</w:t>
-                        </w:r>
-                      </w:hyperlink>
                     </w:p>
                     <w:p>
                       <w:pPr>
@@ -879,14 +739,14 @@
           <w:rFonts w:cstheme="minorHAnsi"/>
           <w:color w:val="595959" w:themeColor="text1" w:themeTint="A6"/>
         </w:rPr>
-        <w:t xml:space="preserve"> that has made </w:t>
-      </w:r>
-      <w:r>
-        <w:rPr>
-          <w:rFonts w:cstheme="minorHAnsi"/>
-          <w:color w:val="595959" w:themeColor="text1" w:themeTint="A6"/>
-        </w:rPr>
-        <w:t>one full (unreleased) game</w:t>
+        <w:t xml:space="preserve"> that has </w:t>
+      </w:r>
+      <w:r>
+        <w:rPr>
+          <w:rFonts w:cstheme="minorHAnsi"/>
+          <w:color w:val="595959" w:themeColor="text1" w:themeTint="A6"/>
+        </w:rPr>
+        <w:t>collaborated on one released mobile app (see Game Programming under Education)</w:t>
       </w:r>
     </w:p>
     <w:p>
@@ -928,17 +788,15 @@
           <w:rFonts w:cstheme="minorHAnsi"/>
           <w:color w:val="595959" w:themeColor="text1" w:themeTint="A6"/>
         </w:rPr>
-        <w:t xml:space="preserve">Knowledgeable in HTML/CSS, Java, Swift, Android Studio, </w:t>
-      </w:r>
-      <w:proofErr w:type="spellStart"/>
-      <w:r>
-        <w:rPr>
-          <w:rFonts w:cstheme="minorHAnsi"/>
-          <w:color w:val="595959" w:themeColor="text1" w:themeTint="A6"/>
-        </w:rPr>
-        <w:t>Xcode</w:t>
-      </w:r>
-      <w:proofErr w:type="spellEnd"/>
+        <w:t>Experienced in using Git and Github to document and store work</w:t>
+      </w:r>
+      <w:r>
+        <w:rPr>
+          <w:rFonts w:cstheme="minorHAnsi"/>
+          <w:color w:val="595959" w:themeColor="text1" w:themeTint="A6"/>
+        </w:rPr>
+        <w:t xml:space="preserve"> </w:t>
+      </w:r>
     </w:p>
     <w:p>
       <w:pPr>
@@ -958,26 +816,75 @@
           <w:rFonts w:cstheme="minorHAnsi"/>
           <w:color w:val="595959" w:themeColor="text1" w:themeTint="A6"/>
         </w:rPr>
-        <w:t>Self-taught skills in UI (User Interface) design</w:t>
-      </w:r>
-    </w:p>
-    <w:p>
-      <w:pPr>
-        <w:spacing w:line="240" w:lineRule="auto"/>
+        <w:t>Educated and experienced in working with Agile</w:t>
+      </w:r>
+    </w:p>
+    <w:p>
+      <w:pPr>
+        <w:pStyle w:val="ListParagraph"/>
+        <w:numPr>
+          <w:ilvl w:val="0"/>
+          <w:numId w:val="8"/>
+        </w:numPr>
+        <w:spacing w:line="276" w:lineRule="auto"/>
         <w:rPr>
           <w:rFonts w:cstheme="minorHAnsi"/>
           <w:color w:val="262626" w:themeColor="text1" w:themeTint="D9"/>
         </w:rPr>
       </w:pPr>
-    </w:p>
-    <w:p>
-      <w:pPr>
-        <w:spacing w:line="240" w:lineRule="auto"/>
+      <w:r>
+        <w:rPr>
+          <w:rFonts w:cstheme="minorHAnsi"/>
+          <w:color w:val="595959" w:themeColor="text1" w:themeTint="A6"/>
+        </w:rPr>
+        <w:t>Knowledgeable in HTML</w:t>
+      </w:r>
+      <w:r>
+        <w:rPr>
+          <w:rFonts w:cstheme="minorHAnsi"/>
+          <w:color w:val="595959" w:themeColor="text1" w:themeTint="A6"/>
+        </w:rPr>
+        <w:t>5</w:t>
+      </w:r>
+      <w:r>
+        <w:rPr>
+          <w:rFonts w:cstheme="minorHAnsi"/>
+          <w:color w:val="595959" w:themeColor="text1" w:themeTint="A6"/>
+        </w:rPr>
+        <w:t>/CSS, Java, Swift,</w:t>
+      </w:r>
+      <w:r>
+        <w:rPr>
+          <w:rFonts w:cstheme="minorHAnsi"/>
+          <w:color w:val="595959" w:themeColor="text1" w:themeTint="A6"/>
+        </w:rPr>
+        <w:t xml:space="preserve"> Javascript, Python,</w:t>
+      </w:r>
+      <w:r>
+        <w:rPr>
+          <w:rFonts w:cstheme="minorHAnsi"/>
+          <w:color w:val="595959" w:themeColor="text1" w:themeTint="A6"/>
+        </w:rPr>
+        <w:t xml:space="preserve"> Android Studio, Xcode</w:t>
+      </w:r>
+    </w:p>
+    <w:p>
+      <w:pPr>
+        <w:spacing w:line="276" w:lineRule="auto"/>
+        <w:rPr>
+          <w:rFonts w:cstheme="minorHAnsi"/>
+          <w:color w:val="262626" w:themeColor="text1" w:themeTint="D9"/>
+        </w:rPr>
+      </w:pPr>
+    </w:p>
+    <w:p>
+      <w:pPr>
+        <w:spacing w:after="0" w:line="240" w:lineRule="auto"/>
         <w:rPr>
           <w:rFonts w:ascii="Georgia" w:hAnsi="Georgia"/>
           <w:color w:val="262626" w:themeColor="text1" w:themeTint="D9"/>
-          <w:sz w:val="28"/>
-          <w:szCs w:val="28"/>
+          <w:sz w:val="32"/>
+          <w:szCs w:val="32"/>
           <w:u w:val="single"/>
         </w:rPr>
       </w:pPr>
@@ -991,7 +898,7 @@
           <w:szCs w:val="32"/>
           <w:u w:val="single"/>
         </w:rPr>
-        <w:t>Educatio</w:t>
+        <w:t>Work Experience</w:t>
       </w:r>
       <w:r>
         <w:rPr>
@@ -1003,8 +910,1434 @@
           <w:szCs w:val="32"/>
           <w:u w:val="single"/>
         </w:rPr>
-        <w:t>n</w:t>
-      </w:r>
+        <w:t>_________________________</w:t>
+      </w:r>
+      <w:r>
+        <w:rPr>
+          <w:rFonts w:ascii="Georgia" w:hAnsi="Georgia"/>
+          <w:color w:val="262626" w:themeColor="text1" w:themeTint="D9"/>
+          <w:sz w:val="32"/>
+          <w:szCs w:val="32"/>
+          <w:u w:val="single"/>
+        </w:rPr>
+        <w:t>_</w:t>
+      </w:r>
+      <w:r>
+        <w:rPr>
+          <w:rFonts w:ascii="Georgia" w:hAnsi="Georgia"/>
+          <w:color w:val="262626" w:themeColor="text1" w:themeTint="D9"/>
+          <w:sz w:val="32"/>
+          <w:szCs w:val="32"/>
+          <w:u w:val="single"/>
+        </w:rPr>
+        <w:t>___</w:t>
+      </w:r>
+    </w:p>
+    <w:p>
+      <w:pPr>
+        <w:spacing w:after="0" w:line="240" w:lineRule="auto"/>
+        <w:rPr>
+          <w:rFonts w:ascii="Georgia" w:hAnsi="Georgia"/>
+          <w:color w:val="262626" w:themeColor="text1" w:themeTint="D9"/>
+          <w:sz w:val="32"/>
+          <w:szCs w:val="32"/>
+        </w:rPr>
+      </w:pPr>
+    </w:p>
+    <w:p>
+      <w:pPr>
+        <w:spacing w:after="0" w:line="240" w:lineRule="auto"/>
+        <w:rPr>
+          <w:rFonts w:ascii="Georgia" w:hAnsi="Georgia"/>
+          <w:color w:val="262626" w:themeColor="text1" w:themeTint="D9"/>
+          <w:sz w:val="12"/>
+          <w:szCs w:val="12"/>
+        </w:rPr>
+      </w:pPr>
+    </w:p>
+    <w:p>
+      <w:pPr>
+        <w:spacing w:after="0" w:line="240" w:lineRule="auto"/>
+        <w:rPr>
+          <w:rFonts w:cstheme="minorHAnsi"/>
+          <w:color w:val="595959" w:themeColor="text1" w:themeTint="A6"/>
+          <w:sz w:val="24"/>
+          <w:szCs w:val="24"/>
+        </w:rPr>
+      </w:pPr>
+      <w:bookmarkStart w:id="0" w:name="_Hlk103267138"/>
+      <w:r>
+        <w:rPr>
+          <w:rFonts w:cstheme="minorHAnsi"/>
+          <w:b/>
+          <w:bCs/>
+          <w:color w:val="1D824C"/>
+          <w:sz w:val="28"/>
+          <w:szCs w:val="28"/>
+        </w:rPr>
+        <w:t>Best Buy,</w:t>
+      </w:r>
+      <w:r>
+        <w:rPr>
+          <w:rFonts w:cstheme="minorHAnsi"/>
+          <w:color w:val="595959" w:themeColor="text1" w:themeTint="A6"/>
+          <w:sz w:val="28"/>
+          <w:szCs w:val="28"/>
+        </w:rPr>
+        <w:t xml:space="preserve"> Windsor, Ontario </w:t>
+      </w:r>
+      <w:r>
+        <w:rPr>
+          <w:rFonts w:cstheme="minorHAnsi"/>
+          <w:color w:val="595959" w:themeColor="text1" w:themeTint="A6"/>
+          <w:sz w:val="28"/>
+          <w:szCs w:val="28"/>
+        </w:rPr>
+        <w:tab/>
+      </w:r>
+      <w:r>
+        <w:rPr>
+          <w:rFonts w:cstheme="minorHAnsi"/>
+          <w:color w:val="595959" w:themeColor="text1" w:themeTint="A6"/>
+          <w:sz w:val="28"/>
+          <w:szCs w:val="28"/>
+        </w:rPr>
+        <w:tab/>
+      </w:r>
+      <w:r>
+        <w:rPr>
+          <w:rFonts w:cstheme="minorHAnsi"/>
+          <w:color w:val="595959" w:themeColor="text1" w:themeTint="A6"/>
+          <w:sz w:val="28"/>
+          <w:szCs w:val="28"/>
+        </w:rPr>
+        <w:tab/>
+        <w:t xml:space="preserve"> </w:t>
+      </w:r>
+      <w:r>
+        <w:rPr>
+          <w:rFonts w:cstheme="minorHAnsi"/>
+          <w:color w:val="595959" w:themeColor="text1" w:themeTint="A6"/>
+          <w:sz w:val="28"/>
+          <w:szCs w:val="28"/>
+        </w:rPr>
+        <w:tab/>
+      </w:r>
+      <w:r>
+        <w:rPr>
+          <w:rFonts w:cstheme="minorHAnsi"/>
+          <w:color w:val="595959" w:themeColor="text1" w:themeTint="A6"/>
+          <w:sz w:val="28"/>
+          <w:szCs w:val="28"/>
+        </w:rPr>
+        <w:tab/>
+        <w:t xml:space="preserve">     </w:t>
+      </w:r>
+      <w:r>
+        <w:rPr>
+          <w:rFonts w:cstheme="minorHAnsi"/>
+          <w:i/>
+          <w:iCs/>
+          <w:color w:val="595959" w:themeColor="text1" w:themeTint="A6"/>
+          <w:sz w:val="24"/>
+          <w:szCs w:val="24"/>
+        </w:rPr>
+        <w:t xml:space="preserve">November </w:t>
+      </w:r>
+      <w:r>
+        <w:rPr>
+          <w:rFonts w:cstheme="minorHAnsi"/>
+          <w:i/>
+          <w:iCs/>
+          <w:color w:val="595959" w:themeColor="text1" w:themeTint="A6"/>
+          <w:sz w:val="24"/>
+          <w:szCs w:val="24"/>
+        </w:rPr>
+        <w:t>202</w:t>
+      </w:r>
+      <w:r>
+        <w:rPr>
+          <w:rFonts w:cstheme="minorHAnsi"/>
+          <w:i/>
+          <w:iCs/>
+          <w:color w:val="595959" w:themeColor="text1" w:themeTint="A6"/>
+          <w:sz w:val="24"/>
+          <w:szCs w:val="24"/>
+        </w:rPr>
+        <w:t>1</w:t>
+      </w:r>
+      <w:r>
+        <w:rPr>
+          <w:rFonts w:cstheme="minorHAnsi"/>
+          <w:i/>
+          <w:iCs/>
+          <w:color w:val="595959" w:themeColor="text1" w:themeTint="A6"/>
+          <w:sz w:val="24"/>
+          <w:szCs w:val="24"/>
+        </w:rPr>
+        <w:t xml:space="preserve"> – </w:t>
+      </w:r>
+      <w:r>
+        <w:rPr>
+          <w:rFonts w:cstheme="minorHAnsi"/>
+          <w:i/>
+          <w:iCs/>
+          <w:color w:val="595959" w:themeColor="text1" w:themeTint="A6"/>
+          <w:sz w:val="24"/>
+          <w:szCs w:val="24"/>
+        </w:rPr>
+        <w:t>Present</w:t>
+      </w:r>
+    </w:p>
+    <w:p>
+      <w:pPr>
+        <w:spacing w:after="0" w:line="240" w:lineRule="auto"/>
+        <w:rPr>
+          <w:rFonts w:cstheme="minorHAnsi"/>
+          <w:b/>
+          <w:bCs/>
+          <w:color w:val="595959" w:themeColor="text1" w:themeTint="A6"/>
+          <w:sz w:val="28"/>
+          <w:szCs w:val="28"/>
+        </w:rPr>
+      </w:pPr>
+      <w:r>
+        <w:rPr>
+          <w:rFonts w:cstheme="minorHAnsi"/>
+          <w:b/>
+          <w:bCs/>
+          <w:color w:val="595959" w:themeColor="text1" w:themeTint="A6"/>
+          <w:sz w:val="28"/>
+          <w:szCs w:val="28"/>
+        </w:rPr>
+        <w:t>Product Process Specialist</w:t>
+      </w:r>
+    </w:p>
+    <w:p>
+      <w:pPr>
+        <w:pStyle w:val="ListParagraph"/>
+        <w:numPr>
+          <w:ilvl w:val="0"/>
+          <w:numId w:val="3"/>
+        </w:numPr>
+        <w:spacing w:after="0" w:line="276" w:lineRule="auto"/>
+        <w:rPr>
+          <w:rFonts w:cstheme="minorHAnsi"/>
+          <w:color w:val="595959" w:themeColor="text1" w:themeTint="A6"/>
+        </w:rPr>
+      </w:pPr>
+      <w:r>
+        <w:rPr>
+          <w:rFonts w:cstheme="minorHAnsi"/>
+          <w:color w:val="595959" w:themeColor="text1" w:themeTint="A6"/>
+        </w:rPr>
+        <w:t>Move inventory to and from the sales floor</w:t>
+      </w:r>
+    </w:p>
+    <w:p>
+      <w:pPr>
+        <w:pStyle w:val="ListParagraph"/>
+        <w:numPr>
+          <w:ilvl w:val="0"/>
+          <w:numId w:val="3"/>
+        </w:numPr>
+        <w:spacing w:after="0" w:line="276" w:lineRule="auto"/>
+        <w:rPr>
+          <w:rFonts w:cstheme="minorHAnsi"/>
+          <w:color w:val="595959" w:themeColor="text1" w:themeTint="A6"/>
+        </w:rPr>
+      </w:pPr>
+      <w:r>
+        <w:rPr>
+          <w:rFonts w:cstheme="minorHAnsi"/>
+          <w:color w:val="595959" w:themeColor="text1" w:themeTint="A6"/>
+        </w:rPr>
+        <w:t>Unload new inventory from delivery trucks</w:t>
+      </w:r>
+    </w:p>
+    <w:p>
+      <w:pPr>
+        <w:pStyle w:val="ListParagraph"/>
+        <w:numPr>
+          <w:ilvl w:val="0"/>
+          <w:numId w:val="3"/>
+        </w:numPr>
+        <w:spacing w:after="0" w:line="276" w:lineRule="auto"/>
+        <w:rPr>
+          <w:rFonts w:cstheme="minorHAnsi"/>
+          <w:color w:val="595959" w:themeColor="text1" w:themeTint="A6"/>
+        </w:rPr>
+      </w:pPr>
+      <w:r>
+        <w:rPr>
+          <w:rFonts w:cstheme="minorHAnsi"/>
+          <w:color w:val="595959" w:themeColor="text1" w:themeTint="A6"/>
+        </w:rPr>
+        <w:t>Work with sales floor staff to ensure</w:t>
+      </w:r>
+      <w:r>
+        <w:rPr>
+          <w:rFonts w:cstheme="minorHAnsi"/>
+          <w:color w:val="595959" w:themeColor="text1" w:themeTint="A6"/>
+        </w:rPr>
+        <w:t xml:space="preserve"> displays and demos are built to company standards</w:t>
+      </w:r>
+    </w:p>
+    <w:p>
+      <w:pPr>
+        <w:pStyle w:val="ListParagraph"/>
+        <w:numPr>
+          <w:ilvl w:val="0"/>
+          <w:numId w:val="3"/>
+        </w:numPr>
+        <w:spacing w:after="0" w:line="276" w:lineRule="auto"/>
+        <w:rPr>
+          <w:rFonts w:cstheme="minorHAnsi"/>
+          <w:color w:val="595959" w:themeColor="text1" w:themeTint="A6"/>
+        </w:rPr>
+      </w:pPr>
+      <w:r>
+        <w:rPr>
+          <w:rFonts w:cstheme="minorHAnsi"/>
+          <w:color w:val="595959" w:themeColor="text1" w:themeTint="A6"/>
+        </w:rPr>
+        <w:t>Retrieve and package items for customer orders</w:t>
+      </w:r>
+    </w:p>
+    <w:p>
+      <w:pPr>
+        <w:spacing w:after="0" w:line="240" w:lineRule="auto"/>
+        <w:rPr>
+          <w:rFonts w:cstheme="minorHAnsi"/>
+          <w:color w:val="595959" w:themeColor="text1" w:themeTint="A6"/>
+        </w:rPr>
+      </w:pPr>
+    </w:p>
+    <w:p>
+      <w:pPr>
+        <w:spacing w:after="0" w:line="240" w:lineRule="auto"/>
+        <w:rPr>
+          <w:rFonts w:cstheme="minorHAnsi"/>
+          <w:color w:val="595959" w:themeColor="text1" w:themeTint="A6"/>
+        </w:rPr>
+      </w:pPr>
+    </w:p>
+    <w:p>
+      <w:pPr>
+        <w:spacing w:after="0" w:line="240" w:lineRule="auto"/>
+        <w:rPr>
+          <w:rFonts w:cstheme="minorHAnsi"/>
+          <w:color w:val="595959" w:themeColor="text1" w:themeTint="A6"/>
+          <w:sz w:val="24"/>
+          <w:szCs w:val="24"/>
+        </w:rPr>
+      </w:pPr>
+      <w:r>
+        <w:rPr>
+          <w:rFonts w:cstheme="minorHAnsi"/>
+          <w:b/>
+          <w:bCs/>
+          <w:color w:val="1D824C"/>
+          <w:sz w:val="28"/>
+          <w:szCs w:val="28"/>
+        </w:rPr>
+        <w:t>St. Lawrence College,</w:t>
+      </w:r>
+      <w:r>
+        <w:rPr>
+          <w:rFonts w:cstheme="minorHAnsi"/>
+          <w:color w:val="595959" w:themeColor="text1" w:themeTint="A6"/>
+          <w:sz w:val="28"/>
+          <w:szCs w:val="28"/>
+        </w:rPr>
+        <w:t xml:space="preserve"> Cornwall, Ontario </w:t>
+      </w:r>
+      <w:r>
+        <w:rPr>
+          <w:rFonts w:cstheme="minorHAnsi"/>
+          <w:color w:val="595959" w:themeColor="text1" w:themeTint="A6"/>
+          <w:sz w:val="28"/>
+          <w:szCs w:val="28"/>
+        </w:rPr>
+        <w:tab/>
+      </w:r>
+      <w:r>
+        <w:rPr>
+          <w:rFonts w:cstheme="minorHAnsi"/>
+          <w:color w:val="595959" w:themeColor="text1" w:themeTint="A6"/>
+          <w:sz w:val="28"/>
+          <w:szCs w:val="28"/>
+        </w:rPr>
+        <w:tab/>
+      </w:r>
+      <w:r>
+        <w:rPr>
+          <w:rFonts w:cstheme="minorHAnsi"/>
+          <w:color w:val="595959" w:themeColor="text1" w:themeTint="A6"/>
+          <w:sz w:val="28"/>
+          <w:szCs w:val="28"/>
+        </w:rPr>
+        <w:tab/>
+        <w:t xml:space="preserve"> </w:t>
+      </w:r>
+      <w:r>
+        <w:rPr>
+          <w:rFonts w:cstheme="minorHAnsi"/>
+          <w:color w:val="595959" w:themeColor="text1" w:themeTint="A6"/>
+          <w:sz w:val="28"/>
+          <w:szCs w:val="28"/>
+        </w:rPr>
+        <w:t xml:space="preserve">    </w:t>
+      </w:r>
+      <w:r>
+        <w:rPr>
+          <w:rFonts w:cstheme="minorHAnsi"/>
+          <w:i/>
+          <w:iCs/>
+          <w:color w:val="595959" w:themeColor="text1" w:themeTint="A6"/>
+          <w:sz w:val="24"/>
+          <w:szCs w:val="24"/>
+        </w:rPr>
+        <w:t xml:space="preserve">January </w:t>
+      </w:r>
+      <w:r>
+        <w:rPr>
+          <w:rFonts w:cstheme="minorHAnsi"/>
+          <w:i/>
+          <w:iCs/>
+          <w:color w:val="595959" w:themeColor="text1" w:themeTint="A6"/>
+          <w:sz w:val="24"/>
+          <w:szCs w:val="24"/>
+        </w:rPr>
+        <w:t>202</w:t>
+      </w:r>
+      <w:r>
+        <w:rPr>
+          <w:rFonts w:cstheme="minorHAnsi"/>
+          <w:i/>
+          <w:iCs/>
+          <w:color w:val="595959" w:themeColor="text1" w:themeTint="A6"/>
+          <w:sz w:val="24"/>
+          <w:szCs w:val="24"/>
+        </w:rPr>
+        <w:t>1</w:t>
+      </w:r>
+      <w:r>
+        <w:rPr>
+          <w:rFonts w:cstheme="minorHAnsi"/>
+          <w:i/>
+          <w:iCs/>
+          <w:color w:val="595959" w:themeColor="text1" w:themeTint="A6"/>
+          <w:sz w:val="24"/>
+          <w:szCs w:val="24"/>
+        </w:rPr>
+        <w:t xml:space="preserve"> – </w:t>
+      </w:r>
+      <w:r>
+        <w:rPr>
+          <w:rFonts w:cstheme="minorHAnsi"/>
+          <w:i/>
+          <w:iCs/>
+          <w:color w:val="595959" w:themeColor="text1" w:themeTint="A6"/>
+          <w:sz w:val="24"/>
+          <w:szCs w:val="24"/>
+        </w:rPr>
+        <w:t>April 2021</w:t>
+      </w:r>
+    </w:p>
+    <w:p>
+      <w:pPr>
+        <w:spacing w:after="0" w:line="240" w:lineRule="auto"/>
+        <w:rPr>
+          <w:rFonts w:cstheme="minorHAnsi"/>
+          <w:b/>
+          <w:bCs/>
+          <w:color w:val="595959" w:themeColor="text1" w:themeTint="A6"/>
+          <w:sz w:val="28"/>
+          <w:szCs w:val="28"/>
+        </w:rPr>
+      </w:pPr>
+      <w:r>
+        <w:rPr>
+          <w:rFonts w:cstheme="minorHAnsi"/>
+          <w:b/>
+          <w:bCs/>
+          <w:color w:val="595959" w:themeColor="text1" w:themeTint="A6"/>
+          <w:sz w:val="28"/>
+          <w:szCs w:val="28"/>
+        </w:rPr>
+        <w:t>Generalist Unity Programmer</w:t>
+      </w:r>
+    </w:p>
+    <w:p>
+      <w:pPr>
+        <w:pStyle w:val="ListParagraph"/>
+        <w:numPr>
+          <w:ilvl w:val="0"/>
+          <w:numId w:val="3"/>
+        </w:numPr>
+        <w:spacing w:after="0" w:line="276" w:lineRule="auto"/>
+        <w:rPr>
+          <w:rFonts w:cstheme="minorHAnsi"/>
+          <w:color w:val="595959" w:themeColor="text1" w:themeTint="A6"/>
+        </w:rPr>
+      </w:pPr>
+      <w:r>
+        <w:rPr>
+          <w:rFonts w:cstheme="minorHAnsi"/>
+          <w:color w:val="595959" w:themeColor="text1" w:themeTint="A6"/>
+        </w:rPr>
+        <w:t>Worked on the South Dundas Tourism Pursuit app (available on Google Play and Apple Store)</w:t>
+      </w:r>
+    </w:p>
+    <w:p>
+      <w:pPr>
+        <w:pStyle w:val="ListParagraph"/>
+        <w:numPr>
+          <w:ilvl w:val="0"/>
+          <w:numId w:val="3"/>
+        </w:numPr>
+        <w:spacing w:after="0" w:line="276" w:lineRule="auto"/>
+        <w:rPr>
+          <w:rFonts w:cstheme="minorHAnsi"/>
+          <w:color w:val="595959" w:themeColor="text1" w:themeTint="A6"/>
+        </w:rPr>
+      </w:pPr>
+      <w:r>
+        <w:rPr>
+          <w:rFonts w:cstheme="minorHAnsi"/>
+          <w:color w:val="595959" w:themeColor="text1" w:themeTint="A6"/>
+        </w:rPr>
+        <w:t>App uses QR scanner to scan QR codes located in various tourist spots in the South Dundas area, upon which user earns a badge for that location, some of which also grant access to a minigame themed around the location</w:t>
+      </w:r>
+    </w:p>
+    <w:p>
+      <w:pPr>
+        <w:pStyle w:val="ListParagraph"/>
+        <w:numPr>
+          <w:ilvl w:val="0"/>
+          <w:numId w:val="3"/>
+        </w:numPr>
+        <w:spacing w:after="0" w:line="276" w:lineRule="auto"/>
+        <w:rPr>
+          <w:rFonts w:cstheme="minorHAnsi"/>
+          <w:color w:val="595959" w:themeColor="text1" w:themeTint="A6"/>
+        </w:rPr>
+      </w:pPr>
+      <w:r>
+        <w:rPr>
+          <w:rFonts w:cstheme="minorHAnsi"/>
+          <w:color w:val="595959" w:themeColor="text1" w:themeTint="A6"/>
+        </w:rPr>
+        <w:t>Worked on the Upper Canada Village minigame, a puzzle game where you must arrange items in the shape of tetris pieces onto a board</w:t>
+      </w:r>
+    </w:p>
+    <w:p>
+      <w:pPr>
+        <w:pStyle w:val="ListParagraph"/>
+        <w:numPr>
+          <w:ilvl w:val="0"/>
+          <w:numId w:val="3"/>
+        </w:numPr>
+        <w:spacing w:after="0" w:line="276" w:lineRule="auto"/>
+        <w:rPr>
+          <w:rFonts w:cstheme="minorHAnsi"/>
+          <w:color w:val="595959" w:themeColor="text1" w:themeTint="A6"/>
+        </w:rPr>
+      </w:pPr>
+      <w:r>
+        <w:rPr>
+          <w:rFonts w:cstheme="minorHAnsi"/>
+          <w:color w:val="595959" w:themeColor="text1" w:themeTint="A6"/>
+        </w:rPr>
+        <w:t>Also implemented Twitter posting from within the app, allowing the user to tweet about badges that they earn</w:t>
+      </w:r>
+    </w:p>
+    <w:bookmarkEnd w:id="0"/>
+    <w:p>
+      <w:pPr>
+        <w:spacing w:after="0" w:line="240" w:lineRule="auto"/>
+        <w:rPr>
+          <w:rFonts w:ascii="Georgia" w:hAnsi="Georgia"/>
+          <w:color w:val="262626" w:themeColor="text1" w:themeTint="D9"/>
+          <w:sz w:val="32"/>
+          <w:szCs w:val="32"/>
+        </w:rPr>
+      </w:pPr>
+    </w:p>
+    <w:p>
+      <w:pPr>
+        <w:spacing w:after="0" w:line="240" w:lineRule="auto"/>
+        <w:rPr>
+          <w:rFonts w:cstheme="minorHAnsi"/>
+          <w:color w:val="595959" w:themeColor="text1" w:themeTint="A6"/>
+          <w:sz w:val="24"/>
+          <w:szCs w:val="24"/>
+        </w:rPr>
+      </w:pPr>
+      <w:r>
+        <w:rPr>
+          <w:rFonts w:cstheme="minorHAnsi"/>
+          <w:b/>
+          <w:bCs/>
+          <w:color w:val="1D824C"/>
+          <w:sz w:val="28"/>
+          <w:szCs w:val="28"/>
+        </w:rPr>
+        <w:lastRenderedPageBreak/>
+        <w:t>St. Lawrence College</w:t>
+      </w:r>
+      <w:r>
+        <w:rPr>
+          <w:rFonts w:cstheme="minorHAnsi"/>
+          <w:b/>
+          <w:bCs/>
+          <w:color w:val="1D824C"/>
+          <w:sz w:val="28"/>
+          <w:szCs w:val="28"/>
+        </w:rPr>
+        <w:t>,</w:t>
+      </w:r>
+      <w:r>
+        <w:rPr>
+          <w:rFonts w:cstheme="minorHAnsi"/>
+          <w:color w:val="595959" w:themeColor="text1" w:themeTint="A6"/>
+          <w:sz w:val="28"/>
+          <w:szCs w:val="28"/>
+        </w:rPr>
+        <w:t xml:space="preserve"> Cornwall, Ontario</w:t>
+      </w:r>
+      <w:r>
+        <w:rPr>
+          <w:rFonts w:cstheme="minorHAnsi"/>
+          <w:color w:val="595959" w:themeColor="text1" w:themeTint="A6"/>
+          <w:sz w:val="28"/>
+          <w:szCs w:val="28"/>
+        </w:rPr>
+        <w:t xml:space="preserve"> </w:t>
+      </w:r>
+      <w:r>
+        <w:rPr>
+          <w:rFonts w:cstheme="minorHAnsi"/>
+          <w:color w:val="595959" w:themeColor="text1" w:themeTint="A6"/>
+          <w:sz w:val="28"/>
+          <w:szCs w:val="28"/>
+        </w:rPr>
+        <w:tab/>
+      </w:r>
+      <w:r>
+        <w:rPr>
+          <w:rFonts w:cstheme="minorHAnsi"/>
+          <w:color w:val="595959" w:themeColor="text1" w:themeTint="A6"/>
+          <w:sz w:val="28"/>
+          <w:szCs w:val="28"/>
+        </w:rPr>
+        <w:tab/>
+      </w:r>
+      <w:r>
+        <w:rPr>
+          <w:rFonts w:cstheme="minorHAnsi"/>
+          <w:color w:val="595959" w:themeColor="text1" w:themeTint="A6"/>
+          <w:sz w:val="28"/>
+          <w:szCs w:val="28"/>
+        </w:rPr>
+        <w:tab/>
+      </w:r>
+      <w:r>
+        <w:rPr>
+          <w:rFonts w:cstheme="minorHAnsi"/>
+          <w:color w:val="595959" w:themeColor="text1" w:themeTint="A6"/>
+          <w:sz w:val="28"/>
+          <w:szCs w:val="28"/>
+        </w:rPr>
+        <w:t xml:space="preserve"> </w:t>
+      </w:r>
+      <w:r>
+        <w:rPr>
+          <w:rFonts w:cstheme="minorHAnsi"/>
+          <w:i/>
+          <w:iCs/>
+          <w:color w:val="595959" w:themeColor="text1" w:themeTint="A6"/>
+          <w:sz w:val="24"/>
+          <w:szCs w:val="24"/>
+        </w:rPr>
+        <w:t xml:space="preserve">September </w:t>
+      </w:r>
+      <w:r>
+        <w:rPr>
+          <w:rFonts w:cstheme="minorHAnsi"/>
+          <w:i/>
+          <w:iCs/>
+          <w:color w:val="595959" w:themeColor="text1" w:themeTint="A6"/>
+          <w:sz w:val="24"/>
+          <w:szCs w:val="24"/>
+        </w:rPr>
+        <w:t xml:space="preserve">2020 – </w:t>
+      </w:r>
+      <w:r>
+        <w:rPr>
+          <w:rFonts w:cstheme="minorHAnsi"/>
+          <w:i/>
+          <w:iCs/>
+          <w:color w:val="595959" w:themeColor="text1" w:themeTint="A6"/>
+          <w:sz w:val="24"/>
+          <w:szCs w:val="24"/>
+        </w:rPr>
+        <w:t>April 2021</w:t>
+      </w:r>
+    </w:p>
+    <w:p>
+      <w:pPr>
+        <w:spacing w:after="0" w:line="240" w:lineRule="auto"/>
+        <w:rPr>
+          <w:rFonts w:cstheme="minorHAnsi"/>
+          <w:b/>
+          <w:bCs/>
+          <w:color w:val="595959" w:themeColor="text1" w:themeTint="A6"/>
+          <w:sz w:val="28"/>
+          <w:szCs w:val="28"/>
+        </w:rPr>
+      </w:pPr>
+      <w:r>
+        <w:rPr>
+          <w:rFonts w:cstheme="minorHAnsi"/>
+          <w:b/>
+          <w:bCs/>
+          <w:color w:val="595959" w:themeColor="text1" w:themeTint="A6"/>
+          <w:sz w:val="28"/>
+          <w:szCs w:val="28"/>
+        </w:rPr>
+        <w:t>Residence Advisor</w:t>
+      </w:r>
+    </w:p>
+    <w:p>
+      <w:pPr>
+        <w:pStyle w:val="ListParagraph"/>
+        <w:numPr>
+          <w:ilvl w:val="0"/>
+          <w:numId w:val="3"/>
+        </w:numPr>
+        <w:spacing w:after="0" w:line="276" w:lineRule="auto"/>
+        <w:rPr>
+          <w:rFonts w:cstheme="minorHAnsi"/>
+          <w:color w:val="595959" w:themeColor="text1" w:themeTint="A6"/>
+        </w:rPr>
+      </w:pPr>
+      <w:r>
+        <w:rPr>
+          <w:rFonts w:cstheme="minorHAnsi"/>
+          <w:color w:val="595959" w:themeColor="text1" w:themeTint="A6"/>
+        </w:rPr>
+        <w:t>Spoke with and consoled students dealing with stress from classes and living situation</w:t>
+      </w:r>
+    </w:p>
+    <w:p>
+      <w:pPr>
+        <w:pStyle w:val="ListParagraph"/>
+        <w:numPr>
+          <w:ilvl w:val="0"/>
+          <w:numId w:val="3"/>
+        </w:numPr>
+        <w:spacing w:after="0" w:line="276" w:lineRule="auto"/>
+        <w:rPr>
+          <w:rFonts w:cstheme="minorHAnsi"/>
+          <w:color w:val="595959" w:themeColor="text1" w:themeTint="A6"/>
+        </w:rPr>
+      </w:pPr>
+      <w:r>
+        <w:rPr>
+          <w:rFonts w:cstheme="minorHAnsi"/>
+          <w:color w:val="595959" w:themeColor="text1" w:themeTint="A6"/>
+        </w:rPr>
+        <w:t>Assisted in holding monthly residence meetings</w:t>
+      </w:r>
+    </w:p>
+    <w:p>
+      <w:pPr>
+        <w:pStyle w:val="ListParagraph"/>
+        <w:numPr>
+          <w:ilvl w:val="0"/>
+          <w:numId w:val="3"/>
+        </w:numPr>
+        <w:spacing w:after="0" w:line="276" w:lineRule="auto"/>
+        <w:rPr>
+          <w:rFonts w:cstheme="minorHAnsi"/>
+          <w:color w:val="595959" w:themeColor="text1" w:themeTint="A6"/>
+        </w:rPr>
+      </w:pPr>
+      <w:r>
+        <w:rPr>
+          <w:rFonts w:cstheme="minorHAnsi"/>
+          <w:color w:val="595959" w:themeColor="text1" w:themeTint="A6"/>
+        </w:rPr>
+        <w:t xml:space="preserve">Created various posters to notify </w:t>
+      </w:r>
+      <w:r>
+        <w:rPr>
+          <w:rFonts w:cstheme="minorHAnsi"/>
+          <w:color w:val="595959" w:themeColor="text1" w:themeTint="A6"/>
+        </w:rPr>
+        <w:t xml:space="preserve">students </w:t>
+      </w:r>
+      <w:r>
+        <w:rPr>
+          <w:rFonts w:cstheme="minorHAnsi"/>
+          <w:color w:val="595959" w:themeColor="text1" w:themeTint="A6"/>
+        </w:rPr>
+        <w:t>about announcements, activities, and information</w:t>
+      </w:r>
+    </w:p>
+    <w:p>
+      <w:pPr>
+        <w:pStyle w:val="ListParagraph"/>
+        <w:numPr>
+          <w:ilvl w:val="0"/>
+          <w:numId w:val="3"/>
+        </w:numPr>
+        <w:spacing w:after="0" w:line="276" w:lineRule="auto"/>
+        <w:rPr>
+          <w:rFonts w:cstheme="minorHAnsi"/>
+          <w:color w:val="595959" w:themeColor="text1" w:themeTint="A6"/>
+        </w:rPr>
+      </w:pPr>
+      <w:r>
+        <w:rPr>
+          <w:rFonts w:cstheme="minorHAnsi"/>
+          <w:color w:val="595959" w:themeColor="text1" w:themeTint="A6"/>
+        </w:rPr>
+        <w:t xml:space="preserve">Received </w:t>
+      </w:r>
+      <w:r>
+        <w:rPr>
+          <w:rFonts w:cstheme="minorHAnsi"/>
+          <w:color w:val="1D824C"/>
+        </w:rPr>
+        <w:t xml:space="preserve">Standard First-Aid </w:t>
+      </w:r>
+      <w:r>
+        <w:rPr>
+          <w:rFonts w:cstheme="minorHAnsi"/>
+          <w:color w:val="595959" w:themeColor="text1" w:themeTint="A6"/>
+        </w:rPr>
+        <w:t xml:space="preserve">certification </w:t>
+      </w:r>
+      <w:r>
+        <w:rPr>
+          <w:rFonts w:cstheme="minorHAnsi"/>
+          <w:color w:val="595959" w:themeColor="text1" w:themeTint="A6"/>
+        </w:rPr>
+        <w:t>prior to employment</w:t>
+      </w:r>
+    </w:p>
+    <w:p>
+      <w:pPr>
+        <w:spacing w:after="0" w:line="240" w:lineRule="auto"/>
+        <w:rPr>
+          <w:rFonts w:cstheme="minorHAnsi"/>
+          <w:b/>
+          <w:bCs/>
+          <w:color w:val="595959" w:themeColor="text1" w:themeTint="A6"/>
+          <w:sz w:val="28"/>
+          <w:szCs w:val="28"/>
+        </w:rPr>
+      </w:pPr>
+    </w:p>
+    <w:p>
+      <w:pPr>
+        <w:spacing w:after="0" w:line="240" w:lineRule="auto"/>
+        <w:rPr>
+          <w:rFonts w:cstheme="minorHAnsi"/>
+          <w:color w:val="595959" w:themeColor="text1" w:themeTint="A6"/>
+          <w:sz w:val="24"/>
+          <w:szCs w:val="24"/>
+        </w:rPr>
+      </w:pPr>
+      <w:r>
+        <w:rPr>
+          <w:rFonts w:cstheme="minorHAnsi"/>
+          <w:b/>
+          <w:bCs/>
+          <w:color w:val="1D824C"/>
+          <w:sz w:val="28"/>
+          <w:szCs w:val="28"/>
+        </w:rPr>
+        <w:t>St. Lawrence College</w:t>
+      </w:r>
+      <w:r>
+        <w:rPr>
+          <w:rFonts w:cstheme="minorHAnsi"/>
+          <w:b/>
+          <w:bCs/>
+          <w:color w:val="1D824C"/>
+          <w:sz w:val="28"/>
+          <w:szCs w:val="28"/>
+        </w:rPr>
+        <w:t>,</w:t>
+      </w:r>
+      <w:r>
+        <w:rPr>
+          <w:rFonts w:cstheme="minorHAnsi"/>
+          <w:color w:val="595959" w:themeColor="text1" w:themeTint="A6"/>
+          <w:sz w:val="28"/>
+          <w:szCs w:val="28"/>
+        </w:rPr>
+        <w:t xml:space="preserve"> Cornwall, Ontario </w:t>
+      </w:r>
+      <w:r>
+        <w:rPr>
+          <w:rFonts w:cstheme="minorHAnsi"/>
+          <w:color w:val="595959" w:themeColor="text1" w:themeTint="A6"/>
+          <w:sz w:val="28"/>
+          <w:szCs w:val="28"/>
+        </w:rPr>
+        <w:tab/>
+      </w:r>
+      <w:r>
+        <w:rPr>
+          <w:rFonts w:cstheme="minorHAnsi"/>
+          <w:color w:val="595959" w:themeColor="text1" w:themeTint="A6"/>
+          <w:sz w:val="28"/>
+          <w:szCs w:val="28"/>
+        </w:rPr>
+        <w:tab/>
+      </w:r>
+      <w:r>
+        <w:rPr>
+          <w:rFonts w:cstheme="minorHAnsi"/>
+          <w:i/>
+          <w:iCs/>
+          <w:color w:val="595959" w:themeColor="text1" w:themeTint="A6"/>
+          <w:sz w:val="28"/>
+          <w:szCs w:val="28"/>
+        </w:rPr>
+        <w:t xml:space="preserve">     </w:t>
+      </w:r>
+      <w:r>
+        <w:rPr>
+          <w:rFonts w:cstheme="minorHAnsi"/>
+          <w:i/>
+          <w:iCs/>
+          <w:color w:val="595959" w:themeColor="text1" w:themeTint="A6"/>
+          <w:sz w:val="28"/>
+          <w:szCs w:val="28"/>
+        </w:rPr>
+        <w:t xml:space="preserve">    </w:t>
+      </w:r>
+      <w:r>
+        <w:rPr>
+          <w:rFonts w:cstheme="minorHAnsi"/>
+          <w:i/>
+          <w:iCs/>
+          <w:color w:val="595959" w:themeColor="text1" w:themeTint="A6"/>
+          <w:sz w:val="24"/>
+          <w:szCs w:val="24"/>
+        </w:rPr>
+        <w:t xml:space="preserve">September </w:t>
+      </w:r>
+      <w:r>
+        <w:rPr>
+          <w:rFonts w:cstheme="minorHAnsi"/>
+          <w:i/>
+          <w:iCs/>
+          <w:color w:val="595959" w:themeColor="text1" w:themeTint="A6"/>
+          <w:sz w:val="24"/>
+          <w:szCs w:val="24"/>
+        </w:rPr>
+        <w:t xml:space="preserve">2019 – </w:t>
+      </w:r>
+      <w:r>
+        <w:rPr>
+          <w:rFonts w:cstheme="minorHAnsi"/>
+          <w:i/>
+          <w:iCs/>
+          <w:color w:val="595959" w:themeColor="text1" w:themeTint="A6"/>
+          <w:sz w:val="24"/>
+          <w:szCs w:val="24"/>
+        </w:rPr>
+        <w:t xml:space="preserve">March </w:t>
+      </w:r>
+      <w:r>
+        <w:rPr>
+          <w:rFonts w:cstheme="minorHAnsi"/>
+          <w:i/>
+          <w:iCs/>
+          <w:color w:val="595959" w:themeColor="text1" w:themeTint="A6"/>
+          <w:sz w:val="24"/>
+          <w:szCs w:val="24"/>
+        </w:rPr>
+        <w:t>2020</w:t>
+      </w:r>
+    </w:p>
+    <w:p>
+      <w:pPr>
+        <w:spacing w:after="0" w:line="240" w:lineRule="auto"/>
+        <w:rPr>
+          <w:rFonts w:cstheme="minorHAnsi"/>
+          <w:b/>
+          <w:bCs/>
+          <w:color w:val="595959" w:themeColor="text1" w:themeTint="A6"/>
+          <w:sz w:val="28"/>
+          <w:szCs w:val="28"/>
+        </w:rPr>
+      </w:pPr>
+      <w:r>
+        <w:rPr>
+          <w:rFonts w:cstheme="minorHAnsi"/>
+          <w:b/>
+          <w:bCs/>
+          <w:color w:val="595959" w:themeColor="text1" w:themeTint="A6"/>
+          <w:sz w:val="28"/>
+          <w:szCs w:val="28"/>
+        </w:rPr>
+        <w:t>IT Service Support</w:t>
+      </w:r>
+    </w:p>
+    <w:p>
+      <w:pPr>
+        <w:pStyle w:val="ListParagraph"/>
+        <w:numPr>
+          <w:ilvl w:val="0"/>
+          <w:numId w:val="4"/>
+        </w:numPr>
+        <w:spacing w:after="0" w:line="276" w:lineRule="auto"/>
+        <w:rPr>
+          <w:color w:val="595959" w:themeColor="text1" w:themeTint="A6"/>
+        </w:rPr>
+      </w:pPr>
+      <w:r>
+        <w:rPr>
+          <w:color w:val="595959" w:themeColor="text1" w:themeTint="A6"/>
+        </w:rPr>
+        <w:t>Provided</w:t>
+      </w:r>
+      <w:r>
+        <w:rPr>
+          <w:color w:val="595959" w:themeColor="text1" w:themeTint="A6"/>
+        </w:rPr>
+        <w:t xml:space="preserve"> </w:t>
+      </w:r>
+      <w:r>
+        <w:rPr>
+          <w:color w:val="595959" w:themeColor="text1" w:themeTint="A6"/>
+        </w:rPr>
+        <w:t xml:space="preserve">assistance </w:t>
+      </w:r>
+      <w:r>
+        <w:rPr>
+          <w:color w:val="595959" w:themeColor="text1" w:themeTint="A6"/>
+        </w:rPr>
+        <w:t xml:space="preserve">to </w:t>
+      </w:r>
+      <w:r>
+        <w:rPr>
+          <w:color w:val="595959" w:themeColor="text1" w:themeTint="A6"/>
+        </w:rPr>
+        <w:t>staff and students</w:t>
+      </w:r>
+      <w:r>
+        <w:rPr>
+          <w:color w:val="595959" w:themeColor="text1" w:themeTint="A6"/>
+        </w:rPr>
+        <w:t xml:space="preserve"> with IT concerns and questions</w:t>
+      </w:r>
+    </w:p>
+    <w:p>
+      <w:pPr>
+        <w:pStyle w:val="ListParagraph"/>
+        <w:numPr>
+          <w:ilvl w:val="0"/>
+          <w:numId w:val="4"/>
+        </w:numPr>
+        <w:spacing w:after="0" w:line="276" w:lineRule="auto"/>
+        <w:rPr>
+          <w:color w:val="595959" w:themeColor="text1" w:themeTint="A6"/>
+        </w:rPr>
+      </w:pPr>
+      <w:r>
+        <w:rPr>
+          <w:color w:val="595959" w:themeColor="text1" w:themeTint="A6"/>
+        </w:rPr>
+        <w:t xml:space="preserve">Maintained confidentiality </w:t>
+      </w:r>
+      <w:r>
+        <w:rPr>
+          <w:color w:val="595959" w:themeColor="text1" w:themeTint="A6"/>
+        </w:rPr>
+        <w:t>of</w:t>
+      </w:r>
+      <w:r>
+        <w:rPr>
+          <w:color w:val="595959" w:themeColor="text1" w:themeTint="A6"/>
+        </w:rPr>
+        <w:t xml:space="preserve"> personal information of staff and students</w:t>
+      </w:r>
+    </w:p>
+    <w:p>
+      <w:pPr>
+        <w:pStyle w:val="ListParagraph"/>
+        <w:numPr>
+          <w:ilvl w:val="0"/>
+          <w:numId w:val="4"/>
+        </w:numPr>
+        <w:spacing w:after="0" w:line="276" w:lineRule="auto"/>
+        <w:rPr>
+          <w:color w:val="595959" w:themeColor="text1" w:themeTint="A6"/>
+        </w:rPr>
+      </w:pPr>
+      <w:r>
+        <w:rPr>
+          <w:color w:val="595959" w:themeColor="text1" w:themeTint="A6"/>
+        </w:rPr>
+        <w:t>Ensured that the three computer labs remained in proper working order</w:t>
+      </w:r>
+    </w:p>
+    <w:p>
+      <w:pPr>
+        <w:spacing w:after="0" w:line="240" w:lineRule="auto"/>
+        <w:rPr>
+          <w:rFonts w:cstheme="minorHAnsi"/>
+          <w:b/>
+          <w:bCs/>
+          <w:color w:val="595959" w:themeColor="text1" w:themeTint="A6"/>
+          <w:sz w:val="28"/>
+          <w:szCs w:val="28"/>
+        </w:rPr>
+      </w:pPr>
+    </w:p>
+    <w:p>
+      <w:pPr>
+        <w:spacing w:after="0" w:line="240" w:lineRule="auto"/>
+        <w:rPr>
+          <w:rFonts w:cstheme="minorHAnsi"/>
+          <w:color w:val="595959" w:themeColor="text1" w:themeTint="A6"/>
+          <w:sz w:val="24"/>
+          <w:szCs w:val="24"/>
+        </w:rPr>
+      </w:pPr>
+      <w:r>
+        <w:rPr>
+          <w:rFonts w:cstheme="minorHAnsi"/>
+          <w:b/>
+          <w:bCs/>
+          <w:color w:val="1D824C"/>
+          <w:sz w:val="28"/>
+          <w:szCs w:val="28"/>
+        </w:rPr>
+        <w:t>East</w:t>
+      </w:r>
+      <w:r>
+        <w:rPr>
+          <w:rFonts w:cstheme="minorHAnsi"/>
+          <w:b/>
+          <w:bCs/>
+          <w:color w:val="1D824C"/>
+          <w:sz w:val="28"/>
+          <w:szCs w:val="28"/>
+        </w:rPr>
+        <w:t xml:space="preserve"> S</w:t>
+      </w:r>
+      <w:r>
+        <w:rPr>
+          <w:rFonts w:cstheme="minorHAnsi"/>
+          <w:b/>
+          <w:bCs/>
+          <w:color w:val="1D824C"/>
+          <w:sz w:val="28"/>
+          <w:szCs w:val="28"/>
+        </w:rPr>
+        <w:t>ide Mario’s</w:t>
+      </w:r>
+      <w:r>
+        <w:rPr>
+          <w:rFonts w:cstheme="minorHAnsi"/>
+          <w:b/>
+          <w:bCs/>
+          <w:color w:val="1D824C"/>
+          <w:sz w:val="28"/>
+          <w:szCs w:val="28"/>
+        </w:rPr>
+        <w:t>,</w:t>
+      </w:r>
+      <w:r>
+        <w:rPr>
+          <w:rFonts w:cstheme="minorHAnsi"/>
+          <w:color w:val="595959" w:themeColor="text1" w:themeTint="A6"/>
+          <w:sz w:val="28"/>
+          <w:szCs w:val="28"/>
+        </w:rPr>
+        <w:t xml:space="preserve"> </w:t>
+      </w:r>
+      <w:r>
+        <w:rPr>
+          <w:rFonts w:cstheme="minorHAnsi"/>
+          <w:color w:val="595959" w:themeColor="text1" w:themeTint="A6"/>
+          <w:sz w:val="28"/>
+          <w:szCs w:val="28"/>
+        </w:rPr>
+        <w:t>Windsor</w:t>
+      </w:r>
+      <w:r>
+        <w:rPr>
+          <w:rFonts w:cstheme="minorHAnsi"/>
+          <w:color w:val="595959" w:themeColor="text1" w:themeTint="A6"/>
+          <w:sz w:val="28"/>
+          <w:szCs w:val="28"/>
+        </w:rPr>
+        <w:t xml:space="preserve">, Ontario </w:t>
+      </w:r>
+      <w:r>
+        <w:rPr>
+          <w:rFonts w:cstheme="minorHAnsi"/>
+          <w:color w:val="595959" w:themeColor="text1" w:themeTint="A6"/>
+          <w:sz w:val="28"/>
+          <w:szCs w:val="28"/>
+        </w:rPr>
+        <w:tab/>
+      </w:r>
+      <w:r>
+        <w:rPr>
+          <w:rFonts w:cstheme="minorHAnsi"/>
+          <w:color w:val="595959" w:themeColor="text1" w:themeTint="A6"/>
+          <w:sz w:val="28"/>
+          <w:szCs w:val="28"/>
+        </w:rPr>
+        <w:tab/>
+        <w:t xml:space="preserve">     </w:t>
+      </w:r>
+      <w:r>
+        <w:rPr>
+          <w:rFonts w:cstheme="minorHAnsi"/>
+          <w:color w:val="595959" w:themeColor="text1" w:themeTint="A6"/>
+          <w:sz w:val="28"/>
+          <w:szCs w:val="28"/>
+        </w:rPr>
+        <w:t xml:space="preserve">   </w:t>
+      </w:r>
+      <w:r>
+        <w:rPr>
+          <w:rFonts w:cstheme="minorHAnsi"/>
+          <w:color w:val="595959" w:themeColor="text1" w:themeTint="A6"/>
+          <w:sz w:val="28"/>
+          <w:szCs w:val="28"/>
+        </w:rPr>
+        <w:tab/>
+        <w:t xml:space="preserve">       </w:t>
+      </w:r>
+      <w:r>
+        <w:rPr>
+          <w:rFonts w:cstheme="minorHAnsi"/>
+          <w:color w:val="595959" w:themeColor="text1" w:themeTint="A6"/>
+          <w:sz w:val="28"/>
+          <w:szCs w:val="28"/>
+        </w:rPr>
+        <w:t xml:space="preserve">    </w:t>
+      </w:r>
+      <w:r>
+        <w:rPr>
+          <w:rFonts w:cstheme="minorHAnsi"/>
+          <w:color w:val="595959" w:themeColor="text1" w:themeTint="A6"/>
+          <w:sz w:val="28"/>
+          <w:szCs w:val="28"/>
+        </w:rPr>
+        <w:t xml:space="preserve"> </w:t>
+      </w:r>
+      <w:r>
+        <w:rPr>
+          <w:rFonts w:cstheme="minorHAnsi"/>
+          <w:i/>
+          <w:iCs/>
+          <w:color w:val="595959" w:themeColor="text1" w:themeTint="A6"/>
+          <w:sz w:val="24"/>
+          <w:szCs w:val="24"/>
+        </w:rPr>
+        <w:t xml:space="preserve">October </w:t>
+      </w:r>
+      <w:r>
+        <w:rPr>
+          <w:rFonts w:cstheme="minorHAnsi"/>
+          <w:i/>
+          <w:iCs/>
+          <w:color w:val="595959" w:themeColor="text1" w:themeTint="A6"/>
+          <w:sz w:val="24"/>
+          <w:szCs w:val="24"/>
+        </w:rPr>
+        <w:t>201</w:t>
+      </w:r>
+      <w:r>
+        <w:rPr>
+          <w:rFonts w:cstheme="minorHAnsi"/>
+          <w:i/>
+          <w:iCs/>
+          <w:color w:val="595959" w:themeColor="text1" w:themeTint="A6"/>
+          <w:sz w:val="24"/>
+          <w:szCs w:val="24"/>
+        </w:rPr>
+        <w:t>4</w:t>
+      </w:r>
+      <w:r>
+        <w:rPr>
+          <w:rFonts w:cstheme="minorHAnsi"/>
+          <w:i/>
+          <w:iCs/>
+          <w:color w:val="595959" w:themeColor="text1" w:themeTint="A6"/>
+          <w:sz w:val="24"/>
+          <w:szCs w:val="24"/>
+        </w:rPr>
+        <w:t xml:space="preserve"> – </w:t>
+      </w:r>
+      <w:r>
+        <w:rPr>
+          <w:rFonts w:cstheme="minorHAnsi"/>
+          <w:i/>
+          <w:iCs/>
+          <w:color w:val="595959" w:themeColor="text1" w:themeTint="A6"/>
+          <w:sz w:val="24"/>
+          <w:szCs w:val="24"/>
+        </w:rPr>
+        <w:t xml:space="preserve">August </w:t>
+      </w:r>
+      <w:r>
+        <w:rPr>
+          <w:rFonts w:cstheme="minorHAnsi"/>
+          <w:i/>
+          <w:iCs/>
+          <w:color w:val="595959" w:themeColor="text1" w:themeTint="A6"/>
+          <w:sz w:val="24"/>
+          <w:szCs w:val="24"/>
+        </w:rPr>
+        <w:t>2019</w:t>
+      </w:r>
+    </w:p>
+    <w:p>
+      <w:pPr>
+        <w:spacing w:after="0" w:line="240" w:lineRule="auto"/>
+        <w:rPr>
+          <w:rFonts w:cstheme="minorHAnsi"/>
+          <w:b/>
+          <w:bCs/>
+          <w:color w:val="595959" w:themeColor="text1" w:themeTint="A6"/>
+        </w:rPr>
+      </w:pPr>
+      <w:r>
+        <w:rPr>
+          <w:rFonts w:cstheme="minorHAnsi"/>
+          <w:b/>
+          <w:bCs/>
+          <w:color w:val="595959" w:themeColor="text1" w:themeTint="A6"/>
+          <w:sz w:val="28"/>
+          <w:szCs w:val="28"/>
+        </w:rPr>
+        <w:t>Total Aquatic Technician</w:t>
+      </w:r>
+    </w:p>
+    <w:p>
+      <w:pPr>
+        <w:pStyle w:val="ListParagraph"/>
+        <w:numPr>
+          <w:ilvl w:val="0"/>
+          <w:numId w:val="14"/>
+        </w:numPr>
+        <w:spacing w:after="0" w:line="276" w:lineRule="auto"/>
+        <w:rPr>
+          <w:rFonts w:cstheme="minorHAnsi"/>
+          <w:color w:val="595959" w:themeColor="text1" w:themeTint="A6"/>
+          <w:sz w:val="28"/>
+          <w:szCs w:val="28"/>
+        </w:rPr>
+      </w:pPr>
+      <w:r>
+        <w:rPr>
+          <w:color w:val="595959" w:themeColor="text1" w:themeTint="A6"/>
+        </w:rPr>
+        <w:t>M</w:t>
+      </w:r>
+      <w:r>
+        <w:rPr>
+          <w:color w:val="595959" w:themeColor="text1" w:themeTint="A6"/>
+        </w:rPr>
+        <w:t>ainta</w:t>
+      </w:r>
+      <w:r>
+        <w:rPr>
+          <w:color w:val="595959" w:themeColor="text1" w:themeTint="A6"/>
+        </w:rPr>
+        <w:t>i</w:t>
+      </w:r>
+      <w:r>
+        <w:rPr>
+          <w:color w:val="595959" w:themeColor="text1" w:themeTint="A6"/>
+        </w:rPr>
+        <w:t>ned proper sanitation of all dishes, utensils, and cookware</w:t>
+      </w:r>
+    </w:p>
+    <w:p>
+      <w:pPr>
+        <w:pStyle w:val="ListParagraph"/>
+        <w:numPr>
+          <w:ilvl w:val="0"/>
+          <w:numId w:val="12"/>
+        </w:numPr>
+        <w:spacing w:after="0" w:line="276" w:lineRule="auto"/>
+        <w:rPr>
+          <w:rFonts w:cstheme="minorHAnsi"/>
+          <w:color w:val="595959" w:themeColor="text1" w:themeTint="A6"/>
+          <w:sz w:val="28"/>
+          <w:szCs w:val="28"/>
+        </w:rPr>
+      </w:pPr>
+      <w:r>
+        <w:rPr>
+          <w:color w:val="595959" w:themeColor="text1" w:themeTint="A6"/>
+        </w:rPr>
+        <w:t xml:space="preserve">Communicated with cooks and servers to ensure that they </w:t>
+      </w:r>
+      <w:r>
+        <w:rPr>
+          <w:color w:val="595959" w:themeColor="text1" w:themeTint="A6"/>
+        </w:rPr>
+        <w:t>were</w:t>
+      </w:r>
+      <w:r>
+        <w:rPr>
+          <w:color w:val="595959" w:themeColor="text1" w:themeTint="A6"/>
+        </w:rPr>
+        <w:t xml:space="preserve"> fully supplied with their needed items (i.e. pots and pans, cutlery,</w:t>
+      </w:r>
+      <w:r>
+        <w:rPr>
+          <w:color w:val="595959" w:themeColor="text1" w:themeTint="A6"/>
+        </w:rPr>
+        <w:t xml:space="preserve"> cups, etc.</w:t>
+      </w:r>
+      <w:r>
+        <w:rPr>
+          <w:color w:val="595959" w:themeColor="text1" w:themeTint="A6"/>
+        </w:rPr>
+        <w:t>)</w:t>
+      </w:r>
+    </w:p>
+    <w:p>
+      <w:pPr>
+        <w:spacing w:after="0" w:line="276" w:lineRule="auto"/>
+        <w:rPr>
+          <w:rFonts w:cstheme="minorHAnsi"/>
+          <w:color w:val="595959" w:themeColor="text1" w:themeTint="A6"/>
+          <w:sz w:val="28"/>
+          <w:szCs w:val="28"/>
+        </w:rPr>
+      </w:pPr>
+    </w:p>
+    <w:p>
+      <w:pPr>
+        <w:spacing w:line="240" w:lineRule="auto"/>
+        <w:rPr>
+          <w:rFonts w:ascii="Georgia" w:hAnsi="Georgia"/>
+          <w:color w:val="262626" w:themeColor="text1" w:themeTint="D9"/>
+          <w:sz w:val="28"/>
+          <w:szCs w:val="28"/>
+          <w:u w:val="single"/>
+        </w:rPr>
+      </w:pPr>
       <w:r>
         <w:rPr>
           <w:rFonts w:ascii="Georgia" w:hAnsi="Georgia"/>
@@ -1015,7 +2348,7 @@
           <w:szCs w:val="32"/>
           <w:u w:val="single"/>
         </w:rPr>
-        <w:t>_______________________________</w:t>
+        <w:t>Educatio</w:t>
       </w:r>
       <w:r>
         <w:rPr>
@@ -1027,641 +2360,8 @@
           <w:szCs w:val="32"/>
           <w:u w:val="single"/>
         </w:rPr>
-        <w:t>_</w:t>
-      </w:r>
-      <w:r>
-        <w:rPr>
-          <w:rFonts w:ascii="Georgia" w:hAnsi="Georgia"/>
-          <w:b/>
-          <w:bCs/>
-          <w:color w:val="262626" w:themeColor="text1" w:themeTint="D9"/>
-          <w:sz w:val="28"/>
-          <w:szCs w:val="28"/>
-          <w:u w:val="single"/>
-        </w:rPr>
-        <w:t>__</w:t>
-      </w:r>
-    </w:p>
-    <w:p>
-      <w:pPr>
-        <w:spacing w:after="0" w:line="240" w:lineRule="auto"/>
-        <w:rPr>
-          <w:rFonts w:ascii="Georgia" w:hAnsi="Georgia"/>
-          <w:color w:val="262626" w:themeColor="text1" w:themeTint="D9"/>
-          <w:sz w:val="32"/>
-          <w:szCs w:val="32"/>
-        </w:rPr>
-      </w:pPr>
-    </w:p>
-    <w:p>
-      <w:pPr>
-        <w:spacing w:after="0" w:line="240" w:lineRule="auto"/>
-        <w:rPr>
-          <w:rFonts w:cstheme="minorHAnsi"/>
-          <w:color w:val="404040" w:themeColor="text1" w:themeTint="BF"/>
-          <w:sz w:val="28"/>
-          <w:szCs w:val="28"/>
-        </w:rPr>
-      </w:pPr>
-      <w:r>
-        <w:rPr>
-          <w:rFonts w:cstheme="minorHAnsi"/>
-          <w:b/>
-          <w:bCs/>
-          <w:color w:val="1D824C"/>
-          <w:sz w:val="28"/>
-          <w:szCs w:val="28"/>
-        </w:rPr>
-        <w:t>College Diploma</w:t>
-      </w:r>
-      <w:r>
-        <w:rPr>
-          <w:rFonts w:cstheme="minorHAnsi"/>
-          <w:b/>
-          <w:bCs/>
-          <w:color w:val="1D824C"/>
-          <w:sz w:val="28"/>
-          <w:szCs w:val="28"/>
-        </w:rPr>
-        <w:t>:</w:t>
-      </w:r>
-      <w:r>
-        <w:rPr>
-          <w:rFonts w:cstheme="minorHAnsi"/>
-          <w:b/>
-          <w:bCs/>
-          <w:color w:val="1D824C"/>
-          <w:sz w:val="28"/>
-          <w:szCs w:val="28"/>
-        </w:rPr>
-        <w:t xml:space="preserve"> </w:t>
-      </w:r>
-      <w:r>
-        <w:rPr>
-          <w:rFonts w:cstheme="minorHAnsi"/>
-          <w:color w:val="595959" w:themeColor="text1" w:themeTint="A6"/>
-          <w:sz w:val="28"/>
-          <w:szCs w:val="28"/>
-        </w:rPr>
-        <w:t>Game Programming</w:t>
-      </w:r>
-      <w:r>
-        <w:rPr>
-          <w:rFonts w:cstheme="minorHAnsi"/>
-          <w:color w:val="595959" w:themeColor="text1" w:themeTint="A6"/>
-          <w:sz w:val="28"/>
-          <w:szCs w:val="28"/>
-        </w:rPr>
-        <w:tab/>
-      </w:r>
-      <w:r>
-        <w:rPr>
-          <w:rFonts w:cstheme="minorHAnsi"/>
-          <w:color w:val="595959" w:themeColor="text1" w:themeTint="A6"/>
-          <w:sz w:val="28"/>
-          <w:szCs w:val="28"/>
-        </w:rPr>
-        <w:tab/>
-      </w:r>
-      <w:r>
-        <w:rPr>
-          <w:rFonts w:cstheme="minorHAnsi"/>
-          <w:color w:val="595959" w:themeColor="text1" w:themeTint="A6"/>
-          <w:sz w:val="28"/>
-          <w:szCs w:val="28"/>
-        </w:rPr>
-        <w:tab/>
-      </w:r>
-      <w:r>
-        <w:rPr>
-          <w:rFonts w:cstheme="minorHAnsi"/>
-          <w:color w:val="595959" w:themeColor="text1" w:themeTint="A6"/>
-          <w:sz w:val="28"/>
-          <w:szCs w:val="28"/>
-        </w:rPr>
-        <w:tab/>
-      </w:r>
-      <w:r>
-        <w:rPr>
-          <w:rFonts w:cstheme="minorHAnsi"/>
-          <w:i/>
-          <w:iCs/>
-          <w:color w:val="595959" w:themeColor="text1" w:themeTint="A6"/>
-          <w:sz w:val="28"/>
-          <w:szCs w:val="28"/>
-        </w:rPr>
-        <w:t xml:space="preserve"> </w:t>
-      </w:r>
-      <w:r>
-        <w:rPr>
-          <w:rFonts w:cstheme="minorHAnsi"/>
-          <w:i/>
-          <w:iCs/>
-          <w:color w:val="595959" w:themeColor="text1" w:themeTint="A6"/>
-          <w:sz w:val="24"/>
-          <w:szCs w:val="24"/>
-        </w:rPr>
-        <w:t xml:space="preserve">September 2019 – </w:t>
-      </w:r>
-      <w:r>
-        <w:rPr>
-          <w:rFonts w:cstheme="minorHAnsi"/>
-          <w:i/>
-          <w:iCs/>
-          <w:color w:val="595959" w:themeColor="text1" w:themeTint="A6"/>
-          <w:sz w:val="24"/>
-          <w:szCs w:val="24"/>
-        </w:rPr>
-        <w:t>April 2021</w:t>
-      </w:r>
-    </w:p>
-    <w:p>
-      <w:pPr>
-        <w:spacing w:after="0" w:line="240" w:lineRule="auto"/>
-        <w:rPr>
-          <w:rFonts w:cstheme="minorHAnsi"/>
-          <w:color w:val="595959" w:themeColor="text1" w:themeTint="A6"/>
-          <w:sz w:val="26"/>
-          <w:szCs w:val="26"/>
-        </w:rPr>
-      </w:pPr>
-      <w:r>
-        <w:rPr>
-          <w:rFonts w:cstheme="minorHAnsi"/>
-          <w:color w:val="595959" w:themeColor="text1" w:themeTint="A6"/>
-          <w:sz w:val="26"/>
-          <w:szCs w:val="26"/>
-        </w:rPr>
-        <w:t>St. Lawrence College</w:t>
-      </w:r>
-    </w:p>
-    <w:p>
-      <w:pPr>
-        <w:pStyle w:val="ListParagraph"/>
-        <w:numPr>
-          <w:ilvl w:val="0"/>
-          <w:numId w:val="1"/>
-        </w:numPr>
-        <w:rPr>
-          <w:rFonts w:cstheme="minorHAnsi"/>
-          <w:color w:val="595959" w:themeColor="text1" w:themeTint="A6"/>
-        </w:rPr>
-      </w:pPr>
-      <w:r>
-        <w:rPr>
-          <w:rFonts w:cstheme="minorHAnsi"/>
-          <w:color w:val="595959" w:themeColor="text1" w:themeTint="A6"/>
-        </w:rPr>
-        <w:t xml:space="preserve">Learn how to create games using a </w:t>
-      </w:r>
-      <w:r>
-        <w:rPr>
-          <w:rFonts w:cstheme="minorHAnsi"/>
-          <w:color w:val="595959" w:themeColor="text1" w:themeTint="A6"/>
-        </w:rPr>
-        <w:t>Unity Game Engine and C++</w:t>
-      </w:r>
-    </w:p>
-    <w:p>
-      <w:pPr>
-        <w:pStyle w:val="ListParagraph"/>
-        <w:numPr>
-          <w:ilvl w:val="0"/>
-          <w:numId w:val="1"/>
-        </w:numPr>
-        <w:spacing w:line="276" w:lineRule="auto"/>
-        <w:rPr>
-          <w:rFonts w:cstheme="minorHAnsi"/>
-          <w:color w:val="595959" w:themeColor="text1" w:themeTint="A6"/>
-        </w:rPr>
-      </w:pPr>
-      <w:r>
-        <w:rPr>
-          <w:rFonts w:cstheme="minorHAnsi"/>
-          <w:color w:val="595959" w:themeColor="text1" w:themeTint="A6"/>
-        </w:rPr>
-        <w:t xml:space="preserve">Received </w:t>
-      </w:r>
-      <w:r>
-        <w:rPr>
-          <w:rFonts w:cstheme="minorHAnsi"/>
-          <w:color w:val="1D824C"/>
-        </w:rPr>
-        <w:t xml:space="preserve">Academic Distinction </w:t>
-      </w:r>
-      <w:r>
-        <w:rPr>
-          <w:rFonts w:cstheme="minorHAnsi"/>
-          <w:color w:val="595959" w:themeColor="text1" w:themeTint="A6"/>
-        </w:rPr>
-        <w:t>in the first year</w:t>
-      </w:r>
-    </w:p>
-    <w:p>
-      <w:pPr>
-        <w:pStyle w:val="ListParagraph"/>
-        <w:numPr>
-          <w:ilvl w:val="0"/>
-          <w:numId w:val="1"/>
-        </w:numPr>
-        <w:spacing w:after="0" w:line="276" w:lineRule="auto"/>
-        <w:rPr>
-          <w:rFonts w:cstheme="minorHAnsi"/>
-          <w:color w:val="595959" w:themeColor="text1" w:themeTint="A6"/>
-        </w:rPr>
-      </w:pPr>
-      <w:r>
-        <w:rPr>
-          <w:rFonts w:cstheme="minorHAnsi"/>
-          <w:color w:val="595959" w:themeColor="text1" w:themeTint="A6"/>
-        </w:rPr>
-        <w:t xml:space="preserve">Maintained a </w:t>
-      </w:r>
-      <w:r>
-        <w:rPr>
-          <w:rFonts w:cstheme="minorHAnsi"/>
-          <w:color w:val="1D824C"/>
-        </w:rPr>
-        <w:t xml:space="preserve">GPA </w:t>
-      </w:r>
-      <w:r>
-        <w:rPr>
-          <w:rFonts w:cstheme="minorHAnsi"/>
-          <w:color w:val="595959" w:themeColor="text1" w:themeTint="A6"/>
-        </w:rPr>
-        <w:t xml:space="preserve">of </w:t>
-      </w:r>
-      <w:r>
-        <w:rPr>
-          <w:rFonts w:cstheme="minorHAnsi"/>
-          <w:color w:val="1D824C"/>
-        </w:rPr>
-        <w:t>3.8</w:t>
-      </w:r>
-      <w:r>
-        <w:rPr>
-          <w:rFonts w:cstheme="minorHAnsi"/>
-          <w:color w:val="1D824C"/>
-        </w:rPr>
-        <w:t>/4.0</w:t>
-      </w:r>
-    </w:p>
-    <w:p>
-      <w:pPr>
-        <w:pStyle w:val="ListParagraph"/>
-        <w:numPr>
-          <w:ilvl w:val="0"/>
-          <w:numId w:val="1"/>
-        </w:numPr>
-        <w:spacing w:after="0" w:line="276" w:lineRule="auto"/>
-        <w:rPr>
-          <w:rFonts w:cstheme="minorHAnsi"/>
-          <w:color w:val="595959" w:themeColor="text1" w:themeTint="A6"/>
-        </w:rPr>
-      </w:pPr>
-      <w:r>
-        <w:rPr>
-          <w:rFonts w:cstheme="minorHAnsi"/>
-          <w:color w:val="595959" w:themeColor="text1" w:themeTint="A6"/>
-        </w:rPr>
-        <w:t>For the final project, the entire class worked with South Dundas Tourism to create a tourism app called “South Dundas Tourism Pursuit” (which is currently available on the Apple and Google Play stores) that allows users to scan QR codes at select tourist spots, upon which they will unlock a badge that allows them to see more information about the spot, and depending on the location, even play a minigame themed around the attraction</w:t>
-      </w:r>
-    </w:p>
-    <w:p>
-      <w:pPr>
-        <w:spacing w:after="0" w:line="240" w:lineRule="auto"/>
-        <w:rPr>
-          <w:rFonts w:cstheme="minorHAnsi"/>
-          <w:color w:val="595959" w:themeColor="text1" w:themeTint="A6"/>
-        </w:rPr>
-      </w:pPr>
-    </w:p>
-    <w:p>
-      <w:pPr>
-        <w:spacing w:before="240" w:after="0" w:line="240" w:lineRule="auto"/>
-        <w:rPr>
-          <w:rFonts w:cstheme="minorHAnsi"/>
-          <w:b/>
-          <w:bCs/>
-          <w:color w:val="1D824C"/>
-          <w:sz w:val="28"/>
-          <w:szCs w:val="28"/>
-        </w:rPr>
-      </w:pPr>
-      <w:r>
-        <w:rPr>
-          <w:rFonts w:cstheme="minorHAnsi"/>
-          <w:b/>
-          <w:bCs/>
-          <w:color w:val="1D824C"/>
-          <w:sz w:val="28"/>
-          <w:szCs w:val="28"/>
-        </w:rPr>
-        <w:t>Advanced</w:t>
-      </w:r>
-      <w:r>
-        <w:rPr>
-          <w:rFonts w:cstheme="minorHAnsi"/>
-          <w:b/>
-          <w:bCs/>
-          <w:color w:val="1D824C"/>
-          <w:sz w:val="28"/>
-          <w:szCs w:val="28"/>
-        </w:rPr>
-        <w:t xml:space="preserve"> Diplom</w:t>
-      </w:r>
-      <w:r>
-        <w:rPr>
-          <w:rFonts w:cstheme="minorHAnsi"/>
-          <w:b/>
-          <w:bCs/>
-          <w:color w:val="1D824C"/>
-          <w:sz w:val="28"/>
-          <w:szCs w:val="28"/>
-        </w:rPr>
-        <w:t>a:</w:t>
-      </w:r>
-      <w:r>
-        <w:rPr>
-          <w:rFonts w:cstheme="minorHAnsi"/>
-          <w:b/>
-          <w:bCs/>
-          <w:color w:val="1D824C"/>
-          <w:sz w:val="28"/>
-          <w:szCs w:val="28"/>
-        </w:rPr>
-        <w:t xml:space="preserve"> </w:t>
-      </w:r>
-      <w:r>
-        <w:rPr>
-          <w:rFonts w:cstheme="minorHAnsi"/>
-          <w:color w:val="595959" w:themeColor="text1" w:themeTint="A6"/>
-          <w:sz w:val="28"/>
-          <w:szCs w:val="28"/>
-        </w:rPr>
-        <w:t>Mobile Applications Development</w:t>
-      </w:r>
-      <w:r>
-        <w:rPr>
-          <w:rFonts w:cstheme="minorHAnsi"/>
-          <w:color w:val="595959" w:themeColor="text1" w:themeTint="A6"/>
-          <w:sz w:val="24"/>
-          <w:szCs w:val="24"/>
-        </w:rPr>
-        <w:t xml:space="preserve">     </w:t>
-      </w:r>
-      <w:r>
-        <w:rPr>
-          <w:rFonts w:cstheme="minorHAnsi"/>
-          <w:color w:val="595959" w:themeColor="text1" w:themeTint="A6"/>
-          <w:sz w:val="24"/>
-          <w:szCs w:val="24"/>
-        </w:rPr>
-        <w:tab/>
-      </w:r>
-      <w:r>
-        <w:rPr>
-          <w:rFonts w:cstheme="minorHAnsi"/>
-          <w:i/>
-          <w:iCs/>
-          <w:color w:val="595959" w:themeColor="text1" w:themeTint="A6"/>
-          <w:sz w:val="24"/>
-          <w:szCs w:val="24"/>
-        </w:rPr>
-        <w:t xml:space="preserve"> </w:t>
-      </w:r>
-      <w:r>
-        <w:rPr>
-          <w:rFonts w:cstheme="minorHAnsi"/>
-          <w:i/>
-          <w:iCs/>
-          <w:color w:val="595959" w:themeColor="text1" w:themeTint="A6"/>
-          <w:sz w:val="24"/>
-          <w:szCs w:val="24"/>
-        </w:rPr>
-        <w:t>Sept</w:t>
-      </w:r>
-      <w:r>
-        <w:rPr>
-          <w:rFonts w:cstheme="minorHAnsi"/>
-          <w:i/>
-          <w:iCs/>
-          <w:color w:val="595959" w:themeColor="text1" w:themeTint="A6"/>
-          <w:sz w:val="24"/>
-          <w:szCs w:val="24"/>
-        </w:rPr>
-        <w:t>ember</w:t>
-      </w:r>
-      <w:r>
-        <w:rPr>
-          <w:rFonts w:cstheme="minorHAnsi"/>
-          <w:i/>
-          <w:iCs/>
-          <w:color w:val="595959" w:themeColor="text1" w:themeTint="A6"/>
-          <w:sz w:val="24"/>
-          <w:szCs w:val="24"/>
-        </w:rPr>
-        <w:t xml:space="preserve"> 2015 – April 2019</w:t>
-      </w:r>
-    </w:p>
-    <w:p>
-      <w:pPr>
-        <w:spacing w:after="0" w:line="240" w:lineRule="auto"/>
-        <w:rPr>
-          <w:rFonts w:cstheme="minorHAnsi"/>
-          <w:color w:val="595959" w:themeColor="text1" w:themeTint="A6"/>
-          <w:sz w:val="26"/>
-          <w:szCs w:val="26"/>
-        </w:rPr>
-      </w:pPr>
-      <w:r>
-        <w:rPr>
-          <w:rFonts w:cstheme="minorHAnsi"/>
-          <w:color w:val="595959" w:themeColor="text1" w:themeTint="A6"/>
-          <w:sz w:val="26"/>
-          <w:szCs w:val="26"/>
-        </w:rPr>
-        <w:t xml:space="preserve">St. </w:t>
-      </w:r>
-      <w:r>
-        <w:rPr>
-          <w:rFonts w:cstheme="minorHAnsi"/>
-          <w:color w:val="595959" w:themeColor="text1" w:themeTint="A6"/>
-          <w:sz w:val="26"/>
-          <w:szCs w:val="26"/>
-        </w:rPr>
-        <w:t>Clair</w:t>
-      </w:r>
-      <w:r>
-        <w:rPr>
-          <w:rFonts w:cstheme="minorHAnsi"/>
-          <w:color w:val="595959" w:themeColor="text1" w:themeTint="A6"/>
-          <w:sz w:val="26"/>
-          <w:szCs w:val="26"/>
-        </w:rPr>
-        <w:t xml:space="preserve"> College</w:t>
-      </w:r>
-    </w:p>
-    <w:p>
-      <w:pPr>
-        <w:pStyle w:val="ListParagraph"/>
-        <w:numPr>
-          <w:ilvl w:val="0"/>
-          <w:numId w:val="1"/>
-        </w:numPr>
-        <w:spacing w:line="276" w:lineRule="auto"/>
-        <w:rPr>
-          <w:rFonts w:cstheme="minorHAnsi"/>
-          <w:color w:val="595959" w:themeColor="text1" w:themeTint="A6"/>
-        </w:rPr>
-      </w:pPr>
-      <w:r>
-        <w:rPr>
-          <w:rFonts w:cstheme="minorHAnsi"/>
-          <w:color w:val="595959" w:themeColor="text1" w:themeTint="A6"/>
-        </w:rPr>
-        <w:t xml:space="preserve">Received </w:t>
-      </w:r>
-      <w:r>
-        <w:rPr>
-          <w:rFonts w:cstheme="minorHAnsi"/>
-          <w:color w:val="1D824C"/>
-        </w:rPr>
-        <w:t xml:space="preserve">Academic Distinction </w:t>
-      </w:r>
-      <w:r>
-        <w:rPr>
-          <w:rFonts w:cstheme="minorHAnsi"/>
-          <w:color w:val="595959" w:themeColor="text1" w:themeTint="A6"/>
-        </w:rPr>
-        <w:t>for all but the final semester</w:t>
-      </w:r>
-    </w:p>
-    <w:p>
-      <w:pPr>
-        <w:pStyle w:val="ListParagraph"/>
-        <w:numPr>
-          <w:ilvl w:val="0"/>
-          <w:numId w:val="1"/>
-        </w:numPr>
-        <w:spacing w:line="276" w:lineRule="auto"/>
-        <w:rPr>
-          <w:rFonts w:cstheme="minorHAnsi"/>
-          <w:color w:val="595959" w:themeColor="text1" w:themeTint="A6"/>
-        </w:rPr>
-      </w:pPr>
-      <w:r>
-        <w:rPr>
-          <w:rFonts w:cstheme="minorHAnsi"/>
-          <w:color w:val="595959" w:themeColor="text1" w:themeTint="A6"/>
-        </w:rPr>
-        <w:t xml:space="preserve">Maintained a </w:t>
-      </w:r>
-      <w:r>
-        <w:rPr>
-          <w:rFonts w:cstheme="minorHAnsi"/>
-          <w:color w:val="1D824C"/>
-        </w:rPr>
-        <w:t xml:space="preserve">GPA </w:t>
-      </w:r>
-      <w:r>
-        <w:rPr>
-          <w:rFonts w:cstheme="minorHAnsi"/>
-          <w:color w:val="595959" w:themeColor="text1" w:themeTint="A6"/>
-        </w:rPr>
-        <w:t xml:space="preserve">of </w:t>
-      </w:r>
-      <w:r>
-        <w:rPr>
-          <w:rFonts w:cstheme="minorHAnsi"/>
-          <w:color w:val="1D824C"/>
-        </w:rPr>
-        <w:t>3.8</w:t>
-      </w:r>
-      <w:r>
-        <w:rPr>
-          <w:rFonts w:cstheme="minorHAnsi"/>
-          <w:color w:val="1D824C"/>
-        </w:rPr>
-        <w:t>/4.0</w:t>
-      </w:r>
-    </w:p>
-    <w:p>
-      <w:pPr>
-        <w:pStyle w:val="ListParagraph"/>
-        <w:numPr>
-          <w:ilvl w:val="0"/>
-          <w:numId w:val="1"/>
-        </w:numPr>
-        <w:spacing w:line="276" w:lineRule="auto"/>
-        <w:rPr>
-          <w:rFonts w:cstheme="minorHAnsi"/>
-          <w:color w:val="595959" w:themeColor="text1" w:themeTint="A6"/>
-        </w:rPr>
-      </w:pPr>
-      <w:r>
-        <w:rPr>
-          <w:rFonts w:cstheme="minorHAnsi"/>
-          <w:color w:val="595959" w:themeColor="text1" w:themeTint="A6"/>
-        </w:rPr>
-        <w:t>Created a full children’s platforming game (with one other person) for the final project</w:t>
-      </w:r>
-    </w:p>
-    <w:p>
-      <w:pPr>
-        <w:pStyle w:val="ListParagraph"/>
-        <w:numPr>
-          <w:ilvl w:val="0"/>
-          <w:numId w:val="1"/>
-        </w:numPr>
-        <w:spacing w:line="276" w:lineRule="auto"/>
-        <w:rPr>
-          <w:rFonts w:cstheme="minorHAnsi"/>
-          <w:color w:val="595959" w:themeColor="text1" w:themeTint="A6"/>
-        </w:rPr>
-      </w:pPr>
-      <w:r>
-        <w:rPr>
-          <w:rFonts w:cstheme="minorHAnsi"/>
-          <w:color w:val="595959" w:themeColor="text1" w:themeTint="A6"/>
-        </w:rPr>
-        <w:t xml:space="preserve">Compiled a GDD (Game Design Document) for the entire </w:t>
-      </w:r>
-      <w:r>
-        <w:rPr>
-          <w:rFonts w:cstheme="minorHAnsi"/>
-          <w:color w:val="595959" w:themeColor="text1" w:themeTint="A6"/>
-        </w:rPr>
-        <w:t xml:space="preserve">final </w:t>
-      </w:r>
-      <w:r>
-        <w:rPr>
-          <w:rFonts w:cstheme="minorHAnsi"/>
-          <w:color w:val="595959" w:themeColor="text1" w:themeTint="A6"/>
-        </w:rPr>
-        <w:t>project</w:t>
-      </w:r>
-    </w:p>
-    <w:p>
-      <w:pPr>
-        <w:spacing w:line="240" w:lineRule="auto"/>
-        <w:rPr>
-          <w:rFonts w:cstheme="minorHAnsi"/>
-          <w:color w:val="595959" w:themeColor="text1" w:themeTint="A6"/>
-        </w:rPr>
-      </w:pPr>
-    </w:p>
-    <w:p>
-      <w:pPr>
-        <w:spacing w:after="0" w:line="240" w:lineRule="auto"/>
-        <w:rPr>
-          <w:rFonts w:ascii="Georgia" w:hAnsi="Georgia"/>
-          <w:color w:val="262626" w:themeColor="text1" w:themeTint="D9"/>
-          <w:sz w:val="32"/>
-          <w:szCs w:val="32"/>
-          <w:u w:val="single"/>
-        </w:rPr>
-      </w:pPr>
+        <w:t>n</w:t>
+      </w:r>
       <w:r>
         <w:rPr>
           <w:rFonts w:ascii="Georgia" w:hAnsi="Georgia"/>
@@ -1672,8 +2372,7 @@
           <w:szCs w:val="32"/>
           <w:u w:val="single"/>
         </w:rPr>
-        <w:lastRenderedPageBreak/>
-        <w:t>Work Experience</w:t>
+        <w:t>_______________________________</w:t>
       </w:r>
       <w:r>
         <w:rPr>
@@ -1685,48 +2384,40 @@
           <w:szCs w:val="32"/>
           <w:u w:val="single"/>
         </w:rPr>
-        <w:t>_________________________</w:t>
-      </w:r>
-      <w:r>
+        <w:t>_</w:t>
+      </w:r>
+      <w:r>
+        <w:rPr>
+          <w:rFonts w:ascii="Georgia" w:hAnsi="Georgia"/>
+          <w:b/>
+          <w:bCs/>
+          <w:color w:val="262626" w:themeColor="text1" w:themeTint="D9"/>
+          <w:sz w:val="28"/>
+          <w:szCs w:val="28"/>
+          <w:u w:val="single"/>
+        </w:rPr>
+        <w:t>__</w:t>
+      </w:r>
+    </w:p>
+    <w:p>
+      <w:pPr>
+        <w:spacing w:after="0" w:line="240" w:lineRule="auto"/>
         <w:rPr>
           <w:rFonts w:ascii="Georgia" w:hAnsi="Georgia"/>
           <w:color w:val="262626" w:themeColor="text1" w:themeTint="D9"/>
           <w:sz w:val="32"/>
           <w:szCs w:val="32"/>
-          <w:u w:val="single"/>
-        </w:rPr>
-        <w:t>_</w:t>
-      </w:r>
-      <w:r>
-        <w:rPr>
-          <w:rFonts w:ascii="Georgia" w:hAnsi="Georgia"/>
-          <w:color w:val="262626" w:themeColor="text1" w:themeTint="D9"/>
-          <w:sz w:val="32"/>
-          <w:szCs w:val="32"/>
-          <w:u w:val="single"/>
-        </w:rPr>
-        <w:t>___</w:t>
-      </w:r>
+        </w:rPr>
+      </w:pPr>
     </w:p>
     <w:p>
       <w:pPr>
         <w:spacing w:after="0" w:line="240" w:lineRule="auto"/>
         <w:rPr>
-          <w:rFonts w:ascii="Georgia" w:hAnsi="Georgia"/>
-          <w:color w:val="262626" w:themeColor="text1" w:themeTint="D9"/>
-          <w:sz w:val="32"/>
-          <w:szCs w:val="32"/>
-        </w:rPr>
-      </w:pPr>
-    </w:p>
-    <w:p>
-      <w:pPr>
-        <w:spacing w:after="0" w:line="240" w:lineRule="auto"/>
-        <w:rPr>
-          <w:rFonts w:cstheme="minorHAnsi"/>
-          <w:color w:val="595959" w:themeColor="text1" w:themeTint="A6"/>
-          <w:sz w:val="24"/>
-          <w:szCs w:val="24"/>
+          <w:rFonts w:cstheme="minorHAnsi"/>
+          <w:color w:val="404040" w:themeColor="text1" w:themeTint="BF"/>
+          <w:sz w:val="28"/>
+          <w:szCs w:val="28"/>
         </w:rPr>
       </w:pPr>
       <w:r>
@@ -1738,7 +2429,7 @@
           <w:sz w:val="28"/>
           <w:szCs w:val="28"/>
         </w:rPr>
-        <w:t>St. Lawrence College</w:t>
+        <w:t>College Diploma</w:t>
       </w:r>
       <w:r>
         <w:rPr>
@@ -1749,21 +2440,14 @@
           <w:sz w:val="28"/>
           <w:szCs w:val="28"/>
         </w:rPr>
-        <w:t>,</w:t>
-      </w:r>
-      <w:r>
-        <w:rPr>
-          <w:rFonts w:cstheme="minorHAnsi"/>
-          <w:color w:val="595959" w:themeColor="text1" w:themeTint="A6"/>
-          <w:sz w:val="28"/>
-          <w:szCs w:val="28"/>
-        </w:rPr>
-        <w:t xml:space="preserve"> Cornwall, Ontario</w:t>
-      </w:r>
-      <w:r>
-        <w:rPr>
-          <w:rFonts w:cstheme="minorHAnsi"/>
-          <w:color w:val="595959" w:themeColor="text1" w:themeTint="A6"/>
+        <w:t>:</w:t>
+      </w:r>
+      <w:r>
+        <w:rPr>
+          <w:rFonts w:cstheme="minorHAnsi"/>
+          <w:b/>
+          <w:bCs/>
+          <w:color w:val="1D824C"/>
           <w:sz w:val="28"/>
           <w:szCs w:val="28"/>
         </w:rPr>
@@ -1776,6 +2460,15 @@
           <w:sz w:val="28"/>
           <w:szCs w:val="28"/>
         </w:rPr>
+        <w:t>Game Programming</w:t>
+      </w:r>
+      <w:r>
+        <w:rPr>
+          <w:rFonts w:cstheme="minorHAnsi"/>
+          <w:color w:val="595959" w:themeColor="text1" w:themeTint="A6"/>
+          <w:sz w:val="28"/>
+          <w:szCs w:val="28"/>
+        </w:rPr>
         <w:tab/>
       </w:r>
       <w:r>
@@ -1803,7 +2496,7 @@
           <w:sz w:val="28"/>
           <w:szCs w:val="28"/>
         </w:rPr>
-        <w:t xml:space="preserve"> </w:t>
+        <w:tab/>
       </w:r>
       <w:r>
         <w:rPr>
@@ -1811,10 +2504,21 @@
           <w:i/>
           <w:iCs/>
           <w:color w:val="595959" w:themeColor="text1" w:themeTint="A6"/>
+          <w:sz w:val="28"/>
+          <w:szCs w:val="28"/>
+        </w:rPr>
+        <w:t xml:space="preserve"> </w:t>
+      </w:r>
+      <w:r>
+        <w:rPr>
+          <w:rFonts w:cstheme="minorHAnsi"/>
+          <w:i/>
+          <w:iCs/>
+          <w:color w:val="595959" w:themeColor="text1" w:themeTint="A6"/>
           <w:sz w:val="24"/>
           <w:szCs w:val="24"/>
         </w:rPr>
-        <w:t xml:space="preserve">September </w:t>
+        <w:t xml:space="preserve">September 2019 – </w:t>
       </w:r>
       <w:r>
         <w:rPr>
@@ -1825,17 +2529,6 @@
           <w:sz w:val="24"/>
           <w:szCs w:val="24"/>
         </w:rPr>
-        <w:t xml:space="preserve">2020 – </w:t>
-      </w:r>
-      <w:r>
-        <w:rPr>
-          <w:rFonts w:cstheme="minorHAnsi"/>
-          <w:i/>
-          <w:iCs/>
-          <w:color w:val="595959" w:themeColor="text1" w:themeTint="A6"/>
-          <w:sz w:val="24"/>
-          <w:szCs w:val="24"/>
-        </w:rPr>
         <w:t>April 2021</w:t>
       </w:r>
     </w:p>
@@ -1844,23 +2537,19 @@
         <w:spacing w:after="0" w:line="240" w:lineRule="auto"/>
         <w:rPr>
           <w:rFonts w:cstheme="minorHAnsi"/>
-          <w:b/>
-          <w:bCs/>
-          <w:color w:val="595959" w:themeColor="text1" w:themeTint="A6"/>
-          <w:sz w:val="28"/>
-          <w:szCs w:val="28"/>
-        </w:rPr>
-      </w:pPr>
-      <w:r>
-        <w:rPr>
-          <w:rFonts w:cstheme="minorHAnsi"/>
-          <w:b/>
-          <w:bCs/>
-          <w:color w:val="595959" w:themeColor="text1" w:themeTint="A6"/>
-          <w:sz w:val="28"/>
-          <w:szCs w:val="28"/>
-        </w:rPr>
-        <w:t>Residence Advisor</w:t>
+          <w:color w:val="595959" w:themeColor="text1" w:themeTint="A6"/>
+          <w:sz w:val="26"/>
+          <w:szCs w:val="26"/>
+        </w:rPr>
+      </w:pPr>
+      <w:r>
+        <w:rPr>
+          <w:rFonts w:cstheme="minorHAnsi"/>
+          <w:color w:val="595959" w:themeColor="text1" w:themeTint="A6"/>
+          <w:sz w:val="26"/>
+          <w:szCs w:val="26"/>
+        </w:rPr>
+        <w:t>St. Lawrence College</w:t>
       </w:r>
     </w:p>
     <w:p>
@@ -1868,20 +2557,26 @@
         <w:pStyle w:val="ListParagraph"/>
         <w:numPr>
           <w:ilvl w:val="0"/>
-          <w:numId w:val="3"/>
+          <w:numId w:val="1"/>
         </w:numPr>
-        <w:spacing w:after="0" w:line="276" w:lineRule="auto"/>
-        <w:rPr>
-          <w:rFonts w:cstheme="minorHAnsi"/>
-          <w:color w:val="595959" w:themeColor="text1" w:themeTint="A6"/>
-        </w:rPr>
-      </w:pPr>
-      <w:r>
-        <w:rPr>
-          <w:rFonts w:cstheme="minorHAnsi"/>
-          <w:color w:val="595959" w:themeColor="text1" w:themeTint="A6"/>
-        </w:rPr>
-        <w:t>Spoke with and consoled students dealing with stress from classes and living situation</w:t>
+        <w:rPr>
+          <w:rFonts w:cstheme="minorHAnsi"/>
+          <w:color w:val="595959" w:themeColor="text1" w:themeTint="A6"/>
+        </w:rPr>
+      </w:pPr>
+      <w:r>
+        <w:rPr>
+          <w:rFonts w:cstheme="minorHAnsi"/>
+          <w:color w:val="595959" w:themeColor="text1" w:themeTint="A6"/>
+        </w:rPr>
+        <w:t xml:space="preserve">Learn how to create games using a </w:t>
+      </w:r>
+      <w:r>
+        <w:rPr>
+          <w:rFonts w:cstheme="minorHAnsi"/>
+          <w:color w:val="595959" w:themeColor="text1" w:themeTint="A6"/>
+        </w:rPr>
+        <w:t>Unity Game Engine and C++</w:t>
       </w:r>
     </w:p>
     <w:p>
@@ -1889,20 +2584,34 @@
         <w:pStyle w:val="ListParagraph"/>
         <w:numPr>
           <w:ilvl w:val="0"/>
-          <w:numId w:val="3"/>
+          <w:numId w:val="1"/>
         </w:numPr>
-        <w:spacing w:after="0" w:line="276" w:lineRule="auto"/>
-        <w:rPr>
-          <w:rFonts w:cstheme="minorHAnsi"/>
-          <w:color w:val="595959" w:themeColor="text1" w:themeTint="A6"/>
-        </w:rPr>
-      </w:pPr>
-      <w:r>
-        <w:rPr>
-          <w:rFonts w:cstheme="minorHAnsi"/>
-          <w:color w:val="595959" w:themeColor="text1" w:themeTint="A6"/>
-        </w:rPr>
-        <w:t>Assisted in holding monthly residence meetings</w:t>
+        <w:spacing w:line="276" w:lineRule="auto"/>
+        <w:rPr>
+          <w:rFonts w:cstheme="minorHAnsi"/>
+          <w:color w:val="595959" w:themeColor="text1" w:themeTint="A6"/>
+        </w:rPr>
+      </w:pPr>
+      <w:r>
+        <w:rPr>
+          <w:rFonts w:cstheme="minorHAnsi"/>
+          <w:color w:val="595959" w:themeColor="text1" w:themeTint="A6"/>
+        </w:rPr>
+        <w:t xml:space="preserve">Received </w:t>
+      </w:r>
+      <w:r>
+        <w:rPr>
+          <w:rFonts w:cstheme="minorHAnsi"/>
+          <w:color w:val="1D824C"/>
+        </w:rPr>
+        <w:t xml:space="preserve">Academic Distinction </w:t>
+      </w:r>
+      <w:r>
+        <w:rPr>
+          <w:rFonts w:cstheme="minorHAnsi"/>
+          <w:color w:val="595959" w:themeColor="text1" w:themeTint="A6"/>
+        </w:rPr>
+        <w:t>in the first year</w:t>
       </w:r>
     </w:p>
     <w:p>
@@ -1910,7 +2619,7 @@
         <w:pStyle w:val="ListParagraph"/>
         <w:numPr>
           <w:ilvl w:val="0"/>
-          <w:numId w:val="3"/>
+          <w:numId w:val="1"/>
         </w:numPr>
         <w:spacing w:after="0" w:line="276" w:lineRule="auto"/>
         <w:rPr>
@@ -1923,47 +2632,54 @@
           <w:rFonts w:cstheme="minorHAnsi"/>
           <w:color w:val="595959" w:themeColor="text1" w:themeTint="A6"/>
         </w:rPr>
-        <w:t xml:space="preserve">Created various posters to notify </w:t>
-      </w:r>
-      <w:r>
-        <w:rPr>
-          <w:rFonts w:cstheme="minorHAnsi"/>
-          <w:color w:val="595959" w:themeColor="text1" w:themeTint="A6"/>
-        </w:rPr>
-        <w:t xml:space="preserve">students </w:t>
-      </w:r>
-      <w:r>
-        <w:rPr>
-          <w:rFonts w:cstheme="minorHAnsi"/>
-          <w:color w:val="595959" w:themeColor="text1" w:themeTint="A6"/>
-        </w:rPr>
-        <w:t>about announcements, activities, and information</w:t>
-      </w:r>
-    </w:p>
-    <w:p>
-      <w:pPr>
-        <w:spacing w:after="0" w:line="240" w:lineRule="auto"/>
-        <w:rPr>
-          <w:rFonts w:cstheme="minorHAnsi"/>
-          <w:b/>
-          <w:bCs/>
-          <w:color w:val="595959" w:themeColor="text1" w:themeTint="A6"/>
-          <w:sz w:val="28"/>
-          <w:szCs w:val="28"/>
-        </w:rPr>
-      </w:pPr>
-    </w:p>
-    <w:p>
-      <w:pPr>
-        <w:spacing w:after="0" w:line="240" w:lineRule="auto"/>
-        <w:rPr>
-          <w:rFonts w:cstheme="minorHAnsi"/>
-          <w:color w:val="595959" w:themeColor="text1" w:themeTint="A6"/>
-          <w:sz w:val="24"/>
-          <w:szCs w:val="24"/>
-        </w:rPr>
-      </w:pPr>
-      <w:r>
+        <w:t xml:space="preserve">Maintained a </w:t>
+      </w:r>
+      <w:r>
+        <w:rPr>
+          <w:rFonts w:cstheme="minorHAnsi"/>
+          <w:color w:val="1D824C"/>
+        </w:rPr>
+        <w:t xml:space="preserve">GPA </w:t>
+      </w:r>
+      <w:r>
+        <w:rPr>
+          <w:rFonts w:cstheme="minorHAnsi"/>
+          <w:color w:val="595959" w:themeColor="text1" w:themeTint="A6"/>
+        </w:rPr>
+        <w:t xml:space="preserve">of </w:t>
+      </w:r>
+      <w:r>
+        <w:rPr>
+          <w:rFonts w:cstheme="minorHAnsi"/>
+          <w:color w:val="1D824C"/>
+        </w:rPr>
+        <w:t>3.8/4.0</w:t>
+      </w:r>
+    </w:p>
+    <w:p>
+      <w:pPr>
+        <w:pStyle w:val="ListParagraph"/>
+        <w:numPr>
+          <w:ilvl w:val="0"/>
+          <w:numId w:val="1"/>
+        </w:numPr>
+        <w:spacing w:after="0" w:line="276" w:lineRule="auto"/>
+        <w:rPr>
+          <w:rFonts w:cstheme="minorHAnsi"/>
+          <w:color w:val="595959" w:themeColor="text1" w:themeTint="A6"/>
+        </w:rPr>
+      </w:pPr>
+      <w:r>
+        <w:rPr>
+          <w:rFonts w:cstheme="minorHAnsi"/>
+          <w:color w:val="595959" w:themeColor="text1" w:themeTint="A6"/>
+        </w:rPr>
+        <w:t xml:space="preserve">For the final project, the entire class worked with South Dundas Tourism to create a tourism app called “South Dundas Tourism Pursuit” </w:t>
+      </w:r>
+    </w:p>
+    <w:p>
+      <w:pPr>
+        <w:spacing w:before="240" w:after="0" w:line="240" w:lineRule="auto"/>
         <w:rPr>
           <w:rFonts w:cstheme="minorHAnsi"/>
           <w:b/>
@@ -1972,8 +2688,7 @@
           <w:sz w:val="28"/>
           <w:szCs w:val="28"/>
         </w:rPr>
-        <w:t>St. Lawrence College</w:t>
-      </w:r>
+      </w:pPr>
       <w:r>
         <w:rPr>
           <w:rFonts w:cstheme="minorHAnsi"/>
@@ -1983,32 +2698,65 @@
           <w:sz w:val="28"/>
           <w:szCs w:val="28"/>
         </w:rPr>
-        <w:t>,</w:t>
-      </w:r>
-      <w:r>
-        <w:rPr>
-          <w:rFonts w:cstheme="minorHAnsi"/>
-          <w:color w:val="595959" w:themeColor="text1" w:themeTint="A6"/>
-          <w:sz w:val="28"/>
-          <w:szCs w:val="28"/>
-        </w:rPr>
-        <w:t xml:space="preserve"> Cornwall, Ontario </w:t>
-      </w:r>
-      <w:r>
-        <w:rPr>
-          <w:rFonts w:cstheme="minorHAnsi"/>
-          <w:color w:val="595959" w:themeColor="text1" w:themeTint="A6"/>
-          <w:sz w:val="28"/>
-          <w:szCs w:val="28"/>
-        </w:rPr>
-        <w:tab/>
-      </w:r>
-      <w:r>
-        <w:rPr>
-          <w:rFonts w:cstheme="minorHAnsi"/>
-          <w:color w:val="595959" w:themeColor="text1" w:themeTint="A6"/>
-          <w:sz w:val="28"/>
-          <w:szCs w:val="28"/>
+        <w:t>Advanced</w:t>
+      </w:r>
+      <w:r>
+        <w:rPr>
+          <w:rFonts w:cstheme="minorHAnsi"/>
+          <w:b/>
+          <w:bCs/>
+          <w:color w:val="1D824C"/>
+          <w:sz w:val="28"/>
+          <w:szCs w:val="28"/>
+        </w:rPr>
+        <w:t xml:space="preserve"> Diplom</w:t>
+      </w:r>
+      <w:r>
+        <w:rPr>
+          <w:rFonts w:cstheme="minorHAnsi"/>
+          <w:b/>
+          <w:bCs/>
+          <w:color w:val="1D824C"/>
+          <w:sz w:val="28"/>
+          <w:szCs w:val="28"/>
+        </w:rPr>
+        <w:t>a:</w:t>
+      </w:r>
+      <w:r>
+        <w:rPr>
+          <w:rFonts w:cstheme="minorHAnsi"/>
+          <w:b/>
+          <w:bCs/>
+          <w:color w:val="1D824C"/>
+          <w:sz w:val="28"/>
+          <w:szCs w:val="28"/>
+        </w:rPr>
+        <w:t xml:space="preserve"> </w:t>
+      </w:r>
+      <w:r>
+        <w:rPr>
+          <w:rFonts w:cstheme="minorHAnsi"/>
+          <w:color w:val="595959" w:themeColor="text1" w:themeTint="A6"/>
+          <w:sz w:val="28"/>
+          <w:szCs w:val="28"/>
+        </w:rPr>
+        <w:t>Mobile Applications Development</w:t>
+      </w:r>
+      <w:r>
+        <w:rPr>
+          <w:rFonts w:cstheme="minorHAnsi"/>
+          <w:color w:val="595959" w:themeColor="text1" w:themeTint="A6"/>
+          <w:sz w:val="24"/>
+          <w:szCs w:val="24"/>
+        </w:rPr>
+        <w:t xml:space="preserve">     </w:t>
+      </w:r>
+      <w:r>
+        <w:rPr>
+          <w:rFonts w:cstheme="minorHAnsi"/>
+          <w:color w:val="595959" w:themeColor="text1" w:themeTint="A6"/>
+          <w:sz w:val="24"/>
+          <w:szCs w:val="24"/>
         </w:rPr>
         <w:tab/>
       </w:r>
@@ -2018,10 +2766,10 @@
           <w:i/>
           <w:iCs/>
           <w:color w:val="595959" w:themeColor="text1" w:themeTint="A6"/>
-          <w:sz w:val="28"/>
-          <w:szCs w:val="28"/>
-        </w:rPr>
-        <w:t xml:space="preserve">     </w:t>
+          <w:sz w:val="24"/>
+          <w:szCs w:val="24"/>
+        </w:rPr>
+        <w:t xml:space="preserve"> Sept</w:t>
       </w:r>
       <w:r>
         <w:rPr>
@@ -2029,10 +2777,10 @@
           <w:i/>
           <w:iCs/>
           <w:color w:val="595959" w:themeColor="text1" w:themeTint="A6"/>
-          <w:sz w:val="28"/>
-          <w:szCs w:val="28"/>
-        </w:rPr>
-        <w:t xml:space="preserve">    </w:t>
+          <w:sz w:val="24"/>
+          <w:szCs w:val="24"/>
+        </w:rPr>
+        <w:t>ember</w:t>
       </w:r>
       <w:r>
         <w:rPr>
@@ -2043,40 +2791,7 @@
           <w:sz w:val="24"/>
           <w:szCs w:val="24"/>
         </w:rPr>
-        <w:t xml:space="preserve">September </w:t>
-      </w:r>
-      <w:r>
-        <w:rPr>
-          <w:rFonts w:cstheme="minorHAnsi"/>
-          <w:i/>
-          <w:iCs/>
-          <w:color w:val="595959" w:themeColor="text1" w:themeTint="A6"/>
-          <w:sz w:val="24"/>
-          <w:szCs w:val="24"/>
-        </w:rPr>
-        <w:t xml:space="preserve">2019 – </w:t>
-      </w:r>
-      <w:r>
-        <w:rPr>
-          <w:rFonts w:cstheme="minorHAnsi"/>
-          <w:i/>
-          <w:iCs/>
-          <w:color w:val="595959" w:themeColor="text1" w:themeTint="A6"/>
-          <w:sz w:val="24"/>
-          <w:szCs w:val="24"/>
-        </w:rPr>
-        <w:t xml:space="preserve">March </w:t>
-      </w:r>
-      <w:r>
-        <w:rPr>
-          <w:rFonts w:cstheme="minorHAnsi"/>
-          <w:i/>
-          <w:iCs/>
-          <w:color w:val="595959" w:themeColor="text1" w:themeTint="A6"/>
-          <w:sz w:val="24"/>
-          <w:szCs w:val="24"/>
-        </w:rPr>
-        <w:t>2020</w:t>
+        <w:t xml:space="preserve"> 2015 – April 2019</w:t>
       </w:r>
     </w:p>
     <w:p>
@@ -2084,23 +2799,19 @@
         <w:spacing w:after="0" w:line="240" w:lineRule="auto"/>
         <w:rPr>
           <w:rFonts w:cstheme="minorHAnsi"/>
-          <w:b/>
-          <w:bCs/>
-          <w:color w:val="595959" w:themeColor="text1" w:themeTint="A6"/>
-          <w:sz w:val="28"/>
-          <w:szCs w:val="28"/>
-        </w:rPr>
-      </w:pPr>
-      <w:r>
-        <w:rPr>
-          <w:rFonts w:cstheme="minorHAnsi"/>
-          <w:b/>
-          <w:bCs/>
-          <w:color w:val="595959" w:themeColor="text1" w:themeTint="A6"/>
-          <w:sz w:val="28"/>
-          <w:szCs w:val="28"/>
-        </w:rPr>
-        <w:t>IT Service Support</w:t>
+          <w:color w:val="595959" w:themeColor="text1" w:themeTint="A6"/>
+          <w:sz w:val="26"/>
+          <w:szCs w:val="26"/>
+        </w:rPr>
+      </w:pPr>
+      <w:r>
+        <w:rPr>
+          <w:rFonts w:cstheme="minorHAnsi"/>
+          <w:color w:val="595959" w:themeColor="text1" w:themeTint="A6"/>
+          <w:sz w:val="26"/>
+          <w:szCs w:val="26"/>
+        </w:rPr>
+        <w:t>St. Clair College</w:t>
       </w:r>
     </w:p>
     <w:p>
@@ -2108,56 +2819,34 @@
         <w:pStyle w:val="ListParagraph"/>
         <w:numPr>
           <w:ilvl w:val="0"/>
-          <w:numId w:val="4"/>
+          <w:numId w:val="1"/>
         </w:numPr>
-        <w:spacing w:after="0" w:line="276" w:lineRule="auto"/>
-        <w:rPr>
-          <w:color w:val="595959" w:themeColor="text1" w:themeTint="A6"/>
-        </w:rPr>
-      </w:pPr>
-      <w:proofErr w:type="gramStart"/>
-      <w:r>
-        <w:rPr>
-          <w:color w:val="595959" w:themeColor="text1" w:themeTint="A6"/>
-        </w:rPr>
-        <w:t>Provided</w:t>
-      </w:r>
-      <w:r>
-        <w:rPr>
-          <w:color w:val="595959" w:themeColor="text1" w:themeTint="A6"/>
-        </w:rPr>
-        <w:t xml:space="preserve"> </w:t>
-      </w:r>
-      <w:r>
-        <w:rPr>
-          <w:color w:val="595959" w:themeColor="text1" w:themeTint="A6"/>
-        </w:rPr>
-        <w:t xml:space="preserve">assistance </w:t>
-      </w:r>
-      <w:r>
-        <w:rPr>
-          <w:color w:val="595959" w:themeColor="text1" w:themeTint="A6"/>
-        </w:rPr>
-        <w:t>to</w:t>
-      </w:r>
-      <w:proofErr w:type="gramEnd"/>
-      <w:r>
-        <w:rPr>
-          <w:color w:val="595959" w:themeColor="text1" w:themeTint="A6"/>
-        </w:rPr>
-        <w:t xml:space="preserve"> </w:t>
-      </w:r>
-      <w:r>
-        <w:rPr>
-          <w:color w:val="595959" w:themeColor="text1" w:themeTint="A6"/>
-        </w:rPr>
-        <w:t>staff and students</w:t>
-      </w:r>
-      <w:r>
-        <w:rPr>
-          <w:color w:val="595959" w:themeColor="text1" w:themeTint="A6"/>
-        </w:rPr>
-        <w:t xml:space="preserve"> with IT concerns and questions</w:t>
+        <w:spacing w:line="276" w:lineRule="auto"/>
+        <w:rPr>
+          <w:rFonts w:cstheme="minorHAnsi"/>
+          <w:color w:val="595959" w:themeColor="text1" w:themeTint="A6"/>
+        </w:rPr>
+      </w:pPr>
+      <w:r>
+        <w:rPr>
+          <w:rFonts w:cstheme="minorHAnsi"/>
+          <w:color w:val="595959" w:themeColor="text1" w:themeTint="A6"/>
+        </w:rPr>
+        <w:t xml:space="preserve">Received </w:t>
+      </w:r>
+      <w:r>
+        <w:rPr>
+          <w:rFonts w:cstheme="minorHAnsi"/>
+          <w:color w:val="1D824C"/>
+        </w:rPr>
+        <w:t xml:space="preserve">Academic Distinction </w:t>
+      </w:r>
+      <w:r>
+        <w:rPr>
+          <w:rFonts w:cstheme="minorHAnsi"/>
+          <w:color w:val="595959" w:themeColor="text1" w:themeTint="A6"/>
+        </w:rPr>
+        <w:t>for all but the final semester</w:t>
       </w:r>
     </w:p>
     <w:p>
@@ -2165,30 +2854,48 @@
         <w:pStyle w:val="ListParagraph"/>
         <w:numPr>
           <w:ilvl w:val="0"/>
-          <w:numId w:val="4"/>
+          <w:numId w:val="1"/>
         </w:numPr>
-        <w:spacing w:after="0" w:line="276" w:lineRule="auto"/>
-        <w:rPr>
-          <w:color w:val="595959" w:themeColor="text1" w:themeTint="A6"/>
-        </w:rPr>
-      </w:pPr>
-      <w:r>
-        <w:rPr>
-          <w:color w:val="595959" w:themeColor="text1" w:themeTint="A6"/>
-        </w:rPr>
-        <w:t xml:space="preserve">Maintained confidentiality </w:t>
-      </w:r>
-      <w:r>
-        <w:rPr>
-          <w:color w:val="595959" w:themeColor="text1" w:themeTint="A6"/>
-        </w:rPr>
-        <w:t>of</w:t>
-      </w:r>
-      <w:r>
-        <w:rPr>
-          <w:color w:val="595959" w:themeColor="text1" w:themeTint="A6"/>
-        </w:rPr>
-        <w:t xml:space="preserve"> personal information of staff and students</w:t>
+        <w:spacing w:line="276" w:lineRule="auto"/>
+        <w:rPr>
+          <w:rFonts w:cstheme="minorHAnsi"/>
+          <w:color w:val="595959" w:themeColor="text1" w:themeTint="A6"/>
+        </w:rPr>
+      </w:pPr>
+      <w:r>
+        <w:rPr>
+          <w:rFonts w:cstheme="minorHAnsi"/>
+          <w:color w:val="595959" w:themeColor="text1" w:themeTint="A6"/>
+        </w:rPr>
+        <w:t xml:space="preserve">Maintained a </w:t>
+      </w:r>
+      <w:r>
+        <w:rPr>
+          <w:rFonts w:cstheme="minorHAnsi"/>
+          <w:color w:val="1D824C"/>
+        </w:rPr>
+        <w:t xml:space="preserve">GPA </w:t>
+      </w:r>
+      <w:r>
+        <w:rPr>
+          <w:rFonts w:cstheme="minorHAnsi"/>
+          <w:color w:val="595959" w:themeColor="text1" w:themeTint="A6"/>
+        </w:rPr>
+        <w:t xml:space="preserve">of </w:t>
+      </w:r>
+      <w:r>
+        <w:rPr>
+          <w:rFonts w:cstheme="minorHAnsi"/>
+          <w:color w:val="1D824C"/>
+        </w:rPr>
+        <w:t>3.8</w:t>
+      </w:r>
+      <w:r>
+        <w:rPr>
+          <w:rFonts w:cstheme="minorHAnsi"/>
+          <w:color w:val="1D824C"/>
+        </w:rPr>
+        <w:t>/4.0</w:t>
       </w:r>
     </w:p>
     <w:p>
@@ -2196,248 +2903,20 @@
         <w:pStyle w:val="ListParagraph"/>
         <w:numPr>
           <w:ilvl w:val="0"/>
-          <w:numId w:val="4"/>
+          <w:numId w:val="1"/>
         </w:numPr>
-        <w:spacing w:after="0" w:line="276" w:lineRule="auto"/>
-        <w:rPr>
-          <w:color w:val="595959" w:themeColor="text1" w:themeTint="A6"/>
-        </w:rPr>
-      </w:pPr>
-      <w:r>
-        <w:rPr>
-          <w:color w:val="595959" w:themeColor="text1" w:themeTint="A6"/>
-        </w:rPr>
-        <w:t>Ensured that the three computer labs remained in proper working order</w:t>
-      </w:r>
-    </w:p>
-    <w:p>
-      <w:pPr>
-        <w:spacing w:after="0" w:line="240" w:lineRule="auto"/>
-        <w:rPr>
-          <w:rFonts w:cstheme="minorHAnsi"/>
-          <w:b/>
-          <w:bCs/>
-          <w:color w:val="595959" w:themeColor="text1" w:themeTint="A6"/>
-          <w:sz w:val="28"/>
-          <w:szCs w:val="28"/>
-        </w:rPr>
-      </w:pPr>
-    </w:p>
-    <w:p>
-      <w:pPr>
-        <w:spacing w:after="0" w:line="240" w:lineRule="auto"/>
-        <w:rPr>
-          <w:rFonts w:cstheme="minorHAnsi"/>
-          <w:color w:val="595959" w:themeColor="text1" w:themeTint="A6"/>
-          <w:sz w:val="24"/>
-          <w:szCs w:val="24"/>
-        </w:rPr>
-      </w:pPr>
-      <w:proofErr w:type="spellStart"/>
-      <w:r>
-        <w:rPr>
-          <w:rFonts w:cstheme="minorHAnsi"/>
-          <w:b/>
-          <w:bCs/>
-          <w:color w:val="1D824C"/>
-          <w:sz w:val="28"/>
-          <w:szCs w:val="28"/>
-        </w:rPr>
-        <w:t>Eastside</w:t>
-      </w:r>
-      <w:proofErr w:type="spellEnd"/>
-      <w:r>
-        <w:rPr>
-          <w:rFonts w:cstheme="minorHAnsi"/>
-          <w:b/>
-          <w:bCs/>
-          <w:color w:val="1D824C"/>
-          <w:sz w:val="28"/>
-          <w:szCs w:val="28"/>
-        </w:rPr>
-        <w:t xml:space="preserve"> Mario’s</w:t>
-      </w:r>
-      <w:r>
-        <w:rPr>
-          <w:rFonts w:cstheme="minorHAnsi"/>
-          <w:b/>
-          <w:bCs/>
-          <w:color w:val="1D824C"/>
-          <w:sz w:val="28"/>
-          <w:szCs w:val="28"/>
-        </w:rPr>
-        <w:t>,</w:t>
-      </w:r>
-      <w:r>
-        <w:rPr>
-          <w:rFonts w:cstheme="minorHAnsi"/>
-          <w:color w:val="595959" w:themeColor="text1" w:themeTint="A6"/>
-          <w:sz w:val="28"/>
-          <w:szCs w:val="28"/>
-        </w:rPr>
-        <w:t xml:space="preserve"> </w:t>
-      </w:r>
-      <w:r>
-        <w:rPr>
-          <w:rFonts w:cstheme="minorHAnsi"/>
-          <w:color w:val="595959" w:themeColor="text1" w:themeTint="A6"/>
-          <w:sz w:val="28"/>
-          <w:szCs w:val="28"/>
-        </w:rPr>
-        <w:t>Windsor</w:t>
-      </w:r>
-      <w:r>
-        <w:rPr>
-          <w:rFonts w:cstheme="minorHAnsi"/>
-          <w:color w:val="595959" w:themeColor="text1" w:themeTint="A6"/>
-          <w:sz w:val="28"/>
-          <w:szCs w:val="28"/>
-        </w:rPr>
-        <w:t xml:space="preserve">, Ontario </w:t>
-      </w:r>
-      <w:r>
-        <w:rPr>
-          <w:rFonts w:cstheme="minorHAnsi"/>
-          <w:color w:val="595959" w:themeColor="text1" w:themeTint="A6"/>
-          <w:sz w:val="28"/>
-          <w:szCs w:val="28"/>
-        </w:rPr>
-        <w:tab/>
-      </w:r>
-      <w:r>
-        <w:rPr>
-          <w:rFonts w:cstheme="minorHAnsi"/>
-          <w:color w:val="595959" w:themeColor="text1" w:themeTint="A6"/>
-          <w:sz w:val="28"/>
-          <w:szCs w:val="28"/>
-        </w:rPr>
-        <w:tab/>
-        <w:t xml:space="preserve">     </w:t>
-      </w:r>
-      <w:r>
-        <w:rPr>
-          <w:rFonts w:cstheme="minorHAnsi"/>
-          <w:color w:val="595959" w:themeColor="text1" w:themeTint="A6"/>
-          <w:sz w:val="28"/>
-          <w:szCs w:val="28"/>
-        </w:rPr>
-        <w:t xml:space="preserve">   </w:t>
-      </w:r>
-      <w:r>
-        <w:rPr>
-          <w:rFonts w:cstheme="minorHAnsi"/>
-          <w:color w:val="595959" w:themeColor="text1" w:themeTint="A6"/>
-          <w:sz w:val="28"/>
-          <w:szCs w:val="28"/>
-        </w:rPr>
-        <w:tab/>
-        <w:t xml:space="preserve">       </w:t>
-      </w:r>
-      <w:r>
-        <w:rPr>
-          <w:rFonts w:cstheme="minorHAnsi"/>
-          <w:color w:val="595959" w:themeColor="text1" w:themeTint="A6"/>
-          <w:sz w:val="28"/>
-          <w:szCs w:val="28"/>
-        </w:rPr>
-        <w:t xml:space="preserve">    </w:t>
-      </w:r>
-      <w:r>
-        <w:rPr>
-          <w:rFonts w:cstheme="minorHAnsi"/>
-          <w:color w:val="595959" w:themeColor="text1" w:themeTint="A6"/>
-          <w:sz w:val="28"/>
-          <w:szCs w:val="28"/>
-        </w:rPr>
-        <w:t xml:space="preserve"> </w:t>
-      </w:r>
-      <w:r>
-        <w:rPr>
-          <w:rFonts w:cstheme="minorHAnsi"/>
-          <w:i/>
-          <w:iCs/>
-          <w:color w:val="595959" w:themeColor="text1" w:themeTint="A6"/>
-          <w:sz w:val="24"/>
-          <w:szCs w:val="24"/>
-        </w:rPr>
-        <w:t xml:space="preserve">October </w:t>
-      </w:r>
-      <w:r>
-        <w:rPr>
-          <w:rFonts w:cstheme="minorHAnsi"/>
-          <w:i/>
-          <w:iCs/>
-          <w:color w:val="595959" w:themeColor="text1" w:themeTint="A6"/>
-          <w:sz w:val="24"/>
-          <w:szCs w:val="24"/>
-        </w:rPr>
-        <w:t>201</w:t>
-      </w:r>
-      <w:r>
-        <w:rPr>
-          <w:rFonts w:cstheme="minorHAnsi"/>
-          <w:i/>
-          <w:iCs/>
-          <w:color w:val="595959" w:themeColor="text1" w:themeTint="A6"/>
-          <w:sz w:val="24"/>
-          <w:szCs w:val="24"/>
-        </w:rPr>
-        <w:t>4</w:t>
-      </w:r>
-      <w:r>
-        <w:rPr>
-          <w:rFonts w:cstheme="minorHAnsi"/>
-          <w:i/>
-          <w:iCs/>
-          <w:color w:val="595959" w:themeColor="text1" w:themeTint="A6"/>
-          <w:sz w:val="24"/>
-          <w:szCs w:val="24"/>
-        </w:rPr>
-        <w:t xml:space="preserve"> – </w:t>
-      </w:r>
-      <w:r>
-        <w:rPr>
-          <w:rFonts w:cstheme="minorHAnsi"/>
-          <w:i/>
-          <w:iCs/>
-          <w:color w:val="595959" w:themeColor="text1" w:themeTint="A6"/>
-          <w:sz w:val="24"/>
-          <w:szCs w:val="24"/>
-        </w:rPr>
-        <w:t xml:space="preserve">August </w:t>
-      </w:r>
-      <w:r>
-        <w:rPr>
-          <w:rFonts w:cstheme="minorHAnsi"/>
-          <w:i/>
-          <w:iCs/>
-          <w:color w:val="595959" w:themeColor="text1" w:themeTint="A6"/>
-          <w:sz w:val="24"/>
-          <w:szCs w:val="24"/>
-        </w:rPr>
-        <w:t>2019</w:t>
-      </w:r>
-    </w:p>
-    <w:p>
-      <w:pPr>
-        <w:spacing w:after="0" w:line="240" w:lineRule="auto"/>
-        <w:rPr>
-          <w:rFonts w:cstheme="minorHAnsi"/>
-          <w:b/>
-          <w:bCs/>
-          <w:color w:val="595959" w:themeColor="text1" w:themeTint="A6"/>
-        </w:rPr>
-      </w:pPr>
-      <w:r>
-        <w:rPr>
-          <w:rFonts w:cstheme="minorHAnsi"/>
-          <w:b/>
-          <w:bCs/>
-          <w:color w:val="595959" w:themeColor="text1" w:themeTint="A6"/>
-          <w:sz w:val="28"/>
-          <w:szCs w:val="28"/>
-        </w:rPr>
-        <w:t>Total Aquatic Technician</w:t>
+        <w:spacing w:line="276" w:lineRule="auto"/>
+        <w:rPr>
+          <w:rFonts w:cstheme="minorHAnsi"/>
+          <w:color w:val="595959" w:themeColor="text1" w:themeTint="A6"/>
+        </w:rPr>
+      </w:pPr>
+      <w:r>
+        <w:rPr>
+          <w:rFonts w:cstheme="minorHAnsi"/>
+          <w:color w:val="595959" w:themeColor="text1" w:themeTint="A6"/>
+        </w:rPr>
+        <w:t>Created a full children’s platforming game (with one other person) for the final project</w:t>
       </w:r>
     </w:p>
     <w:p>
@@ -2445,7 +2924,7 @@
         <w:pStyle w:val="ListParagraph"/>
         <w:numPr>
           <w:ilvl w:val="0"/>
-          <w:numId w:val="14"/>
+          <w:numId w:val="1"/>
         </w:numPr>
         <w:spacing w:after="0" w:line="276" w:lineRule="auto"/>
         <w:rPr>
@@ -2457,87 +2936,10 @@
       </w:pPr>
       <w:r>
         <w:rPr>
-          <w:color w:val="595959" w:themeColor="text1" w:themeTint="A6"/>
-        </w:rPr>
-        <w:t>M</w:t>
-      </w:r>
-      <w:r>
-        <w:rPr>
-          <w:color w:val="595959" w:themeColor="text1" w:themeTint="A6"/>
-        </w:rPr>
-        <w:t>ainta</w:t>
-      </w:r>
-      <w:r>
-        <w:rPr>
-          <w:color w:val="595959" w:themeColor="text1" w:themeTint="A6"/>
-        </w:rPr>
-        <w:t>i</w:t>
-      </w:r>
-      <w:r>
-        <w:rPr>
-          <w:color w:val="595959" w:themeColor="text1" w:themeTint="A6"/>
-        </w:rPr>
-        <w:t>ned proper sanitation of all dishes, utensils, and cookware</w:t>
-      </w:r>
-    </w:p>
-    <w:p>
-      <w:pPr>
-        <w:pStyle w:val="ListParagraph"/>
-        <w:numPr>
-          <w:ilvl w:val="0"/>
-          <w:numId w:val="12"/>
-        </w:numPr>
-        <w:spacing w:after="0" w:line="276" w:lineRule="auto"/>
-        <w:rPr>
-          <w:rFonts w:cstheme="minorHAnsi"/>
-          <w:color w:val="595959" w:themeColor="text1" w:themeTint="A6"/>
-          <w:sz w:val="28"/>
-          <w:szCs w:val="28"/>
-        </w:rPr>
-      </w:pPr>
-      <w:r>
-        <w:rPr>
-          <w:color w:val="595959" w:themeColor="text1" w:themeTint="A6"/>
-        </w:rPr>
-        <w:t xml:space="preserve">Communicated with cooks and servers to ensure that they </w:t>
-      </w:r>
-      <w:r>
-        <w:rPr>
-          <w:color w:val="595959" w:themeColor="text1" w:themeTint="A6"/>
-        </w:rPr>
-        <w:t>were</w:t>
-      </w:r>
-      <w:r>
-        <w:rPr>
-          <w:color w:val="595959" w:themeColor="text1" w:themeTint="A6"/>
-        </w:rPr>
-        <w:t xml:space="preserve"> fully supplied with their needed items (</w:t>
-      </w:r>
-      <w:proofErr w:type="gramStart"/>
-      <w:r>
-        <w:rPr>
-          <w:color w:val="595959" w:themeColor="text1" w:themeTint="A6"/>
-        </w:rPr>
-        <w:t>i.e.</w:t>
-      </w:r>
-      <w:proofErr w:type="gramEnd"/>
-      <w:r>
-        <w:rPr>
-          <w:color w:val="595959" w:themeColor="text1" w:themeTint="A6"/>
-        </w:rPr>
-        <w:t xml:space="preserve"> pots and pans, cutlery,</w:t>
-      </w:r>
-      <w:r>
-        <w:rPr>
-          <w:color w:val="595959" w:themeColor="text1" w:themeTint="A6"/>
-        </w:rPr>
-        <w:t xml:space="preserve"> cups, etc.</w:t>
-      </w:r>
-      <w:r>
-        <w:rPr>
-          <w:color w:val="595959" w:themeColor="text1" w:themeTint="A6"/>
-        </w:rPr>
-        <w:t>)</w:t>
+          <w:rFonts w:cstheme="minorHAnsi"/>
+          <w:color w:val="595959" w:themeColor="text1" w:themeTint="A6"/>
+        </w:rPr>
+        <w:t>Compiled a GDD (Game Design Document) for the entire final project</w:t>
       </w:r>
     </w:p>
     <w:sectPr>
@@ -2551,7 +2953,7 @@
 </file>
 
 <file path=word/numbering.xml><?xml version="1.0" encoding="utf-8"?>
-<w:numbering xmlns:wpc="http://schemas.microsoft.com/office/word/2010/wordprocessingCanvas" xmlns:cx="http://schemas.microsoft.com/office/drawing/2014/chartex" xmlns:cx1="http://schemas.microsoft.com/office/drawing/2015/9/8/chartex" xmlns:cx2="http://schemas.microsoft.com/office/drawing/2015/10/21/chartex" xmlns:cx3="http://schemas.microsoft.com/office/drawing/2016/5/9/chartex" xmlns:cx4="http://schemas.microsoft.com/office/drawing/2016/5/10/chartex" xmlns:cx5="http://schemas.microsoft.com/office/drawing/2016/5/11/chartex" xmlns:cx6="http://schemas.microsoft.com/office/drawing/2016/5/12/chartex" xmlns:cx7="http://schemas.microsoft.com/office/drawing/2016/5/13/chartex" xmlns:cx8="http://schemas.microsoft.com/office/drawing/2016/5/14/chartex" xmlns:mc="http://schemas.openxmlformats.org/markup-compatibility/2006" xmlns:aink="http://schemas.microsoft.com/office/drawing/2016/ink" xmlns:am3d="http://schemas.microsoft.com/office/drawing/2017/model3d" xmlns:o="urn:schemas-microsoft-com:office:office" xmlns:r="http://schemas.openxmlformats.org/officeDocument/2006/relationships" xmlns:m="http://schemas.openxmlformats.org/officeDocument/2006/math" xmlns:v="urn:schemas-microsoft-com:vml" xmlns:wp14="http://schemas.microsoft.com/office/word/2010/wordprocessingDrawing" xmlns:wp="http://schemas.openxmlformats.org/drawingml/2006/wordprocessingDrawing" xmlns:w10="urn:schemas-microsoft-com:office:word" xmlns:w="http://schemas.openxmlformats.org/wordprocessingml/2006/main" xmlns:w14="http://schemas.microsoft.com/office/word/2010/wordml" xmlns:w15="http://schemas.microsoft.com/office/word/2012/wordml" xmlns:w16cex="http://schemas.microsoft.com/office/word/2018/wordml/cex" xmlns:w16cid="http://schemas.microsoft.com/office/word/2016/wordml/cid" xmlns:w16="http://schemas.microsoft.com/office/word/2018/wordml" xmlns:w16sdtdh="http://schemas.microsoft.com/office/word/2020/wordml/sdtdatahash" xmlns:w16se="http://schemas.microsoft.com/office/word/2015/wordml/symex" xmlns:wpg="http://schemas.microsoft.com/office/word/2010/wordprocessingGroup" xmlns:wpi="http://schemas.microsoft.com/office/word/2010/wordprocessingInk" xmlns:wne="http://schemas.microsoft.com/office/word/2006/wordml" xmlns:wps="http://schemas.microsoft.com/office/word/2010/wordprocessingShape" mc:Ignorable="w14 w15 w16se w16cid w16 w16cex w16sdtdh wp14">
+<w:numbering xmlns:wpc="http://schemas.microsoft.com/office/word/2010/wordprocessingCanvas" xmlns:cx="http://schemas.microsoft.com/office/drawing/2014/chartex" xmlns:cx1="http://schemas.microsoft.com/office/drawing/2015/9/8/chartex" xmlns:cx2="http://schemas.microsoft.com/office/drawing/2015/10/21/chartex" xmlns:cx3="http://schemas.microsoft.com/office/drawing/2016/5/9/chartex" xmlns:cx4="http://schemas.microsoft.com/office/drawing/2016/5/10/chartex" xmlns:cx5="http://schemas.microsoft.com/office/drawing/2016/5/11/chartex" xmlns:cx6="http://schemas.microsoft.com/office/drawing/2016/5/12/chartex" xmlns:cx7="http://schemas.microsoft.com/office/drawing/2016/5/13/chartex" xmlns:cx8="http://schemas.microsoft.com/office/drawing/2016/5/14/chartex" xmlns:mc="http://schemas.openxmlformats.org/markup-compatibility/2006" xmlns:aink="http://schemas.microsoft.com/office/drawing/2016/ink" xmlns:am3d="http://schemas.microsoft.com/office/drawing/2017/model3d" xmlns:o="urn:schemas-microsoft-com:office:office" xmlns:oel="http://schemas.microsoft.com/office/2019/extlst" xmlns:r="http://schemas.openxmlformats.org/officeDocument/2006/relationships" xmlns:m="http://schemas.openxmlformats.org/officeDocument/2006/math" xmlns:v="urn:schemas-microsoft-com:vml" xmlns:wp14="http://schemas.microsoft.com/office/word/2010/wordprocessingDrawing" xmlns:wp="http://schemas.openxmlformats.org/drawingml/2006/wordprocessingDrawing" xmlns:w10="urn:schemas-microsoft-com:office:word" xmlns:w="http://schemas.openxmlformats.org/wordprocessingml/2006/main" xmlns:w14="http://schemas.microsoft.com/office/word/2010/wordml" xmlns:w15="http://schemas.microsoft.com/office/word/2012/wordml" xmlns:w16cex="http://schemas.microsoft.com/office/word/2018/wordml/cex" xmlns:w16cid="http://schemas.microsoft.com/office/word/2016/wordml/cid" xmlns:w16="http://schemas.microsoft.com/office/word/2018/wordml" xmlns:w16sdtdh="http://schemas.microsoft.com/office/word/2020/wordml/sdtdatahash" xmlns:w16se="http://schemas.microsoft.com/office/word/2015/wordml/symex" xmlns:wpg="http://schemas.microsoft.com/office/word/2010/wordprocessingGroup" xmlns:wpi="http://schemas.microsoft.com/office/word/2010/wordprocessingInk" xmlns:wne="http://schemas.microsoft.com/office/word/2006/wordml" xmlns:wps="http://schemas.microsoft.com/office/word/2010/wordprocessingShape" mc:Ignorable="w14 w15 w16se w16cid w16 w16cex w16sdtdh wp14">
   <w:abstractNum w:abstractNumId="0" w15:restartNumberingAfterBreak="0">
     <w:nsid w:val="0FCF23C1"/>
     <w:multiLevelType w:val="hybridMultilevel"/>
@@ -3346,17 +3748,19 @@
   <w:abstractNum w:abstractNumId="7" w15:restartNumberingAfterBreak="0">
     <w:nsid w:val="40887205"/>
     <w:multiLevelType w:val="hybridMultilevel"/>
-    <w:tmpl w:val="083ADC2C"/>
-    <w:lvl w:ilvl="0" w:tplc="10090001">
+    <w:tmpl w:val="EC44706C"/>
+    <w:lvl w:ilvl="0" w:tplc="522CC69A">
       <w:start w:val="1"/>
       <w:numFmt w:val="bullet"/>
       <w:lvlText w:val=""/>
       <w:lvlJc w:val="left"/>
       <w:pPr>
-        <w:ind w:left="720" w:hanging="360"/>
+        <w:ind w:left="502" w:hanging="360"/>
       </w:pPr>
       <w:rPr>
         <w:rFonts w:ascii="Symbol" w:hAnsi="Symbol" w:hint="default"/>
+        <w:sz w:val="22"/>
+        <w:szCs w:val="22"/>
       </w:rPr>
     </w:lvl>
     <w:lvl w:ilvl="1" w:tplc="10090003" w:tentative="1">
@@ -4138,46 +4542,46 @@
       </w:rPr>
     </w:lvl>
   </w:abstractNum>
-  <w:num w:numId="1">
+  <w:num w:numId="1" w16cid:durableId="1278442279">
     <w:abstractNumId w:val="7"/>
   </w:num>
-  <w:num w:numId="2">
+  <w:num w:numId="2" w16cid:durableId="26882706">
     <w:abstractNumId w:val="2"/>
   </w:num>
-  <w:num w:numId="3">
+  <w:num w:numId="3" w16cid:durableId="1665937181">
     <w:abstractNumId w:val="3"/>
   </w:num>
-  <w:num w:numId="4">
+  <w:num w:numId="4" w16cid:durableId="807821836">
     <w:abstractNumId w:val="9"/>
   </w:num>
-  <w:num w:numId="5">
+  <w:num w:numId="5" w16cid:durableId="144664502">
     <w:abstractNumId w:val="1"/>
   </w:num>
-  <w:num w:numId="6">
+  <w:num w:numId="6" w16cid:durableId="1984695113">
     <w:abstractNumId w:val="5"/>
   </w:num>
-  <w:num w:numId="7">
+  <w:num w:numId="7" w16cid:durableId="1406799468">
     <w:abstractNumId w:val="13"/>
   </w:num>
-  <w:num w:numId="8">
+  <w:num w:numId="8" w16cid:durableId="958606356">
     <w:abstractNumId w:val="0"/>
   </w:num>
-  <w:num w:numId="9">
+  <w:num w:numId="9" w16cid:durableId="1685397033">
     <w:abstractNumId w:val="11"/>
   </w:num>
-  <w:num w:numId="10">
+  <w:num w:numId="10" w16cid:durableId="554590429">
     <w:abstractNumId w:val="4"/>
   </w:num>
-  <w:num w:numId="11">
+  <w:num w:numId="11" w16cid:durableId="180359338">
     <w:abstractNumId w:val="6"/>
   </w:num>
-  <w:num w:numId="12">
+  <w:num w:numId="12" w16cid:durableId="911626621">
     <w:abstractNumId w:val="8"/>
   </w:num>
-  <w:num w:numId="13">
+  <w:num w:numId="13" w16cid:durableId="222104744">
     <w:abstractNumId w:val="10"/>
   </w:num>
-  <w:num w:numId="14">
+  <w:num w:numId="14" w16cid:durableId="1678119007">
     <w:abstractNumId w:val="12"/>
   </w:num>
 </w:numbering>

</xml_diff>